<commit_message>
casos de dominio update
</commit_message>
<xml_diff>
--- a/Docs/Caso20.docx
+++ b/Docs/Caso20.docx
@@ -1,6 +1,6 @@
 
 <file path=word/document.xml><?xml version="1.0" encoding="utf-8"?>
-<w:document xmlns:wpc="http://schemas.microsoft.com/office/word/2010/wordprocessingCanvas" xmlns:mc="http://schemas.openxmlformats.org/markup-compatibility/2006" xmlns:o="urn:schemas-microsoft-com:office:office" xmlns:r="http://schemas.openxmlformats.org/officeDocument/2006/relationships" xmlns:m="http://schemas.openxmlformats.org/officeDocument/2006/math" xmlns:v="urn:schemas-microsoft-com:vml" xmlns:wp14="http://schemas.microsoft.com/office/word/2010/wordprocessingDrawing" xmlns:wp="http://schemas.openxmlformats.org/drawingml/2006/wordprocessingDrawing" xmlns:w10="urn:schemas-microsoft-com:office:word" xmlns:w="http://schemas.openxmlformats.org/wordprocessingml/2006/main" xmlns:w14="http://schemas.microsoft.com/office/word/2010/wordml" xmlns:w15="http://schemas.microsoft.com/office/word/2012/wordml" xmlns:wpg="http://schemas.microsoft.com/office/word/2010/wordprocessingGroup" xmlns:wpi="http://schemas.microsoft.com/office/word/2010/wordprocessingInk" xmlns:wne="http://schemas.microsoft.com/office/word/2006/wordml" xmlns:wps="http://schemas.microsoft.com/office/word/2010/wordprocessingShape" mc:Ignorable="w14 w15 wp14">
+<w:document xmlns:wpc="http://schemas.microsoft.com/office/word/2010/wordprocessingCanvas" xmlns:mc="http://schemas.openxmlformats.org/markup-compatibility/2006" xmlns:o="urn:schemas-microsoft-com:office:office" xmlns:r="http://schemas.openxmlformats.org/officeDocument/2006/relationships" xmlns:m="http://schemas.openxmlformats.org/officeDocument/2006/math" xmlns:v="urn:schemas-microsoft-com:vml" xmlns:wp14="http://schemas.microsoft.com/office/word/2010/wordprocessingDrawing" xmlns:wp="http://schemas.openxmlformats.org/drawingml/2006/wordprocessingDrawing" xmlns:w10="urn:schemas-microsoft-com:office:word" xmlns:w="http://schemas.openxmlformats.org/wordprocessingml/2006/main" xmlns:w14="http://schemas.microsoft.com/office/word/2010/wordml" xmlns:wpg="http://schemas.microsoft.com/office/word/2010/wordprocessingGroup" xmlns:wpi="http://schemas.microsoft.com/office/word/2010/wordprocessingInk" xmlns:wne="http://schemas.microsoft.com/office/word/2006/wordml" xmlns:wps="http://schemas.microsoft.com/office/word/2010/wordprocessingShape" mc:Ignorable="w14 wp14">
   <w:body>
     <w:p>
       <w:pPr>
@@ -3462,7 +3462,7 @@
             <o:lock v:ext="edit" aspectratio="t"/>
           </v:shapetype>
           <v:shape id="_x0000_i1025" type="#_x0000_t75" style="width:468pt;height:594.75pt">
-            <v:imagedata r:id="rId5" o:title=""/>
+            <v:imagedata r:id="rId6" o:title=""/>
           </v:shape>
         </w:pict>
       </w:r>
@@ -3685,8 +3685,13 @@
               <w:widowControl w:val="0"/>
               <w:spacing w:after="0" w:line="240" w:lineRule="auto"/>
             </w:pPr>
-            <w:r>
-              <w:t>Poscondición:</w:t>
+            <w:proofErr w:type="spellStart"/>
+            <w:r>
+              <w:t>Poscondición</w:t>
+            </w:r>
+            <w:proofErr w:type="spellEnd"/>
+            <w:r>
+              <w:t>:</w:t>
             </w:r>
           </w:p>
         </w:tc>
@@ -4164,8 +4169,13 @@
               <w:widowControl w:val="0"/>
               <w:spacing w:after="0" w:line="240" w:lineRule="auto"/>
             </w:pPr>
-            <w:r>
-              <w:t>Poscondición:</w:t>
+            <w:proofErr w:type="spellStart"/>
+            <w:r>
+              <w:t>Poscondición</w:t>
+            </w:r>
+            <w:proofErr w:type="spellEnd"/>
+            <w:r>
+              <w:t>:</w:t>
             </w:r>
           </w:p>
         </w:tc>
@@ -4514,8 +4524,6 @@
             <w:r>
               <w:t>ID:  003</w:t>
             </w:r>
-            <w:bookmarkStart w:id="0" w:name="_GoBack"/>
-            <w:bookmarkEnd w:id="0"/>
           </w:p>
         </w:tc>
         <w:tc>
@@ -4706,8 +4714,13 @@
               <w:widowControl w:val="0"/>
               <w:spacing w:after="0" w:line="240" w:lineRule="auto"/>
             </w:pPr>
-            <w:r>
-              <w:t>Poscondición:</w:t>
+            <w:proofErr w:type="spellStart"/>
+            <w:r>
+              <w:t>Poscondición</w:t>
+            </w:r>
+            <w:proofErr w:type="spellEnd"/>
+            <w:r>
+              <w:t>:</w:t>
             </w:r>
           </w:p>
         </w:tc>
@@ -5242,9 +5255,14 @@
               <w:widowControl w:val="0"/>
               <w:spacing w:after="0" w:line="240" w:lineRule="auto"/>
             </w:pPr>
+            <w:proofErr w:type="spellStart"/>
             <w:r>
               <w:lastRenderedPageBreak/>
-              <w:t>Poscondición:</w:t>
+              <w:t>Poscondición</w:t>
+            </w:r>
+            <w:proofErr w:type="spellEnd"/>
+            <w:r>
+              <w:t>:</w:t>
             </w:r>
           </w:p>
         </w:tc>
@@ -5525,6 +5543,17 @@
           <w:szCs w:val="24"/>
         </w:rPr>
       </w:pPr>
+    </w:p>
+    <w:p>
+      <w:pPr>
+        <w:jc w:val="center"/>
+        <w:rPr>
+          <w:b/>
+          <w:sz w:val="24"/>
+          <w:szCs w:val="24"/>
+        </w:rPr>
+      </w:pPr>
+      <w:bookmarkStart w:id="0" w:name="_GoBack"/>
     </w:p>
     <w:tbl>
       <w:tblPr>
@@ -5587,7 +5616,7 @@
               <w:spacing w:after="0" w:line="240" w:lineRule="auto"/>
             </w:pPr>
             <w:r>
-              <w:t>Nombre: Tomar Horas</w:t>
+              <w:t>Nombre: Modificar Agenda</w:t>
             </w:r>
           </w:p>
         </w:tc>
@@ -5607,7 +5636,7 @@
               <w:spacing w:after="0" w:line="240" w:lineRule="auto"/>
             </w:pPr>
             <w:r>
-              <w:t>Actor: Paciente</w:t>
+              <w:t>Actor: Secretaria</w:t>
             </w:r>
           </w:p>
         </w:tc>
@@ -5654,13 +5683,14 @@
               <w:spacing w:after="0" w:line="240" w:lineRule="auto"/>
             </w:pPr>
             <w:r>
-              <w:t xml:space="preserve">Ingresa la hora en la </w:t>
-            </w:r>
-            <w:proofErr w:type="gramStart"/>
-            <w:r>
-              <w:t>agenda .</w:t>
-            </w:r>
-            <w:proofErr w:type="gramEnd"/>
+              <w:t xml:space="preserve"> Se integra un botón de modificar en la agenda </w:t>
+            </w:r>
+            <w:r>
+              <w:t>médica,</w:t>
+            </w:r>
+            <w:r>
+              <w:t xml:space="preserve"> para cambios en esta.</w:t>
+            </w:r>
           </w:p>
         </w:tc>
       </w:tr>
@@ -5703,19 +5733,14 @@
           <w:p>
             <w:pPr>
               <w:widowControl w:val="0"/>
-              <w:spacing w:after="0" w:line="240" w:lineRule="auto"/>
-            </w:pPr>
-            <w:r>
-              <w:t>Debes estar registrada</w:t>
-            </w:r>
-          </w:p>
-          <w:p>
-            <w:pPr>
-              <w:widowControl w:val="0"/>
-              <w:spacing w:after="0" w:line="240" w:lineRule="auto"/>
-            </w:pPr>
-            <w:r>
-              <w:t>Debe existir la disponibilidad medica</w:t>
+              <w:numPr>
+                <w:ilvl w:val="0"/>
+                <w:numId w:val="47"/>
+              </w:numPr>
+              <w:spacing w:after="0" w:line="240" w:lineRule="auto"/>
+            </w:pPr>
+            <w:r>
+              <w:t>Debe estar generada la agenda</w:t>
             </w:r>
           </w:p>
         </w:tc>
@@ -5740,8 +5765,13 @@
               <w:widowControl w:val="0"/>
               <w:spacing w:after="0" w:line="240" w:lineRule="auto"/>
             </w:pPr>
-            <w:r>
-              <w:t>Poscondición:</w:t>
+            <w:proofErr w:type="spellStart"/>
+            <w:r>
+              <w:t>Poscondición</w:t>
+            </w:r>
+            <w:proofErr w:type="spellEnd"/>
+            <w:r>
+              <w:t>:</w:t>
             </w:r>
           </w:p>
         </w:tc>
@@ -5762,7 +5792,7 @@
               <w:spacing w:after="0" w:line="240" w:lineRule="auto"/>
             </w:pPr>
             <w:r>
-              <w:t>Genera la agenda con la disponibilidad de cada medico</w:t>
+              <w:t xml:space="preserve">Se actualizan los cambios en la agenda medica </w:t>
             </w:r>
           </w:p>
         </w:tc>
@@ -5809,7 +5839,7 @@
               <w:spacing w:after="0" w:line="240" w:lineRule="auto"/>
             </w:pPr>
             <w:r>
-              <w:t>Registrar hora de paciente</w:t>
+              <w:t>Modificar información de agenda medica</w:t>
             </w:r>
           </w:p>
         </w:tc>
@@ -5861,7 +5891,7 @@
                 <w:sz w:val="24"/>
                 <w:szCs w:val="24"/>
               </w:rPr>
-              <w:t>RF5</w:t>
+              <w:t>RF3 RF4</w:t>
             </w:r>
           </w:p>
         </w:tc>
@@ -5913,7 +5943,7 @@
               <w:spacing w:after="0" w:line="240" w:lineRule="auto"/>
             </w:pPr>
             <w:r>
-              <w:t>Iniciar Sesión</w:t>
+              <w:t xml:space="preserve">Inicia sesión </w:t>
             </w:r>
           </w:p>
           <w:p>
@@ -5927,7 +5957,30 @@
               <w:spacing w:after="0" w:line="240" w:lineRule="auto"/>
             </w:pPr>
             <w:r>
-              <w:t>Ingresar a la toma de hora</w:t>
+              <w:t xml:space="preserve">Ingresa al </w:t>
+            </w:r>
+            <w:r>
+              <w:t>módulo</w:t>
+            </w:r>
+            <w:r>
+              <w:t xml:space="preserve"> de agenda medica</w:t>
+            </w:r>
+          </w:p>
+          <w:p>
+            <w:pPr>
+              <w:pStyle w:val="Prrafodelista"/>
+              <w:widowControl w:val="0"/>
+              <w:numPr>
+                <w:ilvl w:val="0"/>
+                <w:numId w:val="19"/>
+              </w:numPr>
+              <w:spacing w:after="0" w:line="240" w:lineRule="auto"/>
+            </w:pPr>
+            <w:r>
+              <w:t>Modifica</w:t>
+            </w:r>
+            <w:r>
+              <w:t xml:space="preserve"> agenda medica</w:t>
             </w:r>
           </w:p>
         </w:tc>
@@ -5971,49 +6024,75 @@
           <w:p>
             <w:pPr>
               <w:widowControl w:val="0"/>
-              <w:spacing w:after="0" w:line="240" w:lineRule="auto"/>
-            </w:pPr>
-            <w:r>
-              <w:t>1. Se registra el usuario.</w:t>
-            </w:r>
-          </w:p>
-          <w:p>
-            <w:pPr>
-              <w:widowControl w:val="0"/>
-              <w:spacing w:after="0" w:line="240" w:lineRule="auto"/>
-            </w:pPr>
-            <w:r>
-              <w:t>2. Se activa el usuario.</w:t>
-            </w:r>
-          </w:p>
-          <w:p>
-            <w:pPr>
-              <w:widowControl w:val="0"/>
-              <w:spacing w:after="0" w:line="240" w:lineRule="auto"/>
-            </w:pPr>
-            <w:r>
-              <w:t xml:space="preserve">3.ingresa a toma de hora </w:t>
-            </w:r>
-          </w:p>
-          <w:p>
-            <w:pPr>
-              <w:widowControl w:val="0"/>
-              <w:spacing w:after="0" w:line="240" w:lineRule="auto"/>
-            </w:pPr>
+              <w:numPr>
+                <w:ilvl w:val="0"/>
+                <w:numId w:val="48"/>
+              </w:numPr>
+              <w:spacing w:after="0" w:line="240" w:lineRule="auto"/>
+            </w:pPr>
+            <w:r>
+              <w:t xml:space="preserve">Inicia sesión </w:t>
+            </w:r>
+          </w:p>
+          <w:p>
+            <w:pPr>
+              <w:widowControl w:val="0"/>
+              <w:numPr>
+                <w:ilvl w:val="0"/>
+                <w:numId w:val="48"/>
+              </w:numPr>
+              <w:spacing w:after="0" w:line="240" w:lineRule="auto"/>
+            </w:pPr>
+            <w:r>
+              <w:t xml:space="preserve">Ingresa </w:t>
+            </w:r>
+            <w:r>
+              <w:t xml:space="preserve">al módulo de agenda medico </w:t>
+            </w:r>
+          </w:p>
+          <w:p>
+            <w:pPr>
+              <w:widowControl w:val="0"/>
+              <w:numPr>
+                <w:ilvl w:val="0"/>
+                <w:numId w:val="48"/>
+              </w:numPr>
+              <w:spacing w:after="0" w:line="240" w:lineRule="auto"/>
+            </w:pPr>
+            <w:r>
+              <w:t>No existe agenda medica</w:t>
+            </w:r>
+          </w:p>
+          <w:p>
+            <w:pPr>
+              <w:widowControl w:val="0"/>
+              <w:numPr>
+                <w:ilvl w:val="0"/>
+                <w:numId w:val="48"/>
+              </w:numPr>
+              <w:spacing w:after="0" w:line="240" w:lineRule="auto"/>
+            </w:pPr>
+            <w:r>
+              <w:t>Se genera agenda medica</w:t>
+            </w:r>
+          </w:p>
+          <w:p>
+            <w:pPr>
+              <w:widowControl w:val="0"/>
+              <w:numPr>
+                <w:ilvl w:val="0"/>
+                <w:numId w:val="48"/>
+              </w:numPr>
+              <w:spacing w:after="0" w:line="240" w:lineRule="auto"/>
+            </w:pPr>
+            <w:r>
+              <w:t>Se modifica agenda</w:t>
+            </w:r>
           </w:p>
         </w:tc>
       </w:tr>
+      <w:bookmarkEnd w:id="0"/>
     </w:tbl>
-    <w:p>
-      <w:pPr>
-        <w:jc w:val="center"/>
-        <w:rPr>
-          <w:b/>
-          <w:sz w:val="24"/>
-          <w:szCs w:val="24"/>
-        </w:rPr>
-      </w:pPr>
-    </w:p>
     <w:p>
       <w:pPr>
         <w:jc w:val="center"/>
@@ -6075,8 +6154,7 @@
               <w:spacing w:after="0" w:line="240" w:lineRule="auto"/>
             </w:pPr>
             <w:r>
-              <w:lastRenderedPageBreak/>
-              <w:t>ID:  007</w:t>
+              <w:t>ID:  006</w:t>
             </w:r>
           </w:p>
         </w:tc>
@@ -6096,7 +6174,7 @@
               <w:spacing w:after="0" w:line="240" w:lineRule="auto"/>
             </w:pPr>
             <w:r>
-              <w:t>Nombre: Anular Hora</w:t>
+              <w:t>Nombre: Tomar Horas</w:t>
             </w:r>
           </w:p>
         </w:tc>
@@ -6116,7 +6194,7 @@
               <w:spacing w:after="0" w:line="240" w:lineRule="auto"/>
             </w:pPr>
             <w:r>
-              <w:t>Actor: Secretaria  , Paciente</w:t>
+              <w:t>Actor: Paciente</w:t>
             </w:r>
           </w:p>
         </w:tc>
@@ -6163,11 +6241,11 @@
               <w:spacing w:after="0" w:line="240" w:lineRule="auto"/>
             </w:pPr>
             <w:r>
-              <w:t xml:space="preserve">Se anula la hora </w:t>
+              <w:t xml:space="preserve">Ingresa la hora en la </w:t>
             </w:r>
             <w:proofErr w:type="gramStart"/>
             <w:r>
-              <w:t>agendada .</w:t>
+              <w:t>agenda .</w:t>
             </w:r>
             <w:proofErr w:type="gramEnd"/>
           </w:p>
@@ -6224,7 +6302,7 @@
               <w:spacing w:after="0" w:line="240" w:lineRule="auto"/>
             </w:pPr>
             <w:r>
-              <w:t>Debe existir agendada una hora</w:t>
+              <w:t>Debe existir la disponibilidad medica</w:t>
             </w:r>
           </w:p>
         </w:tc>
@@ -6249,8 +6327,13 @@
               <w:widowControl w:val="0"/>
               <w:spacing w:after="0" w:line="240" w:lineRule="auto"/>
             </w:pPr>
-            <w:r>
-              <w:t>Poscondición:</w:t>
+            <w:proofErr w:type="spellStart"/>
+            <w:r>
+              <w:t>Poscondición</w:t>
+            </w:r>
+            <w:proofErr w:type="spellEnd"/>
+            <w:r>
+              <w:t>:</w:t>
             </w:r>
           </w:p>
         </w:tc>
@@ -6271,7 +6354,7 @@
               <w:spacing w:after="0" w:line="240" w:lineRule="auto"/>
             </w:pPr>
             <w:r>
-              <w:t>Queda disponible la hora agendada.</w:t>
+              <w:t>Genera la agenda con la disponibilidad de cada medico</w:t>
             </w:r>
           </w:p>
         </w:tc>
@@ -6318,7 +6401,7 @@
               <w:spacing w:after="0" w:line="240" w:lineRule="auto"/>
             </w:pPr>
             <w:r>
-              <w:t>Cancelar horas.</w:t>
+              <w:t>Registrar hora de paciente</w:t>
             </w:r>
           </w:p>
         </w:tc>
@@ -6370,7 +6453,7 @@
                 <w:sz w:val="24"/>
                 <w:szCs w:val="24"/>
               </w:rPr>
-              <w:t>RF5 RF6</w:t>
+              <w:t>RF5</w:t>
             </w:r>
           </w:p>
         </w:tc>
@@ -6436,15 +6519,7 @@
               <w:spacing w:after="0" w:line="240" w:lineRule="auto"/>
             </w:pPr>
             <w:r>
-              <w:t xml:space="preserve">Ingresa al </w:t>
-            </w:r>
-            <w:proofErr w:type="spellStart"/>
-            <w:r>
-              <w:t>modulo</w:t>
-            </w:r>
-            <w:proofErr w:type="spellEnd"/>
-            <w:r>
-              <w:t xml:space="preserve"> Anular Hora</w:t>
+              <w:t>Ingresar a la toma de hora</w:t>
             </w:r>
           </w:p>
         </w:tc>
@@ -6509,7 +6584,7 @@
               <w:spacing w:after="0" w:line="240" w:lineRule="auto"/>
             </w:pPr>
             <w:r>
-              <w:t>3.ingresa a anular hora</w:t>
+              <w:t xml:space="preserve">3.ingresa a toma de hora </w:t>
             </w:r>
           </w:p>
           <w:p>
@@ -6521,6 +6596,16 @@
         </w:tc>
       </w:tr>
     </w:tbl>
+    <w:p>
+      <w:pPr>
+        <w:jc w:val="center"/>
+        <w:rPr>
+          <w:b/>
+          <w:sz w:val="24"/>
+          <w:szCs w:val="24"/>
+        </w:rPr>
+      </w:pPr>
+    </w:p>
     <w:p>
       <w:pPr>
         <w:jc w:val="center"/>
@@ -6582,7 +6667,7 @@
               <w:spacing w:after="0" w:line="240" w:lineRule="auto"/>
             </w:pPr>
             <w:r>
-              <w:t>ID:  008</w:t>
+              <w:t>ID:  007</w:t>
             </w:r>
           </w:p>
         </w:tc>
@@ -6602,7 +6687,7 @@
               <w:spacing w:after="0" w:line="240" w:lineRule="auto"/>
             </w:pPr>
             <w:r>
-              <w:t>Nombre: Enviar Correo confirmación hora</w:t>
+              <w:t>Nombre: Anular Hora</w:t>
             </w:r>
           </w:p>
         </w:tc>
@@ -6622,7 +6707,7 @@
               <w:spacing w:after="0" w:line="240" w:lineRule="auto"/>
             </w:pPr>
             <w:r>
-              <w:t>Actor: Sistema</w:t>
+              <w:t>Actor: Secretaria  , Paciente</w:t>
             </w:r>
           </w:p>
         </w:tc>
@@ -6669,8 +6754,18 @@
               <w:spacing w:after="0" w:line="240" w:lineRule="auto"/>
             </w:pPr>
             <w:r>
-              <w:t xml:space="preserve">Se enviara un correo al paciente para confirmar la el horario de la consulta. </w:t>
-            </w:r>
+              <w:t xml:space="preserve">Se anula la hora </w:t>
+            </w:r>
+            <w:proofErr w:type="spellStart"/>
+            <w:proofErr w:type="gramStart"/>
+            <w:r>
+              <w:t>agendada</w:t>
+            </w:r>
+            <w:proofErr w:type="spellEnd"/>
+            <w:r>
+              <w:t xml:space="preserve"> .</w:t>
+            </w:r>
+            <w:proofErr w:type="gramEnd"/>
           </w:p>
         </w:tc>
       </w:tr>
@@ -6716,13 +6811,25 @@
               <w:spacing w:after="0" w:line="240" w:lineRule="auto"/>
             </w:pPr>
             <w:r>
-              <w:t xml:space="preserve">Debe haber tomado una </w:t>
-            </w:r>
-            <w:proofErr w:type="gramStart"/>
-            <w:r>
-              <w:t>hora .</w:t>
-            </w:r>
-            <w:proofErr w:type="gramEnd"/>
+              <w:t>Debes estar registrada</w:t>
+            </w:r>
+          </w:p>
+          <w:p>
+            <w:pPr>
+              <w:widowControl w:val="0"/>
+              <w:spacing w:after="0" w:line="240" w:lineRule="auto"/>
+            </w:pPr>
+            <w:r>
+              <w:t xml:space="preserve">Debe existir </w:t>
+            </w:r>
+            <w:proofErr w:type="spellStart"/>
+            <w:r>
+              <w:t>agendada</w:t>
+            </w:r>
+            <w:proofErr w:type="spellEnd"/>
+            <w:r>
+              <w:t xml:space="preserve"> una hora</w:t>
+            </w:r>
           </w:p>
         </w:tc>
       </w:tr>
@@ -6746,8 +6853,13 @@
               <w:widowControl w:val="0"/>
               <w:spacing w:after="0" w:line="240" w:lineRule="auto"/>
             </w:pPr>
-            <w:r>
-              <w:t>Poscondición:</w:t>
+            <w:proofErr w:type="spellStart"/>
+            <w:r>
+              <w:t>Poscondición</w:t>
+            </w:r>
+            <w:proofErr w:type="spellEnd"/>
+            <w:r>
+              <w:t>:</w:t>
             </w:r>
           </w:p>
         </w:tc>
@@ -6768,13 +6880,16 @@
               <w:spacing w:after="0" w:line="240" w:lineRule="auto"/>
             </w:pPr>
             <w:r>
-              <w:t xml:space="preserve">Se devuelve al sistema a confirmación del </w:t>
-            </w:r>
-            <w:proofErr w:type="gramStart"/>
-            <w:r>
-              <w:t>paciente .</w:t>
-            </w:r>
-            <w:proofErr w:type="gramEnd"/>
+              <w:t xml:space="preserve">Queda disponible la hora </w:t>
+            </w:r>
+            <w:proofErr w:type="spellStart"/>
+            <w:r>
+              <w:t>agendada</w:t>
+            </w:r>
+            <w:proofErr w:type="spellEnd"/>
+            <w:r>
+              <w:t>.</w:t>
+            </w:r>
           </w:p>
         </w:tc>
       </w:tr>
@@ -6820,13 +6935,8 @@
               <w:spacing w:after="0" w:line="240" w:lineRule="auto"/>
             </w:pPr>
             <w:r>
-              <w:t xml:space="preserve">Confirmar cita </w:t>
-            </w:r>
-            <w:proofErr w:type="gramStart"/>
-            <w:r>
-              <w:t>medica .</w:t>
-            </w:r>
-            <w:proofErr w:type="gramEnd"/>
+              <w:t>Cancelar horas.</w:t>
+            </w:r>
           </w:p>
         </w:tc>
       </w:tr>
@@ -6851,6 +6961,7 @@
               <w:spacing w:after="0" w:line="240" w:lineRule="auto"/>
             </w:pPr>
             <w:r>
+              <w:lastRenderedPageBreak/>
               <w:t>Requerimientos abordados en el caso de uso.</w:t>
             </w:r>
           </w:p>
@@ -6877,7 +6988,7 @@
                 <w:sz w:val="24"/>
                 <w:szCs w:val="24"/>
               </w:rPr>
-              <w:t>RF5 RF7</w:t>
+              <w:t>RF5 RF6</w:t>
             </w:r>
           </w:p>
         </w:tc>
@@ -6903,7 +7014,6 @@
               <w:spacing w:after="0" w:line="240" w:lineRule="auto"/>
             </w:pPr>
             <w:r>
-              <w:lastRenderedPageBreak/>
               <w:t>Flujo normal:</w:t>
             </w:r>
           </w:p>
@@ -6925,20 +7035,12 @@
               <w:widowControl w:val="0"/>
               <w:numPr>
                 <w:ilvl w:val="0"/>
-                <w:numId w:val="20"/>
+                <w:numId w:val="19"/>
               </w:numPr>
               <w:spacing w:after="0" w:line="240" w:lineRule="auto"/>
             </w:pPr>
             <w:r>
-              <w:t xml:space="preserve">Ingresa al </w:t>
-            </w:r>
-            <w:proofErr w:type="spellStart"/>
-            <w:r>
-              <w:t>modulo</w:t>
-            </w:r>
-            <w:proofErr w:type="spellEnd"/>
-            <w:r>
-              <w:t xml:space="preserve"> de toma Hora medica</w:t>
+              <w:t>Iniciar Sesión</w:t>
             </w:r>
           </w:p>
           <w:p>
@@ -6947,32 +7049,21 @@
               <w:widowControl w:val="0"/>
               <w:numPr>
                 <w:ilvl w:val="0"/>
-                <w:numId w:val="20"/>
+                <w:numId w:val="19"/>
               </w:numPr>
               <w:spacing w:after="0" w:line="240" w:lineRule="auto"/>
             </w:pPr>
             <w:r>
-              <w:t>Ingresa Hora medica</w:t>
-            </w:r>
-          </w:p>
-          <w:p>
-            <w:pPr>
-              <w:pStyle w:val="Prrafodelista"/>
-              <w:widowControl w:val="0"/>
-              <w:numPr>
-                <w:ilvl w:val="0"/>
-                <w:numId w:val="20"/>
-              </w:numPr>
-              <w:spacing w:after="0" w:line="240" w:lineRule="auto"/>
-            </w:pPr>
-            <w:r>
-              <w:t xml:space="preserve">Se envía un correo de </w:t>
+              <w:t xml:space="preserve">Ingresa al </w:t>
             </w:r>
             <w:proofErr w:type="spellStart"/>
             <w:r>
-              <w:t>confirmacion</w:t>
+              <w:t>modulo</w:t>
             </w:r>
             <w:proofErr w:type="spellEnd"/>
+            <w:r>
+              <w:t xml:space="preserve"> Anular Hora</w:t>
+            </w:r>
           </w:p>
         </w:tc>
       </w:tr>
@@ -7015,54 +7106,29 @@
           <w:p>
             <w:pPr>
               <w:widowControl w:val="0"/>
-              <w:numPr>
-                <w:ilvl w:val="0"/>
-                <w:numId w:val="21"/>
-              </w:numPr>
-              <w:spacing w:after="0" w:line="240" w:lineRule="auto"/>
-            </w:pPr>
-            <w:r>
-              <w:t xml:space="preserve">ingresa al </w:t>
-            </w:r>
-            <w:proofErr w:type="spellStart"/>
-            <w:r>
-              <w:t>modulo</w:t>
-            </w:r>
-            <w:proofErr w:type="spellEnd"/>
-            <w:r>
-              <w:t xml:space="preserve"> de toma de hora medica</w:t>
-            </w:r>
-          </w:p>
-          <w:p>
-            <w:pPr>
-              <w:widowControl w:val="0"/>
-              <w:numPr>
-                <w:ilvl w:val="0"/>
-                <w:numId w:val="21"/>
-              </w:numPr>
-              <w:spacing w:after="0" w:line="240" w:lineRule="auto"/>
-            </w:pPr>
-            <w:r>
-              <w:t>ingresa horario medica</w:t>
-            </w:r>
-          </w:p>
-          <w:p>
-            <w:pPr>
-              <w:widowControl w:val="0"/>
-              <w:numPr>
-                <w:ilvl w:val="0"/>
-                <w:numId w:val="21"/>
-              </w:numPr>
-              <w:spacing w:after="0" w:line="240" w:lineRule="auto"/>
-            </w:pPr>
-            <w:r>
-              <w:t xml:space="preserve">se confirma manualmente la </w:t>
-            </w:r>
-            <w:proofErr w:type="gramStart"/>
-            <w:r>
-              <w:t>hora .</w:t>
-            </w:r>
-            <w:proofErr w:type="gramEnd"/>
+              <w:spacing w:after="0" w:line="240" w:lineRule="auto"/>
+            </w:pPr>
+            <w:r>
+              <w:t>1. Se registra el usuario.</w:t>
+            </w:r>
+          </w:p>
+          <w:p>
+            <w:pPr>
+              <w:widowControl w:val="0"/>
+              <w:spacing w:after="0" w:line="240" w:lineRule="auto"/>
+            </w:pPr>
+            <w:r>
+              <w:t>2. Se activa el usuario.</w:t>
+            </w:r>
+          </w:p>
+          <w:p>
+            <w:pPr>
+              <w:widowControl w:val="0"/>
+              <w:spacing w:after="0" w:line="240" w:lineRule="auto"/>
+            </w:pPr>
+            <w:r>
+              <w:t>3.ingresa a anular hora</w:t>
+            </w:r>
           </w:p>
           <w:p>
             <w:pPr>
@@ -7075,6 +7141,17 @@
     </w:tbl>
     <w:p>
       <w:pPr>
+        <w:jc w:val="center"/>
+        <w:rPr>
+          <w:b/>
+          <w:sz w:val="24"/>
+          <w:szCs w:val="24"/>
+        </w:rPr>
+      </w:pPr>
+    </w:p>
+    <w:p>
+      <w:pPr>
+        <w:jc w:val="center"/>
         <w:rPr>
           <w:b/>
           <w:sz w:val="24"/>
@@ -7123,7 +7200,7 @@
               <w:spacing w:after="0" w:line="240" w:lineRule="auto"/>
             </w:pPr>
             <w:r>
-              <w:t>ID:  009</w:t>
+              <w:t>ID:  008</w:t>
             </w:r>
           </w:p>
         </w:tc>
@@ -7139,23 +7216,11 @@
           </w:tcPr>
           <w:p>
             <w:pPr>
-              <w:spacing w:after="0" w:line="240" w:lineRule="auto"/>
-            </w:pPr>
-            <w:r>
-              <w:t>Nombre:</w:t>
-            </w:r>
-            <w:r>
-              <w:rPr>
-                <w:rFonts w:eastAsia="Times New Roman" w:cs="Calibri"/>
-                <w:color w:val="000000"/>
-                <w:sz w:val="24"/>
-                <w:szCs w:val="24"/>
-                <w:lang w:val="es-ES" w:eastAsia="es-ES"/>
-              </w:rPr>
-              <w:t xml:space="preserve">Enviar correo recordatorio de hora </w:t>
-            </w:r>
-            <w:r>
-              <w:t xml:space="preserve"> </w:t>
+              <w:widowControl w:val="0"/>
+              <w:spacing w:after="0" w:line="240" w:lineRule="auto"/>
+            </w:pPr>
+            <w:r>
+              <w:t>Nombre: Enviar Correo confirmación hora</w:t>
             </w:r>
           </w:p>
         </w:tc>
@@ -7222,13 +7287,8 @@
               <w:spacing w:after="0" w:line="240" w:lineRule="auto"/>
             </w:pPr>
             <w:r>
-              <w:t xml:space="preserve">Se envía un correo recordando la hora de consulta </w:t>
-            </w:r>
-            <w:proofErr w:type="gramStart"/>
-            <w:r>
-              <w:t>medica .</w:t>
-            </w:r>
-            <w:proofErr w:type="gramEnd"/>
+              <w:t xml:space="preserve">Se enviara un correo al paciente para confirmar la el horario de la consulta. </w:t>
+            </w:r>
           </w:p>
         </w:tc>
       </w:tr>
@@ -7271,28 +7331,16 @@
           <w:p>
             <w:pPr>
               <w:widowControl w:val="0"/>
-              <w:numPr>
-                <w:ilvl w:val="0"/>
-                <w:numId w:val="22"/>
-              </w:numPr>
-              <w:spacing w:after="0" w:line="240" w:lineRule="auto"/>
-            </w:pPr>
-            <w:r>
-              <w:t>Tener una hora medica agendada</w:t>
-            </w:r>
-          </w:p>
-          <w:p>
-            <w:pPr>
-              <w:widowControl w:val="0"/>
-              <w:numPr>
-                <w:ilvl w:val="0"/>
-                <w:numId w:val="22"/>
-              </w:numPr>
-              <w:spacing w:after="0" w:line="240" w:lineRule="auto"/>
-            </w:pPr>
-            <w:r>
-              <w:t>Haber confirmado la hora medica</w:t>
-            </w:r>
+              <w:spacing w:after="0" w:line="240" w:lineRule="auto"/>
+            </w:pPr>
+            <w:r>
+              <w:t xml:space="preserve">Debe haber tomado una </w:t>
+            </w:r>
+            <w:proofErr w:type="gramStart"/>
+            <w:r>
+              <w:t>hora .</w:t>
+            </w:r>
+            <w:proofErr w:type="gramEnd"/>
           </w:p>
         </w:tc>
       </w:tr>
@@ -7316,8 +7364,13 @@
               <w:widowControl w:val="0"/>
               <w:spacing w:after="0" w:line="240" w:lineRule="auto"/>
             </w:pPr>
-            <w:r>
-              <w:t>Poscondición:</w:t>
+            <w:proofErr w:type="spellStart"/>
+            <w:r>
+              <w:t>Poscondición</w:t>
+            </w:r>
+            <w:proofErr w:type="spellEnd"/>
+            <w:r>
+              <w:t>:</w:t>
             </w:r>
           </w:p>
         </w:tc>
@@ -7338,8 +7391,13 @@
               <w:spacing w:after="0" w:line="240" w:lineRule="auto"/>
             </w:pPr>
             <w:r>
-              <w:t>---------------------------------------------------------------</w:t>
-            </w:r>
+              <w:t xml:space="preserve">Se devuelve al sistema a confirmación del </w:t>
+            </w:r>
+            <w:proofErr w:type="gramStart"/>
+            <w:r>
+              <w:t>paciente .</w:t>
+            </w:r>
+            <w:proofErr w:type="gramEnd"/>
           </w:p>
         </w:tc>
       </w:tr>
@@ -7385,8 +7443,13 @@
               <w:spacing w:after="0" w:line="240" w:lineRule="auto"/>
             </w:pPr>
             <w:r>
-              <w:t>Recordar al paciente su hora agendada</w:t>
-            </w:r>
+              <w:t xml:space="preserve">Confirmar cita </w:t>
+            </w:r>
+            <w:proofErr w:type="gramStart"/>
+            <w:r>
+              <w:t>medica .</w:t>
+            </w:r>
+            <w:proofErr w:type="gramEnd"/>
           </w:p>
         </w:tc>
       </w:tr>
@@ -7437,23 +7500,7 @@
                 <w:sz w:val="24"/>
                 <w:szCs w:val="24"/>
               </w:rPr>
-              <w:t xml:space="preserve">RF5 </w:t>
-            </w:r>
-            <w:r>
-              <w:rPr>
-                <w:rFonts w:ascii="Arial" w:eastAsia="Arial" w:hAnsi="Arial" w:cs="Arial"/>
-                <w:sz w:val="24"/>
-                <w:szCs w:val="24"/>
-              </w:rPr>
-              <w:t>RF7</w:t>
-            </w:r>
-            <w:r>
-              <w:rPr>
-                <w:rFonts w:ascii="Arial" w:eastAsia="Arial" w:hAnsi="Arial" w:cs="Arial"/>
-                <w:sz w:val="24"/>
-                <w:szCs w:val="24"/>
-              </w:rPr>
-              <w:t xml:space="preserve"> RF8 </w:t>
+              <w:t>RF5 RF7</w:t>
             </w:r>
           </w:p>
         </w:tc>
@@ -7500,12 +7547,20 @@
               <w:widowControl w:val="0"/>
               <w:numPr>
                 <w:ilvl w:val="0"/>
-                <w:numId w:val="24"/>
+                <w:numId w:val="20"/>
               </w:numPr>
               <w:spacing w:after="0" w:line="240" w:lineRule="auto"/>
             </w:pPr>
             <w:r>
-              <w:t xml:space="preserve">Se revisa la agenda medica </w:t>
+              <w:t xml:space="preserve">Ingresa al </w:t>
+            </w:r>
+            <w:proofErr w:type="spellStart"/>
+            <w:r>
+              <w:t>modulo</w:t>
+            </w:r>
+            <w:proofErr w:type="spellEnd"/>
+            <w:r>
+              <w:t xml:space="preserve"> de toma Hora medica</w:t>
             </w:r>
           </w:p>
           <w:p>
@@ -7514,21 +7569,32 @@
               <w:widowControl w:val="0"/>
               <w:numPr>
                 <w:ilvl w:val="0"/>
-                <w:numId w:val="24"/>
+                <w:numId w:val="20"/>
               </w:numPr>
               <w:spacing w:after="0" w:line="240" w:lineRule="auto"/>
             </w:pPr>
             <w:r>
-              <w:t>Se envía un correo recordatorio</w:t>
+              <w:t>Ingresa Hora medica</w:t>
             </w:r>
           </w:p>
           <w:p>
             <w:pPr>
               <w:pStyle w:val="Prrafodelista"/>
               <w:widowControl w:val="0"/>
-              <w:spacing w:after="0" w:line="240" w:lineRule="auto"/>
-              <w:ind w:left="1800"/>
-            </w:pPr>
+              <w:numPr>
+                <w:ilvl w:val="0"/>
+                <w:numId w:val="20"/>
+              </w:numPr>
+              <w:spacing w:after="0" w:line="240" w:lineRule="auto"/>
+            </w:pPr>
+            <w:r>
+              <w:t xml:space="preserve">Se envía un correo de </w:t>
+            </w:r>
+            <w:proofErr w:type="spellStart"/>
+            <w:r>
+              <w:t>confirmacion</w:t>
+            </w:r>
+            <w:proofErr w:type="spellEnd"/>
           </w:p>
         </w:tc>
       </w:tr>
@@ -7571,27 +7637,66 @@
           <w:p>
             <w:pPr>
               <w:widowControl w:val="0"/>
-              <w:spacing w:after="0" w:line="240" w:lineRule="auto"/>
-            </w:pPr>
-            <w:r>
-              <w:t>1.Se revisa la agenda medica</w:t>
-            </w:r>
-          </w:p>
-          <w:p>
-            <w:pPr>
-              <w:widowControl w:val="0"/>
-              <w:spacing w:after="0" w:line="240" w:lineRule="auto"/>
-            </w:pPr>
-            <w:r>
-              <w:t xml:space="preserve">2. Se llama para confirmar hora </w:t>
-            </w:r>
+              <w:numPr>
+                <w:ilvl w:val="0"/>
+                <w:numId w:val="21"/>
+              </w:numPr>
+              <w:spacing w:after="0" w:line="240" w:lineRule="auto"/>
+            </w:pPr>
+            <w:r>
+              <w:t xml:space="preserve">ingresa al </w:t>
+            </w:r>
+            <w:proofErr w:type="spellStart"/>
+            <w:r>
+              <w:t>modulo</w:t>
+            </w:r>
+            <w:proofErr w:type="spellEnd"/>
+            <w:r>
+              <w:t xml:space="preserve"> de toma de hora medica</w:t>
+            </w:r>
+          </w:p>
+          <w:p>
+            <w:pPr>
+              <w:widowControl w:val="0"/>
+              <w:numPr>
+                <w:ilvl w:val="0"/>
+                <w:numId w:val="21"/>
+              </w:numPr>
+              <w:spacing w:after="0" w:line="240" w:lineRule="auto"/>
+            </w:pPr>
+            <w:r>
+              <w:t>ingresa horario medica</w:t>
+            </w:r>
+          </w:p>
+          <w:p>
+            <w:pPr>
+              <w:widowControl w:val="0"/>
+              <w:numPr>
+                <w:ilvl w:val="0"/>
+                <w:numId w:val="21"/>
+              </w:numPr>
+              <w:spacing w:after="0" w:line="240" w:lineRule="auto"/>
+            </w:pPr>
+            <w:r>
+              <w:t xml:space="preserve">se confirma manualmente la </w:t>
+            </w:r>
+            <w:proofErr w:type="gramStart"/>
+            <w:r>
+              <w:t>hora .</w:t>
+            </w:r>
+            <w:proofErr w:type="gramEnd"/>
+          </w:p>
+          <w:p>
+            <w:pPr>
+              <w:widowControl w:val="0"/>
+              <w:spacing w:after="0" w:line="240" w:lineRule="auto"/>
+            </w:pPr>
           </w:p>
         </w:tc>
       </w:tr>
     </w:tbl>
     <w:p>
       <w:pPr>
-        <w:jc w:val="center"/>
         <w:rPr>
           <w:b/>
           <w:sz w:val="24"/>
@@ -7640,7 +7745,7 @@
               <w:spacing w:after="0" w:line="240" w:lineRule="auto"/>
             </w:pPr>
             <w:r>
-              <w:t>ID:  010</w:t>
+              <w:t>ID:  009</w:t>
             </w:r>
           </w:p>
         </w:tc>
@@ -7669,7 +7774,7 @@
                 <w:szCs w:val="24"/>
                 <w:lang w:val="es-ES" w:eastAsia="es-ES"/>
               </w:rPr>
-              <w:t>Ingresar Pago</w:t>
+              <w:t xml:space="preserve">Enviar correo recordatorio de hora </w:t>
             </w:r>
             <w:r>
               <w:t xml:space="preserve"> </w:t>
@@ -7692,7 +7797,7 @@
               <w:spacing w:after="0" w:line="240" w:lineRule="auto"/>
             </w:pPr>
             <w:r>
-              <w:t>Actor: Cajero</w:t>
+              <w:t>Actor: Sistema</w:t>
             </w:r>
           </w:p>
         </w:tc>
@@ -7718,6 +7823,7 @@
               <w:spacing w:after="0" w:line="240" w:lineRule="auto"/>
             </w:pPr>
             <w:r>
+              <w:lastRenderedPageBreak/>
               <w:t>Descripción:</w:t>
             </w:r>
           </w:p>
@@ -7739,8 +7845,13 @@
               <w:spacing w:after="0" w:line="240" w:lineRule="auto"/>
             </w:pPr>
             <w:r>
-              <w:t>Ingresa el pago de la consulta al sistema</w:t>
-            </w:r>
+              <w:t xml:space="preserve">Se envía un correo recordando la hora de consulta </w:t>
+            </w:r>
+            <w:proofErr w:type="gramStart"/>
+            <w:r>
+              <w:t>medica .</w:t>
+            </w:r>
+            <w:proofErr w:type="gramEnd"/>
           </w:p>
         </w:tc>
       </w:tr>
@@ -7785,19 +7896,31 @@
               <w:widowControl w:val="0"/>
               <w:numPr>
                 <w:ilvl w:val="0"/>
-                <w:numId w:val="25"/>
+                <w:numId w:val="22"/>
               </w:numPr>
               <w:spacing w:after="0" w:line="240" w:lineRule="auto"/>
             </w:pPr>
             <w:r>
-              <w:t xml:space="preserve">Tener hora medica </w:t>
-            </w:r>
-          </w:p>
-          <w:p>
-            <w:pPr>
-              <w:widowControl w:val="0"/>
-              <w:spacing w:after="0" w:line="240" w:lineRule="auto"/>
-            </w:pPr>
+              <w:t xml:space="preserve">Tener una hora medica </w:t>
+            </w:r>
+            <w:proofErr w:type="spellStart"/>
+            <w:r>
+              <w:t>agendada</w:t>
+            </w:r>
+            <w:proofErr w:type="spellEnd"/>
+          </w:p>
+          <w:p>
+            <w:pPr>
+              <w:widowControl w:val="0"/>
+              <w:numPr>
+                <w:ilvl w:val="0"/>
+                <w:numId w:val="22"/>
+              </w:numPr>
+              <w:spacing w:after="0" w:line="240" w:lineRule="auto"/>
+            </w:pPr>
+            <w:r>
+              <w:t>Haber confirmado la hora medica</w:t>
+            </w:r>
           </w:p>
         </w:tc>
       </w:tr>
@@ -7821,8 +7944,13 @@
               <w:widowControl w:val="0"/>
               <w:spacing w:after="0" w:line="240" w:lineRule="auto"/>
             </w:pPr>
-            <w:r>
-              <w:t>Poscondición:</w:t>
+            <w:proofErr w:type="spellStart"/>
+            <w:r>
+              <w:t>Poscondición</w:t>
+            </w:r>
+            <w:proofErr w:type="spellEnd"/>
+            <w:r>
+              <w:t>:</w:t>
             </w:r>
           </w:p>
         </w:tc>
@@ -7843,7 +7971,7 @@
               <w:spacing w:after="0" w:line="240" w:lineRule="auto"/>
             </w:pPr>
             <w:r>
-              <w:t xml:space="preserve"> Aparecer como pagada la cita medica</w:t>
+              <w:t>---------------------------------------------------------------</w:t>
             </w:r>
           </w:p>
         </w:tc>
@@ -7869,7 +7997,6 @@
               <w:spacing w:after="0" w:line="240" w:lineRule="auto"/>
             </w:pPr>
             <w:r>
-              <w:lastRenderedPageBreak/>
               <w:t>Disparador:</w:t>
             </w:r>
           </w:p>
@@ -7891,8 +8018,13 @@
               <w:spacing w:after="0" w:line="240" w:lineRule="auto"/>
             </w:pPr>
             <w:r>
-              <w:t>Ingreso de pagos de las consultas medicas</w:t>
-            </w:r>
+              <w:t xml:space="preserve">Recordar al paciente su hora </w:t>
+            </w:r>
+            <w:proofErr w:type="spellStart"/>
+            <w:r>
+              <w:t>agendada</w:t>
+            </w:r>
+            <w:proofErr w:type="spellEnd"/>
           </w:p>
         </w:tc>
       </w:tr>
@@ -7943,7 +8075,23 @@
                 <w:sz w:val="24"/>
                 <w:szCs w:val="24"/>
               </w:rPr>
-              <w:t>RF5 RF8</w:t>
+              <w:t xml:space="preserve">RF5 </w:t>
+            </w:r>
+            <w:r>
+              <w:rPr>
+                <w:rFonts w:ascii="Arial" w:eastAsia="Arial" w:hAnsi="Arial" w:cs="Arial"/>
+                <w:sz w:val="24"/>
+                <w:szCs w:val="24"/>
+              </w:rPr>
+              <w:t>RF7</w:t>
+            </w:r>
+            <w:r>
+              <w:rPr>
+                <w:rFonts w:ascii="Arial" w:eastAsia="Arial" w:hAnsi="Arial" w:cs="Arial"/>
+                <w:sz w:val="24"/>
+                <w:szCs w:val="24"/>
+              </w:rPr>
+              <w:t xml:space="preserve"> RF8 </w:t>
             </w:r>
           </w:p>
         </w:tc>
@@ -7990,20 +8138,12 @@
               <w:widowControl w:val="0"/>
               <w:numPr>
                 <w:ilvl w:val="0"/>
-                <w:numId w:val="26"/>
+                <w:numId w:val="24"/>
               </w:numPr>
               <w:spacing w:after="0" w:line="240" w:lineRule="auto"/>
             </w:pPr>
             <w:r>
-              <w:t xml:space="preserve">Se ingresa el </w:t>
-            </w:r>
-            <w:proofErr w:type="spellStart"/>
-            <w:r>
-              <w:t>rut</w:t>
-            </w:r>
-            <w:proofErr w:type="spellEnd"/>
-            <w:r>
-              <w:t xml:space="preserve"> del paciente.</w:t>
+              <w:t xml:space="preserve">Se revisa la agenda medica </w:t>
             </w:r>
           </w:p>
           <w:p>
@@ -8012,43 +8152,21 @@
               <w:widowControl w:val="0"/>
               <w:numPr>
                 <w:ilvl w:val="0"/>
-                <w:numId w:val="26"/>
+                <w:numId w:val="24"/>
               </w:numPr>
               <w:spacing w:after="0" w:line="240" w:lineRule="auto"/>
             </w:pPr>
             <w:r>
-              <w:t xml:space="preserve">Se listan las </w:t>
-            </w:r>
-            <w:proofErr w:type="spellStart"/>
-            <w:r>
-              <w:t>agrenda</w:t>
-            </w:r>
-            <w:proofErr w:type="spellEnd"/>
-            <w:r>
-              <w:t>.</w:t>
+              <w:t>Se envía un correo recordatorio</w:t>
             </w:r>
           </w:p>
           <w:p>
             <w:pPr>
               <w:pStyle w:val="Prrafodelista"/>
               <w:widowControl w:val="0"/>
-              <w:numPr>
-                <w:ilvl w:val="0"/>
-                <w:numId w:val="26"/>
-              </w:numPr>
-              <w:spacing w:after="0" w:line="240" w:lineRule="auto"/>
-            </w:pPr>
-            <w:r>
-              <w:t xml:space="preserve">Registra el </w:t>
-            </w:r>
-            <w:proofErr w:type="gramStart"/>
-            <w:r>
-              <w:t>pago .</w:t>
-            </w:r>
-            <w:proofErr w:type="gramEnd"/>
-            <w:r>
-              <w:t xml:space="preserve"> </w:t>
-            </w:r>
+              <w:spacing w:after="0" w:line="240" w:lineRule="auto"/>
+              <w:ind w:left="1800"/>
+            </w:pPr>
           </w:p>
         </w:tc>
       </w:tr>
@@ -8091,67 +8209,19 @@
           <w:p>
             <w:pPr>
               <w:widowControl w:val="0"/>
-              <w:numPr>
-                <w:ilvl w:val="0"/>
-                <w:numId w:val="27"/>
-              </w:numPr>
-              <w:spacing w:after="0" w:line="240" w:lineRule="auto"/>
-            </w:pPr>
-            <w:r>
-              <w:t>No se encuentra cita del paciente.</w:t>
-            </w:r>
-          </w:p>
-          <w:p>
-            <w:pPr>
-              <w:widowControl w:val="0"/>
-              <w:numPr>
-                <w:ilvl w:val="0"/>
-                <w:numId w:val="27"/>
-              </w:numPr>
-              <w:spacing w:after="0" w:line="240" w:lineRule="auto"/>
-            </w:pPr>
-            <w:r>
-              <w:t>Se dirige a la secretaria para ingresar una cita.</w:t>
-            </w:r>
-          </w:p>
-          <w:p>
-            <w:pPr>
-              <w:widowControl w:val="0"/>
-              <w:numPr>
-                <w:ilvl w:val="0"/>
-                <w:numId w:val="27"/>
-              </w:numPr>
-              <w:spacing w:after="0" w:line="240" w:lineRule="auto"/>
-            </w:pPr>
-            <w:r>
-              <w:t xml:space="preserve">Se confirma </w:t>
-            </w:r>
-            <w:proofErr w:type="gramStart"/>
-            <w:r>
-              <w:t>cita .</w:t>
-            </w:r>
-            <w:proofErr w:type="gramEnd"/>
-          </w:p>
-          <w:p>
-            <w:pPr>
-              <w:widowControl w:val="0"/>
-              <w:numPr>
-                <w:ilvl w:val="0"/>
-                <w:numId w:val="27"/>
-              </w:numPr>
-              <w:spacing w:after="0" w:line="240" w:lineRule="auto"/>
-            </w:pPr>
-            <w:r>
-              <w:t>Se dirige al cajero para registrar el pago.</w:t>
-            </w:r>
-          </w:p>
-          <w:p>
-            <w:pPr>
-              <w:widowControl w:val="0"/>
-              <w:spacing w:after="0" w:line="240" w:lineRule="auto"/>
-            </w:pPr>
-            <w:r>
-              <w:t xml:space="preserve"> </w:t>
+              <w:spacing w:after="0" w:line="240" w:lineRule="auto"/>
+            </w:pPr>
+            <w:r>
+              <w:t>1.Se revisa la agenda medica</w:t>
+            </w:r>
+          </w:p>
+          <w:p>
+            <w:pPr>
+              <w:widowControl w:val="0"/>
+              <w:spacing w:after="0" w:line="240" w:lineRule="auto"/>
+            </w:pPr>
+            <w:r>
+              <w:t xml:space="preserve">2. Se llama para confirmar hora </w:t>
             </w:r>
           </w:p>
         </w:tc>
@@ -8208,7 +8278,7 @@
               <w:spacing w:after="0" w:line="240" w:lineRule="auto"/>
             </w:pPr>
             <w:r>
-              <w:t>ID:  011</w:t>
+              <w:t>ID:  010</w:t>
             </w:r>
           </w:p>
         </w:tc>
@@ -8237,7 +8307,7 @@
                 <w:szCs w:val="24"/>
                 <w:lang w:val="es-ES" w:eastAsia="es-ES"/>
               </w:rPr>
-              <w:t xml:space="preserve">Consulta paciente en espera </w:t>
+              <w:t>Ingresar Pago</w:t>
             </w:r>
             <w:r>
               <w:t xml:space="preserve"> </w:t>
@@ -8260,7 +8330,7 @@
               <w:spacing w:after="0" w:line="240" w:lineRule="auto"/>
             </w:pPr>
             <w:r>
-              <w:t>Actor: Medico , Secretaria</w:t>
+              <w:t>Actor: Cajero</w:t>
             </w:r>
           </w:p>
         </w:tc>
@@ -8307,13 +8377,8 @@
               <w:spacing w:after="0" w:line="240" w:lineRule="auto"/>
             </w:pPr>
             <w:r>
-              <w:t xml:space="preserve">Se mostrara todos los pacientes en espera que tiene el medico por </w:t>
-            </w:r>
-            <w:proofErr w:type="gramStart"/>
-            <w:r>
-              <w:t>atender .</w:t>
-            </w:r>
-            <w:proofErr w:type="gramEnd"/>
+              <w:t>Ingresa el pago de la consulta al sistema</w:t>
+            </w:r>
           </w:p>
         </w:tc>
       </w:tr>
@@ -8358,24 +8423,18 @@
               <w:widowControl w:val="0"/>
               <w:numPr>
                 <w:ilvl w:val="0"/>
-                <w:numId w:val="29"/>
+                <w:numId w:val="25"/>
               </w:numPr>
               <w:spacing w:after="0" w:line="240" w:lineRule="auto"/>
             </w:pPr>
             <w:r>
-              <w:t xml:space="preserve">Debe tener citas en la agenda </w:t>
-            </w:r>
-            <w:proofErr w:type="gramStart"/>
-            <w:r>
-              <w:t>medica .</w:t>
-            </w:r>
-            <w:proofErr w:type="gramEnd"/>
-          </w:p>
-          <w:p>
-            <w:pPr>
-              <w:widowControl w:val="0"/>
-              <w:spacing w:after="0" w:line="240" w:lineRule="auto"/>
-              <w:ind w:left="720"/>
+              <w:t xml:space="preserve">Tener hora medica </w:t>
+            </w:r>
+          </w:p>
+          <w:p>
+            <w:pPr>
+              <w:widowControl w:val="0"/>
+              <w:spacing w:after="0" w:line="240" w:lineRule="auto"/>
             </w:pPr>
           </w:p>
         </w:tc>
@@ -8400,8 +8459,13 @@
               <w:widowControl w:val="0"/>
               <w:spacing w:after="0" w:line="240" w:lineRule="auto"/>
             </w:pPr>
-            <w:r>
-              <w:t>Poscondición:</w:t>
+            <w:proofErr w:type="spellStart"/>
+            <w:r>
+              <w:t>Poscondición</w:t>
+            </w:r>
+            <w:proofErr w:type="spellEnd"/>
+            <w:r>
+              <w:t>:</w:t>
             </w:r>
           </w:p>
         </w:tc>
@@ -8422,10 +8486,7 @@
               <w:spacing w:after="0" w:line="240" w:lineRule="auto"/>
             </w:pPr>
             <w:r>
-              <w:t xml:space="preserve">  </w:t>
-            </w:r>
-            <w:r>
-              <w:t>Aparecer como no atendido en el sistema</w:t>
+              <w:t xml:space="preserve"> Aparecer como pagada la cita medica</w:t>
             </w:r>
           </w:p>
         </w:tc>
@@ -8472,7 +8533,7 @@
               <w:spacing w:after="0" w:line="240" w:lineRule="auto"/>
             </w:pPr>
             <w:r>
-              <w:t>Tener organización de los pacientes faltantes en atender</w:t>
+              <w:t>Ingreso de pagos de las consultas medicas</w:t>
             </w:r>
           </w:p>
         </w:tc>
@@ -8524,7 +8585,7 @@
                 <w:sz w:val="24"/>
                 <w:szCs w:val="24"/>
               </w:rPr>
-              <w:t>RF4 RF11</w:t>
+              <w:t>RF5 RF8</w:t>
             </w:r>
           </w:p>
         </w:tc>
@@ -8571,26 +8632,21 @@
               <w:widowControl w:val="0"/>
               <w:numPr>
                 <w:ilvl w:val="0"/>
-                <w:numId w:val="30"/>
+                <w:numId w:val="26"/>
               </w:numPr>
               <w:spacing w:after="0" w:line="240" w:lineRule="auto"/>
             </w:pPr>
             <w:r>
-              <w:t xml:space="preserve">Ingresa al </w:t>
+              <w:t xml:space="preserve">Se ingresa el </w:t>
             </w:r>
             <w:proofErr w:type="spellStart"/>
             <w:r>
-              <w:t>modulo</w:t>
+              <w:t>rut</w:t>
             </w:r>
             <w:proofErr w:type="spellEnd"/>
             <w:r>
-              <w:t xml:space="preserve"> de paciente en </w:t>
-            </w:r>
-            <w:proofErr w:type="gramStart"/>
-            <w:r>
-              <w:t>espera .</w:t>
-            </w:r>
-            <w:proofErr w:type="gramEnd"/>
+              <w:t xml:space="preserve"> del paciente.</w:t>
+            </w:r>
           </w:p>
           <w:p>
             <w:pPr>
@@ -8598,12 +8654,42 @@
               <w:widowControl w:val="0"/>
               <w:numPr>
                 <w:ilvl w:val="0"/>
-                <w:numId w:val="30"/>
+                <w:numId w:val="26"/>
               </w:numPr>
               <w:spacing w:after="0" w:line="240" w:lineRule="auto"/>
             </w:pPr>
             <w:r>
-              <w:t>Se listan los pacientes faltantes por atender.</w:t>
+              <w:t xml:space="preserve">Se listan las </w:t>
+            </w:r>
+            <w:proofErr w:type="spellStart"/>
+            <w:r>
+              <w:t>agrenda</w:t>
+            </w:r>
+            <w:proofErr w:type="spellEnd"/>
+            <w:r>
+              <w:t>.</w:t>
+            </w:r>
+          </w:p>
+          <w:p>
+            <w:pPr>
+              <w:pStyle w:val="Prrafodelista"/>
+              <w:widowControl w:val="0"/>
+              <w:numPr>
+                <w:ilvl w:val="0"/>
+                <w:numId w:val="26"/>
+              </w:numPr>
+              <w:spacing w:after="0" w:line="240" w:lineRule="auto"/>
+            </w:pPr>
+            <w:r>
+              <w:t xml:space="preserve">Registra el </w:t>
+            </w:r>
+            <w:proofErr w:type="gramStart"/>
+            <w:r>
+              <w:t>pago .</w:t>
+            </w:r>
+            <w:proofErr w:type="gramEnd"/>
+            <w:r>
+              <w:t xml:space="preserve"> </w:t>
             </w:r>
           </w:p>
         </w:tc>
@@ -8649,20 +8735,12 @@
               <w:widowControl w:val="0"/>
               <w:numPr>
                 <w:ilvl w:val="0"/>
-                <w:numId w:val="31"/>
+                <w:numId w:val="27"/>
               </w:numPr>
               <w:spacing w:after="0" w:line="240" w:lineRule="auto"/>
             </w:pPr>
             <w:r>
-              <w:t xml:space="preserve">Ingresa </w:t>
-            </w:r>
-            <w:proofErr w:type="spellStart"/>
-            <w:r>
-              <w:t>modulo</w:t>
-            </w:r>
-            <w:proofErr w:type="spellEnd"/>
-            <w:r>
-              <w:t xml:space="preserve"> de pacientes en espera.</w:t>
+              <w:t>No se encuentra cita del paciente.</w:t>
             </w:r>
           </w:p>
           <w:p>
@@ -8670,12 +8748,12 @@
               <w:widowControl w:val="0"/>
               <w:numPr>
                 <w:ilvl w:val="0"/>
-                <w:numId w:val="31"/>
+                <w:numId w:val="27"/>
               </w:numPr>
               <w:spacing w:after="0" w:line="240" w:lineRule="auto"/>
             </w:pPr>
             <w:r>
-              <w:t>No se cargan los pacientes en espera.</w:t>
+              <w:t>Se dirige a la secretaria para ingresar una cita.</w:t>
             </w:r>
           </w:p>
           <w:p>
@@ -8683,28 +8761,31 @@
               <w:widowControl w:val="0"/>
               <w:numPr>
                 <w:ilvl w:val="0"/>
-                <w:numId w:val="31"/>
+                <w:numId w:val="27"/>
               </w:numPr>
               <w:spacing w:after="0" w:line="240" w:lineRule="auto"/>
             </w:pPr>
             <w:r>
-              <w:t xml:space="preserve">Se dirige al </w:t>
-            </w:r>
-            <w:proofErr w:type="spellStart"/>
-            <w:r>
-              <w:t>modulo</w:t>
-            </w:r>
-            <w:proofErr w:type="spellEnd"/>
-            <w:r>
-              <w:t xml:space="preserve">  agenda  </w:t>
-            </w:r>
-            <w:proofErr w:type="spellStart"/>
-            <w:r>
-              <w:t>medica</w:t>
-            </w:r>
-            <w:proofErr w:type="spellEnd"/>
-            <w:r>
-              <w:t>.</w:t>
+              <w:t xml:space="preserve">Se confirma </w:t>
+            </w:r>
+            <w:proofErr w:type="gramStart"/>
+            <w:r>
+              <w:t>cita .</w:t>
+            </w:r>
+            <w:proofErr w:type="gramEnd"/>
+          </w:p>
+          <w:p>
+            <w:pPr>
+              <w:widowControl w:val="0"/>
+              <w:numPr>
+                <w:ilvl w:val="0"/>
+                <w:numId w:val="27"/>
+              </w:numPr>
+              <w:spacing w:after="0" w:line="240" w:lineRule="auto"/>
+            </w:pPr>
+            <w:r>
+              <w:lastRenderedPageBreak/>
+              <w:t>Se dirige al cajero para registrar el pago.</w:t>
             </w:r>
           </w:p>
           <w:p>
@@ -8719,16 +8800,6 @@
         </w:tc>
       </w:tr>
     </w:tbl>
-    <w:p>
-      <w:pPr>
-        <w:jc w:val="center"/>
-        <w:rPr>
-          <w:b/>
-          <w:sz w:val="24"/>
-          <w:szCs w:val="24"/>
-        </w:rPr>
-      </w:pPr>
-    </w:p>
     <w:p>
       <w:pPr>
         <w:jc w:val="center"/>
@@ -8780,8 +8851,7 @@
               <w:spacing w:after="0" w:line="240" w:lineRule="auto"/>
             </w:pPr>
             <w:r>
-              <w:lastRenderedPageBreak/>
-              <w:t>ID:  012</w:t>
+              <w:t>ID:  011</w:t>
             </w:r>
           </w:p>
         </w:tc>
@@ -8810,7 +8880,7 @@
                 <w:szCs w:val="24"/>
                 <w:lang w:val="es-ES" w:eastAsia="es-ES"/>
               </w:rPr>
-              <w:t>Marcar paciente atendido</w:t>
+              <w:t xml:space="preserve">Consulta paciente en espera </w:t>
             </w:r>
             <w:r>
               <w:t xml:space="preserve"> </w:t>
@@ -8833,7 +8903,7 @@
               <w:spacing w:after="0" w:line="240" w:lineRule="auto"/>
             </w:pPr>
             <w:r>
-              <w:t>Actor: Medico</w:t>
+              <w:t>Actor: Medico , Secretaria</w:t>
             </w:r>
           </w:p>
         </w:tc>
@@ -8880,24 +8950,13 @@
               <w:spacing w:after="0" w:line="240" w:lineRule="auto"/>
             </w:pPr>
             <w:r>
-              <w:t xml:space="preserve">Se aplicara un </w:t>
-            </w:r>
-            <w:proofErr w:type="spellStart"/>
-            <w:r>
-              <w:t>un</w:t>
-            </w:r>
-            <w:proofErr w:type="spellEnd"/>
-            <w:r>
-              <w:t xml:space="preserve"> </w:t>
-            </w:r>
-            <w:proofErr w:type="spellStart"/>
-            <w:r>
-              <w:t>checkbooks</w:t>
-            </w:r>
-            <w:proofErr w:type="spellEnd"/>
-            <w:r>
-              <w:t xml:space="preserve"> en la lista de pacientes en espera para marcar los pacientes que ya fueron atendidos.</w:t>
-            </w:r>
+              <w:t xml:space="preserve">Se mostrara todos los pacientes en espera que tiene el medico por </w:t>
+            </w:r>
+            <w:proofErr w:type="gramStart"/>
+            <w:r>
+              <w:t>atender .</w:t>
+            </w:r>
+            <w:proofErr w:type="gramEnd"/>
           </w:p>
         </w:tc>
       </w:tr>
@@ -8942,13 +9001,25 @@
               <w:widowControl w:val="0"/>
               <w:numPr>
                 <w:ilvl w:val="0"/>
-                <w:numId w:val="32"/>
+                <w:numId w:val="29"/>
               </w:numPr>
               <w:spacing w:after="0" w:line="240" w:lineRule="auto"/>
             </w:pPr>
             <w:r>
-              <w:t>Aparecer en la lista de espera.</w:t>
-            </w:r>
+              <w:t xml:space="preserve">Debe tener citas en la agenda </w:t>
+            </w:r>
+            <w:proofErr w:type="gramStart"/>
+            <w:r>
+              <w:t>medica .</w:t>
+            </w:r>
+            <w:proofErr w:type="gramEnd"/>
+          </w:p>
+          <w:p>
+            <w:pPr>
+              <w:widowControl w:val="0"/>
+              <w:spacing w:after="0" w:line="240" w:lineRule="auto"/>
+              <w:ind w:left="720"/>
+            </w:pPr>
           </w:p>
         </w:tc>
       </w:tr>
@@ -8972,8 +9043,13 @@
               <w:widowControl w:val="0"/>
               <w:spacing w:after="0" w:line="240" w:lineRule="auto"/>
             </w:pPr>
-            <w:r>
-              <w:t>Poscondición:</w:t>
+            <w:proofErr w:type="spellStart"/>
+            <w:r>
+              <w:t>Poscondición</w:t>
+            </w:r>
+            <w:proofErr w:type="spellEnd"/>
+            <w:r>
+              <w:t>:</w:t>
             </w:r>
           </w:p>
         </w:tc>
@@ -8994,7 +9070,10 @@
               <w:spacing w:after="0" w:line="240" w:lineRule="auto"/>
             </w:pPr>
             <w:r>
-              <w:t>Aparecerá como atendido en el listado.</w:t>
+              <w:t xml:space="preserve">  </w:t>
+            </w:r>
+            <w:r>
+              <w:t>Aparecer como no atendido en el sistema</w:t>
             </w:r>
           </w:p>
         </w:tc>
@@ -9041,13 +9120,8 @@
               <w:spacing w:after="0" w:line="240" w:lineRule="auto"/>
             </w:pPr>
             <w:r>
-              <w:t xml:space="preserve">Organizar los pacientes ya </w:t>
-            </w:r>
-            <w:proofErr w:type="gramStart"/>
-            <w:r>
-              <w:t>atendidos .</w:t>
-            </w:r>
-            <w:proofErr w:type="gramEnd"/>
+              <w:t>Tener organización de los pacientes faltantes en atender</w:t>
+            </w:r>
           </w:p>
         </w:tc>
       </w:tr>
@@ -9098,7 +9172,7 @@
                 <w:sz w:val="24"/>
                 <w:szCs w:val="24"/>
               </w:rPr>
-              <w:t>RF11 RF12</w:t>
+              <w:t>RF4 RF11</w:t>
             </w:r>
           </w:p>
         </w:tc>
@@ -9145,12 +9219,20 @@
               <w:widowControl w:val="0"/>
               <w:numPr>
                 <w:ilvl w:val="0"/>
-                <w:numId w:val="34"/>
+                <w:numId w:val="30"/>
               </w:numPr>
               <w:spacing w:after="0" w:line="240" w:lineRule="auto"/>
             </w:pPr>
             <w:r>
-              <w:t xml:space="preserve">Se ingresa a la Lista de pacientes en </w:t>
+              <w:t xml:space="preserve">Ingresa al </w:t>
+            </w:r>
+            <w:proofErr w:type="spellStart"/>
+            <w:r>
+              <w:t>modulo</w:t>
+            </w:r>
+            <w:proofErr w:type="spellEnd"/>
+            <w:r>
+              <w:t xml:space="preserve"> de paciente en </w:t>
             </w:r>
             <w:proofErr w:type="gramStart"/>
             <w:r>
@@ -9164,29 +9246,13 @@
               <w:widowControl w:val="0"/>
               <w:numPr>
                 <w:ilvl w:val="0"/>
-                <w:numId w:val="34"/>
+                <w:numId w:val="30"/>
               </w:numPr>
               <w:spacing w:after="0" w:line="240" w:lineRule="auto"/>
             </w:pPr>
             <w:r>
-              <w:t xml:space="preserve">Se selecciona </w:t>
-            </w:r>
-            <w:proofErr w:type="spellStart"/>
-            <w:r>
-              <w:t>checkbooks</w:t>
-            </w:r>
-            <w:proofErr w:type="spellEnd"/>
-            <w:r>
-              <w:t xml:space="preserve"> para registrarlo como atendido.</w:t>
-            </w:r>
-          </w:p>
-          <w:p>
-            <w:pPr>
-              <w:pStyle w:val="Prrafodelista"/>
-              <w:widowControl w:val="0"/>
-              <w:spacing w:after="0" w:line="240" w:lineRule="auto"/>
-              <w:ind w:left="0"/>
-            </w:pPr>
+              <w:t>Se listan los pacientes faltantes por atender.</w:t>
+            </w:r>
           </w:p>
         </w:tc>
       </w:tr>
@@ -9229,10 +9295,64 @@
           <w:p>
             <w:pPr>
               <w:widowControl w:val="0"/>
-              <w:spacing w:after="0" w:line="240" w:lineRule="auto"/>
-            </w:pPr>
-            <w:r>
-              <w:t>----------------------------------------------------------------------</w:t>
+              <w:numPr>
+                <w:ilvl w:val="0"/>
+                <w:numId w:val="31"/>
+              </w:numPr>
+              <w:spacing w:after="0" w:line="240" w:lineRule="auto"/>
+            </w:pPr>
+            <w:r>
+              <w:t xml:space="preserve">Ingresa </w:t>
+            </w:r>
+            <w:proofErr w:type="spellStart"/>
+            <w:r>
+              <w:t>modulo</w:t>
+            </w:r>
+            <w:proofErr w:type="spellEnd"/>
+            <w:r>
+              <w:t xml:space="preserve"> de pacientes en espera.</w:t>
+            </w:r>
+          </w:p>
+          <w:p>
+            <w:pPr>
+              <w:widowControl w:val="0"/>
+              <w:numPr>
+                <w:ilvl w:val="0"/>
+                <w:numId w:val="31"/>
+              </w:numPr>
+              <w:spacing w:after="0" w:line="240" w:lineRule="auto"/>
+            </w:pPr>
+            <w:r>
+              <w:t>No se cargan los pacientes en espera.</w:t>
+            </w:r>
+          </w:p>
+          <w:p>
+            <w:pPr>
+              <w:widowControl w:val="0"/>
+              <w:numPr>
+                <w:ilvl w:val="0"/>
+                <w:numId w:val="31"/>
+              </w:numPr>
+              <w:spacing w:after="0" w:line="240" w:lineRule="auto"/>
+            </w:pPr>
+            <w:r>
+              <w:t xml:space="preserve">Se dirige al </w:t>
+            </w:r>
+            <w:proofErr w:type="spellStart"/>
+            <w:r>
+              <w:t>modulo</w:t>
+            </w:r>
+            <w:proofErr w:type="spellEnd"/>
+            <w:r>
+              <w:t xml:space="preserve">  agenda  </w:t>
+            </w:r>
+            <w:proofErr w:type="spellStart"/>
+            <w:r>
+              <w:t>medica</w:t>
+            </w:r>
+            <w:proofErr w:type="spellEnd"/>
+            <w:r>
+              <w:t>.</w:t>
             </w:r>
           </w:p>
           <w:p>
@@ -9247,6 +9367,16 @@
         </w:tc>
       </w:tr>
     </w:tbl>
+    <w:p>
+      <w:pPr>
+        <w:jc w:val="center"/>
+        <w:rPr>
+          <w:b/>
+          <w:sz w:val="24"/>
+          <w:szCs w:val="24"/>
+        </w:rPr>
+      </w:pPr>
+    </w:p>
     <w:p>
       <w:pPr>
         <w:jc w:val="center"/>
@@ -9298,7 +9428,7 @@
               <w:spacing w:after="0" w:line="240" w:lineRule="auto"/>
             </w:pPr>
             <w:r>
-              <w:t>ID:  013</w:t>
+              <w:t>ID:  012</w:t>
             </w:r>
           </w:p>
         </w:tc>
@@ -9317,11 +9447,7 @@
               <w:spacing w:after="0" w:line="240" w:lineRule="auto"/>
             </w:pPr>
             <w:r>
-              <w:t>Nombre</w:t>
-            </w:r>
-            <w:proofErr w:type="gramStart"/>
-            <w:r>
-              <w:t>:</w:t>
+              <w:t>Nombre:</w:t>
             </w:r>
             <w:r>
               <w:rPr>
@@ -9331,35 +9457,11 @@
                 <w:szCs w:val="24"/>
                 <w:lang w:val="es-ES" w:eastAsia="es-ES"/>
               </w:rPr>
-              <w:t xml:space="preserve">  Emitir</w:t>
-            </w:r>
-            <w:proofErr w:type="gramEnd"/>
-            <w:r>
-              <w:rPr>
-                <w:rFonts w:eastAsia="Times New Roman" w:cs="Calibri"/>
-                <w:color w:val="000000"/>
-                <w:sz w:val="24"/>
-                <w:szCs w:val="24"/>
-                <w:lang w:val="es-ES" w:eastAsia="es-ES"/>
-              </w:rPr>
-              <w:t xml:space="preserve"> informe de </w:t>
-            </w:r>
-            <w:r>
-              <w:rPr>
-                <w:rFonts w:eastAsia="Times New Roman" w:cs="Calibri"/>
-                <w:color w:val="000000"/>
-                <w:sz w:val="24"/>
-                <w:szCs w:val="24"/>
-                <w:lang w:val="es-ES" w:eastAsia="es-ES"/>
-              </w:rPr>
-              <w:t>recaudación</w:t>
+              <w:t>Marcar paciente atendido</w:t>
             </w:r>
             <w:r>
               <w:t xml:space="preserve"> </w:t>
             </w:r>
-            <w:r>
-              <w:t>.</w:t>
-            </w:r>
           </w:p>
         </w:tc>
         <w:tc>
@@ -9378,7 +9480,7 @@
               <w:spacing w:after="0" w:line="240" w:lineRule="auto"/>
             </w:pPr>
             <w:r>
-              <w:t>Actor: Secretaria</w:t>
+              <w:t>Actor: Medico</w:t>
             </w:r>
           </w:p>
         </w:tc>
@@ -9425,19 +9527,23 @@
               <w:spacing w:after="0" w:line="240" w:lineRule="auto"/>
             </w:pPr>
             <w:r>
-              <w:t>Se creara un informe con todo lo recaudado en el mes por</w:t>
-            </w:r>
+              <w:t xml:space="preserve">Se aplicara un </w:t>
+            </w:r>
+            <w:proofErr w:type="spellStart"/>
+            <w:r>
+              <w:t>un</w:t>
+            </w:r>
+            <w:proofErr w:type="spellEnd"/>
             <w:r>
               <w:t xml:space="preserve"> </w:t>
             </w:r>
-            <w:r>
-              <w:t xml:space="preserve"> </w:t>
-            </w:r>
-            <w:r>
-              <w:t>l</w:t>
-            </w:r>
-            <w:r>
-              <w:t>as atenciones.</w:t>
+            <w:proofErr w:type="spellStart"/>
+            <w:r>
+              <w:t>checkbooks</w:t>
+            </w:r>
+            <w:proofErr w:type="spellEnd"/>
+            <w:r>
+              <w:t xml:space="preserve"> en la lista de pacientes en espera para marcar los pacientes que ya fueron atendidos.</w:t>
             </w:r>
           </w:p>
         </w:tc>
@@ -9483,30 +9589,12 @@
               <w:widowControl w:val="0"/>
               <w:numPr>
                 <w:ilvl w:val="0"/>
-                <w:numId w:val="37"/>
+                <w:numId w:val="32"/>
               </w:numPr>
               <w:spacing w:after="0" w:line="240" w:lineRule="auto"/>
             </w:pPr>
             <w:r>
-              <w:t xml:space="preserve">Haber generado agenda </w:t>
-            </w:r>
-            <w:proofErr w:type="gramStart"/>
-            <w:r>
-              <w:t>medica .</w:t>
-            </w:r>
-            <w:proofErr w:type="gramEnd"/>
-          </w:p>
-          <w:p>
-            <w:pPr>
-              <w:widowControl w:val="0"/>
-              <w:numPr>
-                <w:ilvl w:val="0"/>
-                <w:numId w:val="37"/>
-              </w:numPr>
-              <w:spacing w:after="0" w:line="240" w:lineRule="auto"/>
-            </w:pPr>
-            <w:r>
-              <w:t>Haber ingresado los pagos diarios de las citas.</w:t>
+              <w:t>Aparecer en la lista de espera.</w:t>
             </w:r>
           </w:p>
         </w:tc>
@@ -9531,8 +9619,13 @@
               <w:widowControl w:val="0"/>
               <w:spacing w:after="0" w:line="240" w:lineRule="auto"/>
             </w:pPr>
-            <w:r>
-              <w:t>Poscondición:</w:t>
+            <w:proofErr w:type="spellStart"/>
+            <w:r>
+              <w:t>Poscondición</w:t>
+            </w:r>
+            <w:proofErr w:type="spellEnd"/>
+            <w:r>
+              <w:t>:</w:t>
             </w:r>
           </w:p>
         </w:tc>
@@ -9551,10 +9644,9 @@
             <w:pPr>
               <w:widowControl w:val="0"/>
               <w:spacing w:after="0" w:line="240" w:lineRule="auto"/>
-              <w:ind w:left="765"/>
-            </w:pPr>
-            <w:r>
-              <w:t>--------------------------------------------------------------------</w:t>
+            </w:pPr>
+            <w:r>
+              <w:t>Aparecerá como atendido en el listado.</w:t>
             </w:r>
           </w:p>
         </w:tc>
@@ -9601,8 +9693,13 @@
               <w:spacing w:after="0" w:line="240" w:lineRule="auto"/>
             </w:pPr>
             <w:r>
-              <w:t>Mantener la organización de lo recaudado</w:t>
-            </w:r>
+              <w:t xml:space="preserve">Organizar los pacientes ya </w:t>
+            </w:r>
+            <w:proofErr w:type="gramStart"/>
+            <w:r>
+              <w:t>atendidos .</w:t>
+            </w:r>
+            <w:proofErr w:type="gramEnd"/>
           </w:p>
         </w:tc>
       </w:tr>
@@ -9627,6 +9724,7 @@
               <w:spacing w:after="0" w:line="240" w:lineRule="auto"/>
             </w:pPr>
             <w:r>
+              <w:lastRenderedPageBreak/>
               <w:t>Requerimientos abordados en el caso de uso.</w:t>
             </w:r>
           </w:p>
@@ -9653,7 +9751,7 @@
                 <w:sz w:val="24"/>
                 <w:szCs w:val="24"/>
               </w:rPr>
-              <w:t>RF18 RF9</w:t>
+              <w:t>RF11 RF12</w:t>
             </w:r>
           </w:p>
         </w:tc>
@@ -9700,24 +9798,16 @@
               <w:widowControl w:val="0"/>
               <w:numPr>
                 <w:ilvl w:val="0"/>
-                <w:numId w:val="39"/>
+                <w:numId w:val="34"/>
               </w:numPr>
               <w:spacing w:after="0" w:line="240" w:lineRule="auto"/>
             </w:pPr>
             <w:r>
-              <w:t xml:space="preserve">Ingresa al </w:t>
-            </w:r>
-            <w:proofErr w:type="spellStart"/>
-            <w:r>
-              <w:t>modulo</w:t>
-            </w:r>
-            <w:proofErr w:type="spellEnd"/>
-            <w:r>
-              <w:t xml:space="preserve"> </w:t>
+              <w:t xml:space="preserve">Se ingresa a la Lista de pacientes en </w:t>
             </w:r>
             <w:proofErr w:type="gramStart"/>
             <w:r>
-              <w:t>recaudación .</w:t>
+              <w:t>espera .</w:t>
             </w:r>
             <w:proofErr w:type="gramEnd"/>
           </w:p>
@@ -9727,18 +9817,29 @@
               <w:widowControl w:val="0"/>
               <w:numPr>
                 <w:ilvl w:val="0"/>
-                <w:numId w:val="39"/>
+                <w:numId w:val="34"/>
               </w:numPr>
               <w:spacing w:after="0" w:line="240" w:lineRule="auto"/>
             </w:pPr>
             <w:r>
-              <w:t xml:space="preserve">Emite un informe de la </w:t>
-            </w:r>
-            <w:proofErr w:type="gramStart"/>
-            <w:r>
-              <w:t>recaudación .</w:t>
-            </w:r>
-            <w:proofErr w:type="gramEnd"/>
+              <w:t xml:space="preserve">Se selecciona </w:t>
+            </w:r>
+            <w:proofErr w:type="spellStart"/>
+            <w:r>
+              <w:t>checkbooks</w:t>
+            </w:r>
+            <w:proofErr w:type="spellEnd"/>
+            <w:r>
+              <w:t xml:space="preserve"> para registrarlo como atendido.</w:t>
+            </w:r>
+          </w:p>
+          <w:p>
+            <w:pPr>
+              <w:pStyle w:val="Prrafodelista"/>
+              <w:widowControl w:val="0"/>
+              <w:spacing w:after="0" w:line="240" w:lineRule="auto"/>
+              <w:ind w:left="0"/>
+            </w:pPr>
           </w:p>
         </w:tc>
       </w:tr>
@@ -9763,7 +9864,6 @@
               <w:spacing w:after="0" w:line="240" w:lineRule="auto"/>
             </w:pPr>
             <w:r>
-              <w:lastRenderedPageBreak/>
               <w:t>Flujo alternativo:</w:t>
             </w:r>
           </w:p>
@@ -9781,22 +9881,12 @@
           </w:tcPr>
           <w:p>
             <w:pPr>
-              <w:pStyle w:val="Prrafodelista"/>
-              <w:widowControl w:val="0"/>
-              <w:spacing w:after="0" w:line="240" w:lineRule="auto"/>
-              <w:ind w:left="1440"/>
-            </w:pPr>
-            <w:r>
-              <w:t>--------------------------------------------------------</w:t>
-            </w:r>
-          </w:p>
-          <w:p>
-            <w:pPr>
-              <w:pStyle w:val="Prrafodelista"/>
-              <w:widowControl w:val="0"/>
-              <w:spacing w:after="0" w:line="240" w:lineRule="auto"/>
-              <w:ind w:left="1440"/>
-            </w:pPr>
+              <w:widowControl w:val="0"/>
+              <w:spacing w:after="0" w:line="240" w:lineRule="auto"/>
+            </w:pPr>
+            <w:r>
+              <w:t>----------------------------------------------------------------------</w:t>
+            </w:r>
           </w:p>
           <w:p>
             <w:pPr>
@@ -9810,16 +9900,6 @@
         </w:tc>
       </w:tr>
     </w:tbl>
-    <w:p>
-      <w:pPr>
-        <w:jc w:val="center"/>
-        <w:rPr>
-          <w:b/>
-          <w:sz w:val="24"/>
-          <w:szCs w:val="24"/>
-        </w:rPr>
-      </w:pPr>
-    </w:p>
     <w:p>
       <w:pPr>
         <w:jc w:val="center"/>
@@ -9871,7 +9951,7 @@
               <w:spacing w:after="0" w:line="240" w:lineRule="auto"/>
             </w:pPr>
             <w:r>
-              <w:t>ID:  014</w:t>
+              <w:t>ID:  013</w:t>
             </w:r>
           </w:p>
         </w:tc>
@@ -9890,7 +9970,48 @@
               <w:spacing w:after="0" w:line="240" w:lineRule="auto"/>
             </w:pPr>
             <w:r>
-              <w:t>Nombre: Emitir comprobante comisión</w:t>
+              <w:t>Nombre</w:t>
+            </w:r>
+            <w:proofErr w:type="gramStart"/>
+            <w:r>
+              <w:t>:</w:t>
+            </w:r>
+            <w:r>
+              <w:rPr>
+                <w:rFonts w:eastAsia="Times New Roman" w:cs="Calibri"/>
+                <w:color w:val="000000"/>
+                <w:sz w:val="24"/>
+                <w:szCs w:val="24"/>
+                <w:lang w:val="es-ES" w:eastAsia="es-ES"/>
+              </w:rPr>
+              <w:t xml:space="preserve">  Emitir</w:t>
+            </w:r>
+            <w:proofErr w:type="gramEnd"/>
+            <w:r>
+              <w:rPr>
+                <w:rFonts w:eastAsia="Times New Roman" w:cs="Calibri"/>
+                <w:color w:val="000000"/>
+                <w:sz w:val="24"/>
+                <w:szCs w:val="24"/>
+                <w:lang w:val="es-ES" w:eastAsia="es-ES"/>
+              </w:rPr>
+              <w:t xml:space="preserve"> informe de </w:t>
+            </w:r>
+            <w:r>
+              <w:rPr>
+                <w:rFonts w:eastAsia="Times New Roman" w:cs="Calibri"/>
+                <w:color w:val="000000"/>
+                <w:sz w:val="24"/>
+                <w:szCs w:val="24"/>
+                <w:lang w:val="es-ES" w:eastAsia="es-ES"/>
+              </w:rPr>
+              <w:t>recaudación</w:t>
+            </w:r>
+            <w:r>
+              <w:t xml:space="preserve"> </w:t>
+            </w:r>
+            <w:r>
+              <w:t>.</w:t>
             </w:r>
           </w:p>
         </w:tc>
@@ -9957,7 +10078,19 @@
               <w:spacing w:after="0" w:line="240" w:lineRule="auto"/>
             </w:pPr>
             <w:r>
-              <w:t>Se listara un comprobante de las comisiones de cada medico</w:t>
+              <w:t>Se creara un informe con todo lo recaudado en el mes por</w:t>
+            </w:r>
+            <w:r>
+              <w:t xml:space="preserve"> </w:t>
+            </w:r>
+            <w:r>
+              <w:t xml:space="preserve"> </w:t>
+            </w:r>
+            <w:r>
+              <w:t>l</w:t>
+            </w:r>
+            <w:r>
+              <w:t>as atenciones.</w:t>
             </w:r>
           </w:p>
         </w:tc>
@@ -10003,38 +10136,30 @@
               <w:widowControl w:val="0"/>
               <w:numPr>
                 <w:ilvl w:val="0"/>
-                <w:numId w:val="40"/>
+                <w:numId w:val="37"/>
               </w:numPr>
               <w:spacing w:after="0" w:line="240" w:lineRule="auto"/>
             </w:pPr>
             <w:r>
-              <w:t xml:space="preserve">Tener agenda medica </w:t>
-            </w:r>
+              <w:t xml:space="preserve">Haber generado agenda </w:t>
+            </w:r>
+            <w:proofErr w:type="gramStart"/>
+            <w:r>
+              <w:t>medica .</w:t>
+            </w:r>
+            <w:proofErr w:type="gramEnd"/>
           </w:p>
           <w:p>
             <w:pPr>
               <w:widowControl w:val="0"/>
               <w:numPr>
                 <w:ilvl w:val="0"/>
-                <w:numId w:val="40"/>
+                <w:numId w:val="37"/>
               </w:numPr>
               <w:spacing w:after="0" w:line="240" w:lineRule="auto"/>
             </w:pPr>
             <w:r>
-              <w:t xml:space="preserve">Ingreso de pagos </w:t>
-            </w:r>
-          </w:p>
-          <w:p>
-            <w:pPr>
-              <w:widowControl w:val="0"/>
-              <w:numPr>
-                <w:ilvl w:val="0"/>
-                <w:numId w:val="40"/>
-              </w:numPr>
-              <w:spacing w:after="0" w:line="240" w:lineRule="auto"/>
-            </w:pPr>
-            <w:r>
-              <w:t>Informe de recaudación</w:t>
+              <w:t>Haber ingresado los pagos diarios de las citas.</w:t>
             </w:r>
           </w:p>
         </w:tc>
@@ -10059,8 +10184,13 @@
               <w:widowControl w:val="0"/>
               <w:spacing w:after="0" w:line="240" w:lineRule="auto"/>
             </w:pPr>
-            <w:r>
-              <w:t>Poscondición:</w:t>
+            <w:proofErr w:type="spellStart"/>
+            <w:r>
+              <w:t>Poscondición</w:t>
+            </w:r>
+            <w:proofErr w:type="spellEnd"/>
+            <w:r>
+              <w:t>:</w:t>
             </w:r>
           </w:p>
         </w:tc>
@@ -10082,7 +10212,7 @@
               <w:ind w:left="765"/>
             </w:pPr>
             <w:r>
-              <w:t>Registrar pago de comisión.</w:t>
+              <w:t>--------------------------------------------------------------------</w:t>
             </w:r>
           </w:p>
         </w:tc>
@@ -10129,13 +10259,7 @@
               <w:spacing w:after="0" w:line="240" w:lineRule="auto"/>
             </w:pPr>
             <w:r>
-              <w:t>Mant</w:t>
-            </w:r>
-            <w:r>
-              <w:t>en</w:t>
-            </w:r>
-            <w:r>
-              <w:t xml:space="preserve">er la organización de las comisiones de los médicos </w:t>
+              <w:t>Mantener la organización de lo recaudado</w:t>
             </w:r>
           </w:p>
         </w:tc>
@@ -10187,23 +10311,7 @@
                 <w:sz w:val="24"/>
                 <w:szCs w:val="24"/>
               </w:rPr>
-              <w:t>RF3 RF1</w:t>
-            </w:r>
-            <w:r>
-              <w:rPr>
-                <w:rFonts w:ascii="Arial" w:eastAsia="Arial" w:hAnsi="Arial" w:cs="Arial"/>
-                <w:sz w:val="24"/>
-                <w:szCs w:val="24"/>
-              </w:rPr>
-              <w:t>0</w:t>
-            </w:r>
-            <w:r>
-              <w:rPr>
-                <w:rFonts w:ascii="Arial" w:eastAsia="Arial" w:hAnsi="Arial" w:cs="Arial"/>
-                <w:sz w:val="24"/>
-                <w:szCs w:val="24"/>
-              </w:rPr>
-              <w:t xml:space="preserve"> RF8</w:t>
+              <w:t>RF18 RF9</w:t>
             </w:r>
           </w:p>
         </w:tc>
@@ -10250,7 +10358,7 @@
               <w:widowControl w:val="0"/>
               <w:numPr>
                 <w:ilvl w:val="0"/>
-                <w:numId w:val="41"/>
+                <w:numId w:val="39"/>
               </w:numPr>
               <w:spacing w:after="0" w:line="240" w:lineRule="auto"/>
             </w:pPr>
@@ -10263,8 +10371,32 @@
             </w:r>
             <w:proofErr w:type="spellEnd"/>
             <w:r>
-              <w:t xml:space="preserve"> de comprobante de comisión.</w:t>
-            </w:r>
+              <w:t xml:space="preserve"> </w:t>
+            </w:r>
+            <w:proofErr w:type="gramStart"/>
+            <w:r>
+              <w:t>recaudación .</w:t>
+            </w:r>
+            <w:proofErr w:type="gramEnd"/>
+          </w:p>
+          <w:p>
+            <w:pPr>
+              <w:pStyle w:val="Prrafodelista"/>
+              <w:widowControl w:val="0"/>
+              <w:numPr>
+                <w:ilvl w:val="0"/>
+                <w:numId w:val="39"/>
+              </w:numPr>
+              <w:spacing w:after="0" w:line="240" w:lineRule="auto"/>
+            </w:pPr>
+            <w:r>
+              <w:t xml:space="preserve">Emite un informe de la </w:t>
+            </w:r>
+            <w:proofErr w:type="gramStart"/>
+            <w:r>
+              <w:t>recaudación .</w:t>
+            </w:r>
+            <w:proofErr w:type="gramEnd"/>
           </w:p>
         </w:tc>
       </w:tr>
@@ -10306,83 +10438,21 @@
           </w:tcPr>
           <w:p>
             <w:pPr>
-              <w:widowControl w:val="0"/>
-              <w:numPr>
-                <w:ilvl w:val="0"/>
-                <w:numId w:val="42"/>
-              </w:numPr>
-              <w:spacing w:after="0" w:line="240" w:lineRule="auto"/>
-            </w:pPr>
-            <w:r>
-              <w:t xml:space="preserve">Ingresa al </w:t>
-            </w:r>
-            <w:proofErr w:type="spellStart"/>
-            <w:r>
-              <w:t>modulo</w:t>
-            </w:r>
-            <w:proofErr w:type="spellEnd"/>
-            <w:r>
-              <w:t xml:space="preserve"> de comprobante de comisión.</w:t>
-            </w:r>
-          </w:p>
-          <w:p>
-            <w:pPr>
-              <w:widowControl w:val="0"/>
-              <w:numPr>
-                <w:ilvl w:val="0"/>
-                <w:numId w:val="42"/>
-              </w:numPr>
-              <w:spacing w:after="0" w:line="240" w:lineRule="auto"/>
-            </w:pPr>
-            <w:r>
-              <w:t xml:space="preserve">No se genera la </w:t>
-            </w:r>
-            <w:proofErr w:type="gramStart"/>
-            <w:r>
-              <w:t>comisión .</w:t>
-            </w:r>
-            <w:proofErr w:type="gramEnd"/>
-          </w:p>
-          <w:p>
-            <w:pPr>
-              <w:widowControl w:val="0"/>
-              <w:numPr>
-                <w:ilvl w:val="0"/>
-                <w:numId w:val="42"/>
-              </w:numPr>
-              <w:spacing w:after="0" w:line="240" w:lineRule="auto"/>
-            </w:pPr>
-            <w:r>
-              <w:t xml:space="preserve">Ingresa r agenda </w:t>
-            </w:r>
-            <w:proofErr w:type="gramStart"/>
-            <w:r>
-              <w:t>medica .</w:t>
-            </w:r>
-            <w:proofErr w:type="gramEnd"/>
-          </w:p>
-          <w:p>
-            <w:pPr>
-              <w:widowControl w:val="0"/>
-              <w:numPr>
-                <w:ilvl w:val="0"/>
-                <w:numId w:val="42"/>
-              </w:numPr>
-              <w:spacing w:after="0" w:line="240" w:lineRule="auto"/>
-            </w:pPr>
-            <w:r>
-              <w:t xml:space="preserve">Verificar las </w:t>
-            </w:r>
-            <w:proofErr w:type="gramStart"/>
-            <w:r>
-              <w:t>citas .</w:t>
-            </w:r>
-            <w:proofErr w:type="gramEnd"/>
-          </w:p>
-          <w:p>
-            <w:pPr>
-              <w:widowControl w:val="0"/>
-              <w:spacing w:after="0" w:line="240" w:lineRule="auto"/>
+              <w:pStyle w:val="Prrafodelista"/>
+              <w:widowControl w:val="0"/>
+              <w:spacing w:after="0" w:line="240" w:lineRule="auto"/>
+              <w:ind w:left="1440"/>
+            </w:pPr>
+            <w:r>
+              <w:t>--------------------------------------------------------</w:t>
+            </w:r>
+          </w:p>
+          <w:p>
+            <w:pPr>
+              <w:pStyle w:val="Prrafodelista"/>
+              <w:widowControl w:val="0"/>
+              <w:spacing w:after="0" w:line="240" w:lineRule="auto"/>
+              <w:ind w:left="1440"/>
             </w:pPr>
           </w:p>
           <w:p>
@@ -10458,7 +10528,7 @@
               <w:spacing w:after="0" w:line="240" w:lineRule="auto"/>
             </w:pPr>
             <w:r>
-              <w:t>ID:  015</w:t>
+              <w:t>ID:  014</w:t>
             </w:r>
           </w:p>
         </w:tc>
@@ -10477,7 +10547,7 @@
               <w:spacing w:after="0" w:line="240" w:lineRule="auto"/>
             </w:pPr>
             <w:r>
-              <w:t>Nombre: Registrar pago comisiones.</w:t>
+              <w:t>Nombre: Emitir comprobante comisión</w:t>
             </w:r>
           </w:p>
         </w:tc>
@@ -10497,7 +10567,7 @@
               <w:spacing w:after="0" w:line="240" w:lineRule="auto"/>
             </w:pPr>
             <w:r>
-              <w:t>Actor: Secretaria.</w:t>
+              <w:t>Actor: Secretaria</w:t>
             </w:r>
           </w:p>
         </w:tc>
@@ -10540,33 +10610,12 @@
           </w:tcPr>
           <w:p>
             <w:pPr>
-              <w:pStyle w:val="Prrafodelista"/>
-              <w:widowControl w:val="0"/>
-              <w:spacing w:after="0" w:line="240" w:lineRule="auto"/>
-              <w:ind w:left="0"/>
-            </w:pPr>
-            <w:r>
-              <w:t xml:space="preserve"> Se selecciona </w:t>
-            </w:r>
-            <w:proofErr w:type="spellStart"/>
-            <w:r>
-              <w:t>checkbooks</w:t>
-            </w:r>
-            <w:proofErr w:type="spellEnd"/>
-            <w:r>
-              <w:t xml:space="preserve"> para registrar los médicos que ya recibieron el pago de </w:t>
-            </w:r>
-            <w:proofErr w:type="gramStart"/>
-            <w:r>
-              <w:t>comisión .</w:t>
-            </w:r>
-            <w:proofErr w:type="gramEnd"/>
-          </w:p>
-          <w:p>
-            <w:pPr>
-              <w:widowControl w:val="0"/>
-              <w:spacing w:after="0" w:line="240" w:lineRule="auto"/>
-            </w:pPr>
+              <w:widowControl w:val="0"/>
+              <w:spacing w:after="0" w:line="240" w:lineRule="auto"/>
+            </w:pPr>
+            <w:r>
+              <w:t>Se listara un comprobante de las comisiones de cada medico</w:t>
+            </w:r>
           </w:p>
         </w:tc>
       </w:tr>
@@ -10612,20 +10661,12 @@
               <w:widowControl w:val="0"/>
               <w:numPr>
                 <w:ilvl w:val="0"/>
-                <w:numId w:val="43"/>
+                <w:numId w:val="40"/>
               </w:numPr>
               <w:spacing w:after="0" w:line="240" w:lineRule="auto"/>
             </w:pPr>
             <w:r>
-              <w:t xml:space="preserve">Tener agenda </w:t>
-            </w:r>
-            <w:proofErr w:type="spellStart"/>
-            <w:r>
-              <w:t>medica</w:t>
-            </w:r>
-            <w:proofErr w:type="spellEnd"/>
-            <w:r>
-              <w:t>.</w:t>
+              <w:t xml:space="preserve">Tener agenda medica </w:t>
             </w:r>
           </w:p>
           <w:p>
@@ -10633,12 +10674,25 @@
               <w:widowControl w:val="0"/>
               <w:numPr>
                 <w:ilvl w:val="0"/>
-                <w:numId w:val="43"/>
+                <w:numId w:val="40"/>
               </w:numPr>
               <w:spacing w:after="0" w:line="240" w:lineRule="auto"/>
             </w:pPr>
             <w:r>
-              <w:t>Tener comprobante de comisión.</w:t>
+              <w:t xml:space="preserve">Ingreso de pagos </w:t>
+            </w:r>
+          </w:p>
+          <w:p>
+            <w:pPr>
+              <w:widowControl w:val="0"/>
+              <w:numPr>
+                <w:ilvl w:val="0"/>
+                <w:numId w:val="40"/>
+              </w:numPr>
+              <w:spacing w:after="0" w:line="240" w:lineRule="auto"/>
+            </w:pPr>
+            <w:r>
+              <w:t>Informe de recaudación</w:t>
             </w:r>
           </w:p>
         </w:tc>
@@ -10663,8 +10717,13 @@
               <w:widowControl w:val="0"/>
               <w:spacing w:after="0" w:line="240" w:lineRule="auto"/>
             </w:pPr>
-            <w:r>
-              <w:t>Poscondición:</w:t>
+            <w:proofErr w:type="spellStart"/>
+            <w:r>
+              <w:t>Poscondición</w:t>
+            </w:r>
+            <w:proofErr w:type="spellEnd"/>
+            <w:r>
+              <w:t>:</w:t>
             </w:r>
           </w:p>
         </w:tc>
@@ -10683,9 +10742,10 @@
             <w:pPr>
               <w:widowControl w:val="0"/>
               <w:spacing w:after="0" w:line="240" w:lineRule="auto"/>
-            </w:pPr>
-            <w:r>
-              <w:t xml:space="preserve">Aparecer como pagado en el listado de pago de comisiones </w:t>
+              <w:ind w:left="765"/>
+            </w:pPr>
+            <w:r>
+              <w:t>Registrar pago de comisión.</w:t>
             </w:r>
           </w:p>
         </w:tc>
@@ -10732,7 +10792,13 @@
               <w:spacing w:after="0" w:line="240" w:lineRule="auto"/>
             </w:pPr>
             <w:r>
-              <w:t xml:space="preserve">Mantener la organización del pago de comisiones de cada medico </w:t>
+              <w:t>Mant</w:t>
+            </w:r>
+            <w:r>
+              <w:t>en</w:t>
+            </w:r>
+            <w:r>
+              <w:t xml:space="preserve">er la organización de las comisiones de los médicos </w:t>
             </w:r>
           </w:p>
         </w:tc>
@@ -10784,7 +10850,23 @@
                 <w:sz w:val="24"/>
                 <w:szCs w:val="24"/>
               </w:rPr>
-              <w:t>RF3 RF11 RF12</w:t>
+              <w:t>RF3 RF1</w:t>
+            </w:r>
+            <w:r>
+              <w:rPr>
+                <w:rFonts w:ascii="Arial" w:eastAsia="Arial" w:hAnsi="Arial" w:cs="Arial"/>
+                <w:sz w:val="24"/>
+                <w:szCs w:val="24"/>
+              </w:rPr>
+              <w:t>0</w:t>
+            </w:r>
+            <w:r>
+              <w:rPr>
+                <w:rFonts w:ascii="Arial" w:eastAsia="Arial" w:hAnsi="Arial" w:cs="Arial"/>
+                <w:sz w:val="24"/>
+                <w:szCs w:val="24"/>
+              </w:rPr>
+              <w:t xml:space="preserve"> RF8</w:t>
             </w:r>
           </w:p>
         </w:tc>
@@ -10831,26 +10913,20 @@
               <w:widowControl w:val="0"/>
               <w:numPr>
                 <w:ilvl w:val="0"/>
-                <w:numId w:val="45"/>
+                <w:numId w:val="41"/>
               </w:numPr>
               <w:spacing w:after="0" w:line="240" w:lineRule="auto"/>
             </w:pPr>
             <w:r>
-              <w:t>Ingresar al listado de comisiones</w:t>
-            </w:r>
-          </w:p>
-          <w:p>
-            <w:pPr>
-              <w:pStyle w:val="Prrafodelista"/>
-              <w:widowControl w:val="0"/>
-              <w:numPr>
-                <w:ilvl w:val="0"/>
-                <w:numId w:val="45"/>
-              </w:numPr>
-              <w:spacing w:after="0" w:line="240" w:lineRule="auto"/>
-            </w:pPr>
-            <w:r>
-              <w:t>Seleccionar como pagado.</w:t>
+              <w:t xml:space="preserve">Ingresa al </w:t>
+            </w:r>
+            <w:proofErr w:type="spellStart"/>
+            <w:r>
+              <w:t>modulo</w:t>
+            </w:r>
+            <w:proofErr w:type="spellEnd"/>
+            <w:r>
+              <w:t xml:space="preserve"> de comprobante de comisión.</w:t>
             </w:r>
           </w:p>
         </w:tc>
@@ -10893,6 +10969,598 @@
           </w:tcPr>
           <w:p>
             <w:pPr>
+              <w:widowControl w:val="0"/>
+              <w:numPr>
+                <w:ilvl w:val="0"/>
+                <w:numId w:val="42"/>
+              </w:numPr>
+              <w:spacing w:after="0" w:line="240" w:lineRule="auto"/>
+            </w:pPr>
+            <w:r>
+              <w:t xml:space="preserve">Ingresa al </w:t>
+            </w:r>
+            <w:proofErr w:type="spellStart"/>
+            <w:r>
+              <w:t>modulo</w:t>
+            </w:r>
+            <w:proofErr w:type="spellEnd"/>
+            <w:r>
+              <w:t xml:space="preserve"> de comprobante de comisión.</w:t>
+            </w:r>
+          </w:p>
+          <w:p>
+            <w:pPr>
+              <w:widowControl w:val="0"/>
+              <w:numPr>
+                <w:ilvl w:val="0"/>
+                <w:numId w:val="42"/>
+              </w:numPr>
+              <w:spacing w:after="0" w:line="240" w:lineRule="auto"/>
+            </w:pPr>
+            <w:r>
+              <w:t xml:space="preserve">No se genera la </w:t>
+            </w:r>
+            <w:proofErr w:type="gramStart"/>
+            <w:r>
+              <w:t>comisión .</w:t>
+            </w:r>
+            <w:proofErr w:type="gramEnd"/>
+          </w:p>
+          <w:p>
+            <w:pPr>
+              <w:widowControl w:val="0"/>
+              <w:numPr>
+                <w:ilvl w:val="0"/>
+                <w:numId w:val="42"/>
+              </w:numPr>
+              <w:spacing w:after="0" w:line="240" w:lineRule="auto"/>
+            </w:pPr>
+            <w:r>
+              <w:t xml:space="preserve">Ingresa r agenda </w:t>
+            </w:r>
+            <w:proofErr w:type="gramStart"/>
+            <w:r>
+              <w:t>medica .</w:t>
+            </w:r>
+            <w:proofErr w:type="gramEnd"/>
+          </w:p>
+          <w:p>
+            <w:pPr>
+              <w:widowControl w:val="0"/>
+              <w:numPr>
+                <w:ilvl w:val="0"/>
+                <w:numId w:val="42"/>
+              </w:numPr>
+              <w:spacing w:after="0" w:line="240" w:lineRule="auto"/>
+            </w:pPr>
+            <w:r>
+              <w:t xml:space="preserve">Verificar las </w:t>
+            </w:r>
+            <w:proofErr w:type="gramStart"/>
+            <w:r>
+              <w:t>citas .</w:t>
+            </w:r>
+            <w:proofErr w:type="gramEnd"/>
+          </w:p>
+          <w:p>
+            <w:pPr>
+              <w:widowControl w:val="0"/>
+              <w:spacing w:after="0" w:line="240" w:lineRule="auto"/>
+            </w:pPr>
+          </w:p>
+          <w:p>
+            <w:pPr>
+              <w:widowControl w:val="0"/>
+              <w:spacing w:after="0" w:line="240" w:lineRule="auto"/>
+            </w:pPr>
+            <w:r>
+              <w:t xml:space="preserve"> </w:t>
+            </w:r>
+          </w:p>
+        </w:tc>
+      </w:tr>
+    </w:tbl>
+    <w:p>
+      <w:pPr>
+        <w:jc w:val="center"/>
+        <w:rPr>
+          <w:b/>
+          <w:sz w:val="24"/>
+          <w:szCs w:val="24"/>
+        </w:rPr>
+      </w:pPr>
+    </w:p>
+    <w:p>
+      <w:pPr>
+        <w:jc w:val="center"/>
+        <w:rPr>
+          <w:b/>
+          <w:sz w:val="24"/>
+          <w:szCs w:val="24"/>
+        </w:rPr>
+      </w:pPr>
+    </w:p>
+    <w:tbl>
+      <w:tblPr>
+        <w:tblW w:w="9795" w:type="dxa"/>
+        <w:jc w:val="center"/>
+        <w:tblBorders>
+          <w:top w:val="single" w:sz="8" w:space="0" w:color="000000"/>
+          <w:left w:val="single" w:sz="8" w:space="0" w:color="000000"/>
+          <w:bottom w:val="single" w:sz="8" w:space="0" w:color="000000"/>
+          <w:right w:val="single" w:sz="8" w:space="0" w:color="000000"/>
+          <w:insideH w:val="single" w:sz="8" w:space="0" w:color="000000"/>
+          <w:insideV w:val="single" w:sz="8" w:space="0" w:color="000000"/>
+        </w:tblBorders>
+        <w:tblLayout w:type="fixed"/>
+        <w:tblLook w:val="0600" w:firstRow="0" w:lastRow="0" w:firstColumn="0" w:lastColumn="0" w:noHBand="1" w:noVBand="1"/>
+      </w:tblPr>
+      <w:tblGrid>
+        <w:gridCol w:w="1785"/>
+        <w:gridCol w:w="3525"/>
+        <w:gridCol w:w="4485"/>
+      </w:tblGrid>
+      <w:tr>
+        <w:trPr>
+          <w:trHeight w:val="480"/>
+          <w:jc w:val="center"/>
+        </w:trPr>
+        <w:tc>
+          <w:tcPr>
+            <w:tcW w:w="1785" w:type="dxa"/>
+            <w:tcMar>
+              <w:top w:w="100" w:type="dxa"/>
+              <w:left w:w="100" w:type="dxa"/>
+              <w:bottom w:w="100" w:type="dxa"/>
+              <w:right w:w="100" w:type="dxa"/>
+            </w:tcMar>
+          </w:tcPr>
+          <w:p>
+            <w:pPr>
+              <w:widowControl w:val="0"/>
+              <w:spacing w:after="0" w:line="240" w:lineRule="auto"/>
+            </w:pPr>
+            <w:r>
+              <w:t>ID:  015</w:t>
+            </w:r>
+          </w:p>
+        </w:tc>
+        <w:tc>
+          <w:tcPr>
+            <w:tcW w:w="3525" w:type="dxa"/>
+            <w:tcMar>
+              <w:top w:w="100" w:type="dxa"/>
+              <w:left w:w="100" w:type="dxa"/>
+              <w:bottom w:w="100" w:type="dxa"/>
+              <w:right w:w="100" w:type="dxa"/>
+            </w:tcMar>
+          </w:tcPr>
+          <w:p>
+            <w:pPr>
+              <w:spacing w:after="0" w:line="240" w:lineRule="auto"/>
+            </w:pPr>
+            <w:r>
+              <w:t>Nombre: Registrar pago comisiones.</w:t>
+            </w:r>
+          </w:p>
+        </w:tc>
+        <w:tc>
+          <w:tcPr>
+            <w:tcW w:w="4485" w:type="dxa"/>
+            <w:tcMar>
+              <w:top w:w="100" w:type="dxa"/>
+              <w:left w:w="100" w:type="dxa"/>
+              <w:bottom w:w="100" w:type="dxa"/>
+              <w:right w:w="100" w:type="dxa"/>
+            </w:tcMar>
+          </w:tcPr>
+          <w:p>
+            <w:pPr>
+              <w:widowControl w:val="0"/>
+              <w:spacing w:after="0" w:line="240" w:lineRule="auto"/>
+            </w:pPr>
+            <w:r>
+              <w:t>Actor: Secretaria.</w:t>
+            </w:r>
+          </w:p>
+        </w:tc>
+      </w:tr>
+      <w:tr>
+        <w:trPr>
+          <w:trHeight w:val="480"/>
+          <w:jc w:val="center"/>
+        </w:trPr>
+        <w:tc>
+          <w:tcPr>
+            <w:tcW w:w="1785" w:type="dxa"/>
+            <w:tcMar>
+              <w:top w:w="100" w:type="dxa"/>
+              <w:left w:w="100" w:type="dxa"/>
+              <w:bottom w:w="100" w:type="dxa"/>
+              <w:right w:w="100" w:type="dxa"/>
+            </w:tcMar>
+          </w:tcPr>
+          <w:p>
+            <w:pPr>
+              <w:widowControl w:val="0"/>
+              <w:spacing w:after="0" w:line="240" w:lineRule="auto"/>
+            </w:pPr>
+            <w:r>
+              <w:t>Descripción:</w:t>
+            </w:r>
+          </w:p>
+        </w:tc>
+        <w:tc>
+          <w:tcPr>
+            <w:tcW w:w="8010" w:type="dxa"/>
+            <w:gridSpan w:val="2"/>
+            <w:tcMar>
+              <w:top w:w="100" w:type="dxa"/>
+              <w:left w:w="100" w:type="dxa"/>
+              <w:bottom w:w="100" w:type="dxa"/>
+              <w:right w:w="100" w:type="dxa"/>
+            </w:tcMar>
+          </w:tcPr>
+          <w:p>
+            <w:pPr>
+              <w:pStyle w:val="Prrafodelista"/>
+              <w:widowControl w:val="0"/>
+              <w:spacing w:after="0" w:line="240" w:lineRule="auto"/>
+              <w:ind w:left="0"/>
+            </w:pPr>
+            <w:r>
+              <w:t xml:space="preserve"> Se selecciona </w:t>
+            </w:r>
+            <w:proofErr w:type="spellStart"/>
+            <w:r>
+              <w:t>checkbooks</w:t>
+            </w:r>
+            <w:proofErr w:type="spellEnd"/>
+            <w:r>
+              <w:t xml:space="preserve"> para registrar los médicos que ya recibieron el pago de </w:t>
+            </w:r>
+            <w:proofErr w:type="gramStart"/>
+            <w:r>
+              <w:t>comisión .</w:t>
+            </w:r>
+            <w:proofErr w:type="gramEnd"/>
+          </w:p>
+          <w:p>
+            <w:pPr>
+              <w:widowControl w:val="0"/>
+              <w:spacing w:after="0" w:line="240" w:lineRule="auto"/>
+            </w:pPr>
+          </w:p>
+        </w:tc>
+      </w:tr>
+      <w:tr>
+        <w:trPr>
+          <w:trHeight w:val="480"/>
+          <w:jc w:val="center"/>
+        </w:trPr>
+        <w:tc>
+          <w:tcPr>
+            <w:tcW w:w="1785" w:type="dxa"/>
+            <w:tcMar>
+              <w:top w:w="100" w:type="dxa"/>
+              <w:left w:w="100" w:type="dxa"/>
+              <w:bottom w:w="100" w:type="dxa"/>
+              <w:right w:w="100" w:type="dxa"/>
+            </w:tcMar>
+          </w:tcPr>
+          <w:p>
+            <w:pPr>
+              <w:widowControl w:val="0"/>
+              <w:spacing w:after="0" w:line="240" w:lineRule="auto"/>
+            </w:pPr>
+            <w:r>
+              <w:t>Precondición:</w:t>
+            </w:r>
+          </w:p>
+        </w:tc>
+        <w:tc>
+          <w:tcPr>
+            <w:tcW w:w="8010" w:type="dxa"/>
+            <w:gridSpan w:val="2"/>
+            <w:tcMar>
+              <w:top w:w="100" w:type="dxa"/>
+              <w:left w:w="100" w:type="dxa"/>
+              <w:bottom w:w="100" w:type="dxa"/>
+              <w:right w:w="100" w:type="dxa"/>
+            </w:tcMar>
+          </w:tcPr>
+          <w:p>
+            <w:pPr>
+              <w:widowControl w:val="0"/>
+              <w:numPr>
+                <w:ilvl w:val="0"/>
+                <w:numId w:val="43"/>
+              </w:numPr>
+              <w:spacing w:after="0" w:line="240" w:lineRule="auto"/>
+            </w:pPr>
+            <w:r>
+              <w:t xml:space="preserve">Tener agenda </w:t>
+            </w:r>
+            <w:proofErr w:type="spellStart"/>
+            <w:r>
+              <w:t>medica</w:t>
+            </w:r>
+            <w:proofErr w:type="spellEnd"/>
+            <w:r>
+              <w:t>.</w:t>
+            </w:r>
+          </w:p>
+          <w:p>
+            <w:pPr>
+              <w:widowControl w:val="0"/>
+              <w:numPr>
+                <w:ilvl w:val="0"/>
+                <w:numId w:val="43"/>
+              </w:numPr>
+              <w:spacing w:after="0" w:line="240" w:lineRule="auto"/>
+            </w:pPr>
+            <w:r>
+              <w:t>Tener comprobante de comisión.</w:t>
+            </w:r>
+          </w:p>
+        </w:tc>
+      </w:tr>
+      <w:tr>
+        <w:trPr>
+          <w:trHeight w:val="480"/>
+          <w:jc w:val="center"/>
+        </w:trPr>
+        <w:tc>
+          <w:tcPr>
+            <w:tcW w:w="1785" w:type="dxa"/>
+            <w:tcMar>
+              <w:top w:w="100" w:type="dxa"/>
+              <w:left w:w="100" w:type="dxa"/>
+              <w:bottom w:w="100" w:type="dxa"/>
+              <w:right w:w="100" w:type="dxa"/>
+            </w:tcMar>
+          </w:tcPr>
+          <w:p>
+            <w:pPr>
+              <w:widowControl w:val="0"/>
+              <w:spacing w:after="0" w:line="240" w:lineRule="auto"/>
+            </w:pPr>
+            <w:proofErr w:type="spellStart"/>
+            <w:r>
+              <w:t>Poscondición</w:t>
+            </w:r>
+            <w:proofErr w:type="spellEnd"/>
+            <w:r>
+              <w:t>:</w:t>
+            </w:r>
+          </w:p>
+        </w:tc>
+        <w:tc>
+          <w:tcPr>
+            <w:tcW w:w="8010" w:type="dxa"/>
+            <w:gridSpan w:val="2"/>
+            <w:tcMar>
+              <w:top w:w="100" w:type="dxa"/>
+              <w:left w:w="100" w:type="dxa"/>
+              <w:bottom w:w="100" w:type="dxa"/>
+              <w:right w:w="100" w:type="dxa"/>
+            </w:tcMar>
+          </w:tcPr>
+          <w:p>
+            <w:pPr>
+              <w:widowControl w:val="0"/>
+              <w:spacing w:after="0" w:line="240" w:lineRule="auto"/>
+            </w:pPr>
+            <w:r>
+              <w:t xml:space="preserve">Aparecer como pagado en el listado de pago de comisiones </w:t>
+            </w:r>
+          </w:p>
+        </w:tc>
+      </w:tr>
+      <w:tr>
+        <w:trPr>
+          <w:trHeight w:val="480"/>
+          <w:jc w:val="center"/>
+        </w:trPr>
+        <w:tc>
+          <w:tcPr>
+            <w:tcW w:w="1785" w:type="dxa"/>
+            <w:tcMar>
+              <w:top w:w="100" w:type="dxa"/>
+              <w:left w:w="100" w:type="dxa"/>
+              <w:bottom w:w="100" w:type="dxa"/>
+              <w:right w:w="100" w:type="dxa"/>
+            </w:tcMar>
+          </w:tcPr>
+          <w:p>
+            <w:pPr>
+              <w:widowControl w:val="0"/>
+              <w:spacing w:after="0" w:line="240" w:lineRule="auto"/>
+            </w:pPr>
+            <w:r>
+              <w:t>Disparador:</w:t>
+            </w:r>
+          </w:p>
+        </w:tc>
+        <w:tc>
+          <w:tcPr>
+            <w:tcW w:w="8010" w:type="dxa"/>
+            <w:gridSpan w:val="2"/>
+            <w:tcMar>
+              <w:top w:w="100" w:type="dxa"/>
+              <w:left w:w="100" w:type="dxa"/>
+              <w:bottom w:w="100" w:type="dxa"/>
+              <w:right w:w="100" w:type="dxa"/>
+            </w:tcMar>
+          </w:tcPr>
+          <w:p>
+            <w:pPr>
+              <w:widowControl w:val="0"/>
+              <w:spacing w:after="0" w:line="240" w:lineRule="auto"/>
+            </w:pPr>
+            <w:r>
+              <w:t xml:space="preserve">Mantener la organización del pago de comisiones de cada medico </w:t>
+            </w:r>
+          </w:p>
+        </w:tc>
+      </w:tr>
+      <w:tr>
+        <w:trPr>
+          <w:trHeight w:val="480"/>
+          <w:jc w:val="center"/>
+        </w:trPr>
+        <w:tc>
+          <w:tcPr>
+            <w:tcW w:w="1785" w:type="dxa"/>
+            <w:tcMar>
+              <w:top w:w="100" w:type="dxa"/>
+              <w:left w:w="100" w:type="dxa"/>
+              <w:bottom w:w="100" w:type="dxa"/>
+              <w:right w:w="100" w:type="dxa"/>
+            </w:tcMar>
+          </w:tcPr>
+          <w:p>
+            <w:pPr>
+              <w:widowControl w:val="0"/>
+              <w:spacing w:after="0" w:line="240" w:lineRule="auto"/>
+            </w:pPr>
+            <w:r>
+              <w:t>Requerimientos abordados en el caso de uso.</w:t>
+            </w:r>
+          </w:p>
+        </w:tc>
+        <w:tc>
+          <w:tcPr>
+            <w:tcW w:w="8010" w:type="dxa"/>
+            <w:gridSpan w:val="2"/>
+            <w:tcMar>
+              <w:top w:w="100" w:type="dxa"/>
+              <w:left w:w="100" w:type="dxa"/>
+              <w:bottom w:w="100" w:type="dxa"/>
+              <w:right w:w="100" w:type="dxa"/>
+            </w:tcMar>
+          </w:tcPr>
+          <w:p>
+            <w:pPr>
+              <w:widowControl w:val="0"/>
+              <w:spacing w:after="0" w:line="240" w:lineRule="auto"/>
+            </w:pPr>
+            <w:r>
+              <w:rPr>
+                <w:rFonts w:ascii="Arial" w:eastAsia="Arial" w:hAnsi="Arial" w:cs="Arial"/>
+                <w:sz w:val="24"/>
+                <w:szCs w:val="24"/>
+              </w:rPr>
+              <w:t>RF3 RF11 RF12</w:t>
+            </w:r>
+          </w:p>
+        </w:tc>
+      </w:tr>
+      <w:tr>
+        <w:trPr>
+          <w:trHeight w:val="480"/>
+          <w:jc w:val="center"/>
+        </w:trPr>
+        <w:tc>
+          <w:tcPr>
+            <w:tcW w:w="1785" w:type="dxa"/>
+            <w:tcMar>
+              <w:top w:w="100" w:type="dxa"/>
+              <w:left w:w="100" w:type="dxa"/>
+              <w:bottom w:w="100" w:type="dxa"/>
+              <w:right w:w="100" w:type="dxa"/>
+            </w:tcMar>
+          </w:tcPr>
+          <w:p>
+            <w:pPr>
+              <w:widowControl w:val="0"/>
+              <w:spacing w:after="0" w:line="240" w:lineRule="auto"/>
+            </w:pPr>
+            <w:r>
+              <w:t>Flujo normal:</w:t>
+            </w:r>
+          </w:p>
+        </w:tc>
+        <w:tc>
+          <w:tcPr>
+            <w:tcW w:w="8010" w:type="dxa"/>
+            <w:gridSpan w:val="2"/>
+            <w:tcMar>
+              <w:top w:w="100" w:type="dxa"/>
+              <w:left w:w="100" w:type="dxa"/>
+              <w:bottom w:w="100" w:type="dxa"/>
+              <w:right w:w="100" w:type="dxa"/>
+            </w:tcMar>
+          </w:tcPr>
+          <w:p>
+            <w:pPr>
+              <w:pStyle w:val="Prrafodelista"/>
+              <w:widowControl w:val="0"/>
+              <w:numPr>
+                <w:ilvl w:val="0"/>
+                <w:numId w:val="45"/>
+              </w:numPr>
+              <w:spacing w:after="0" w:line="240" w:lineRule="auto"/>
+            </w:pPr>
+            <w:r>
+              <w:t>Ingresar al listado de comisiones</w:t>
+            </w:r>
+          </w:p>
+          <w:p>
+            <w:pPr>
+              <w:pStyle w:val="Prrafodelista"/>
+              <w:widowControl w:val="0"/>
+              <w:numPr>
+                <w:ilvl w:val="0"/>
+                <w:numId w:val="45"/>
+              </w:numPr>
+              <w:spacing w:after="0" w:line="240" w:lineRule="auto"/>
+            </w:pPr>
+            <w:r>
+              <w:t>Seleccionar como pagado.</w:t>
+            </w:r>
+          </w:p>
+        </w:tc>
+      </w:tr>
+      <w:tr>
+        <w:trPr>
+          <w:trHeight w:val="480"/>
+          <w:jc w:val="center"/>
+        </w:trPr>
+        <w:tc>
+          <w:tcPr>
+            <w:tcW w:w="1785" w:type="dxa"/>
+            <w:tcMar>
+              <w:top w:w="100" w:type="dxa"/>
+              <w:left w:w="100" w:type="dxa"/>
+              <w:bottom w:w="100" w:type="dxa"/>
+              <w:right w:w="100" w:type="dxa"/>
+            </w:tcMar>
+          </w:tcPr>
+          <w:p>
+            <w:pPr>
+              <w:widowControl w:val="0"/>
+              <w:spacing w:after="0" w:line="240" w:lineRule="auto"/>
+            </w:pPr>
+            <w:r>
+              <w:lastRenderedPageBreak/>
+              <w:t>Flujo alternativo:</w:t>
+            </w:r>
+          </w:p>
+        </w:tc>
+        <w:tc>
+          <w:tcPr>
+            <w:tcW w:w="8010" w:type="dxa"/>
+            <w:gridSpan w:val="2"/>
+            <w:tcMar>
+              <w:top w:w="100" w:type="dxa"/>
+              <w:left w:w="100" w:type="dxa"/>
+              <w:bottom w:w="100" w:type="dxa"/>
+              <w:right w:w="100" w:type="dxa"/>
+            </w:tcMar>
+          </w:tcPr>
+          <w:p>
+            <w:pPr>
               <w:pStyle w:val="Prrafodelista"/>
               <w:widowControl w:val="0"/>
               <w:numPr>
@@ -11286,7 +11954,6 @@
           <w:szCs w:val="24"/>
           <w:lang w:val="es-ES"/>
         </w:rPr>
-        <w:lastRenderedPageBreak/>
         <w:t>El sistema debe proporcionar mensajes de error que sean informativos y orientados a usuario final.</w:t>
       </w:r>
     </w:p>
@@ -11786,7 +12453,7 @@
 </file>
 
 <file path=word/numbering.xml><?xml version="1.0" encoding="utf-8"?>
-<w:numbering xmlns:wpc="http://schemas.microsoft.com/office/word/2010/wordprocessingCanvas" xmlns:mc="http://schemas.openxmlformats.org/markup-compatibility/2006" xmlns:o="urn:schemas-microsoft-com:office:office" xmlns:r="http://schemas.openxmlformats.org/officeDocument/2006/relationships" xmlns:m="http://schemas.openxmlformats.org/officeDocument/2006/math" xmlns:v="urn:schemas-microsoft-com:vml" xmlns:wp14="http://schemas.microsoft.com/office/word/2010/wordprocessingDrawing" xmlns:wp="http://schemas.openxmlformats.org/drawingml/2006/wordprocessingDrawing" xmlns:w10="urn:schemas-microsoft-com:office:word" xmlns:w="http://schemas.openxmlformats.org/wordprocessingml/2006/main" xmlns:w14="http://schemas.microsoft.com/office/word/2010/wordml" xmlns:w15="http://schemas.microsoft.com/office/word/2012/wordml" xmlns:wpg="http://schemas.microsoft.com/office/word/2010/wordprocessingGroup" xmlns:wpi="http://schemas.microsoft.com/office/word/2010/wordprocessingInk" xmlns:wne="http://schemas.microsoft.com/office/word/2006/wordml" xmlns:wps="http://schemas.microsoft.com/office/word/2010/wordprocessingShape" mc:Ignorable="w14 w15 wp14">
+<w:numbering xmlns:wpc="http://schemas.microsoft.com/office/word/2010/wordprocessingCanvas" xmlns:mc="http://schemas.openxmlformats.org/markup-compatibility/2006" xmlns:o="urn:schemas-microsoft-com:office:office" xmlns:r="http://schemas.openxmlformats.org/officeDocument/2006/relationships" xmlns:m="http://schemas.openxmlformats.org/officeDocument/2006/math" xmlns:v="urn:schemas-microsoft-com:vml" xmlns:wp14="http://schemas.microsoft.com/office/word/2010/wordprocessingDrawing" xmlns:wp="http://schemas.openxmlformats.org/drawingml/2006/wordprocessingDrawing" xmlns:w10="urn:schemas-microsoft-com:office:word" xmlns:w="http://schemas.openxmlformats.org/wordprocessingml/2006/main" xmlns:w14="http://schemas.microsoft.com/office/word/2010/wordml" xmlns:wpg="http://schemas.microsoft.com/office/word/2010/wordprocessingGroup" xmlns:wpi="http://schemas.microsoft.com/office/word/2010/wordprocessingInk" xmlns:wne="http://schemas.microsoft.com/office/word/2006/wordml" xmlns:wps="http://schemas.microsoft.com/office/word/2010/wordprocessingShape" mc:Ignorable="w14 wp14">
   <w:abstractNum w:abstractNumId="0">
     <w:nsid w:val="04916A34"/>
     <w:multiLevelType w:val="hybridMultilevel"/>
@@ -13597,6 +14264,95 @@
     </w:lvl>
   </w:abstractNum>
   <w:abstractNum w:abstractNumId="20">
+    <w:nsid w:val="36F51A98"/>
+    <w:multiLevelType w:val="hybridMultilevel"/>
+    <w:tmpl w:val="7076C640"/>
+    <w:lvl w:ilvl="0" w:tplc="340A000F">
+      <w:start w:val="1"/>
+      <w:numFmt w:val="decimal"/>
+      <w:lvlText w:val="%1."/>
+      <w:lvlJc w:val="left"/>
+      <w:pPr>
+        <w:ind w:left="720" w:hanging="360"/>
+      </w:pPr>
+      <w:rPr>
+        <w:rFonts w:hint="default"/>
+      </w:rPr>
+    </w:lvl>
+    <w:lvl w:ilvl="1" w:tplc="340A0019" w:tentative="1">
+      <w:start w:val="1"/>
+      <w:numFmt w:val="lowerLetter"/>
+      <w:lvlText w:val="%2."/>
+      <w:lvlJc w:val="left"/>
+      <w:pPr>
+        <w:ind w:left="1440" w:hanging="360"/>
+      </w:pPr>
+    </w:lvl>
+    <w:lvl w:ilvl="2" w:tplc="340A001B" w:tentative="1">
+      <w:start w:val="1"/>
+      <w:numFmt w:val="lowerRoman"/>
+      <w:lvlText w:val="%3."/>
+      <w:lvlJc w:val="right"/>
+      <w:pPr>
+        <w:ind w:left="2160" w:hanging="180"/>
+      </w:pPr>
+    </w:lvl>
+    <w:lvl w:ilvl="3" w:tplc="340A000F" w:tentative="1">
+      <w:start w:val="1"/>
+      <w:numFmt w:val="decimal"/>
+      <w:lvlText w:val="%4."/>
+      <w:lvlJc w:val="left"/>
+      <w:pPr>
+        <w:ind w:left="2880" w:hanging="360"/>
+      </w:pPr>
+    </w:lvl>
+    <w:lvl w:ilvl="4" w:tplc="340A0019" w:tentative="1">
+      <w:start w:val="1"/>
+      <w:numFmt w:val="lowerLetter"/>
+      <w:lvlText w:val="%5."/>
+      <w:lvlJc w:val="left"/>
+      <w:pPr>
+        <w:ind w:left="3600" w:hanging="360"/>
+      </w:pPr>
+    </w:lvl>
+    <w:lvl w:ilvl="5" w:tplc="340A001B" w:tentative="1">
+      <w:start w:val="1"/>
+      <w:numFmt w:val="lowerRoman"/>
+      <w:lvlText w:val="%6."/>
+      <w:lvlJc w:val="right"/>
+      <w:pPr>
+        <w:ind w:left="4320" w:hanging="180"/>
+      </w:pPr>
+    </w:lvl>
+    <w:lvl w:ilvl="6" w:tplc="340A000F" w:tentative="1">
+      <w:start w:val="1"/>
+      <w:numFmt w:val="decimal"/>
+      <w:lvlText w:val="%7."/>
+      <w:lvlJc w:val="left"/>
+      <w:pPr>
+        <w:ind w:left="5040" w:hanging="360"/>
+      </w:pPr>
+    </w:lvl>
+    <w:lvl w:ilvl="7" w:tplc="340A0019" w:tentative="1">
+      <w:start w:val="1"/>
+      <w:numFmt w:val="lowerLetter"/>
+      <w:lvlText w:val="%8."/>
+      <w:lvlJc w:val="left"/>
+      <w:pPr>
+        <w:ind w:left="5760" w:hanging="360"/>
+      </w:pPr>
+    </w:lvl>
+    <w:lvl w:ilvl="8" w:tplc="340A001B" w:tentative="1">
+      <w:start w:val="1"/>
+      <w:numFmt w:val="lowerRoman"/>
+      <w:lvlText w:val="%9."/>
+      <w:lvlJc w:val="right"/>
+      <w:pPr>
+        <w:ind w:left="6480" w:hanging="180"/>
+      </w:pPr>
+    </w:lvl>
+  </w:abstractNum>
+  <w:abstractNum w:abstractNumId="21">
     <w:nsid w:val="38891B1C"/>
     <w:multiLevelType w:val="hybridMultilevel"/>
     <w:tmpl w:val="89945744"/>
@@ -13685,7 +14441,7 @@
       </w:pPr>
     </w:lvl>
   </w:abstractNum>
-  <w:abstractNum w:abstractNumId="21">
+  <w:abstractNum w:abstractNumId="22">
     <w:nsid w:val="39EB3F16"/>
     <w:multiLevelType w:val="hybridMultilevel"/>
     <w:tmpl w:val="EBC44752"/>
@@ -13771,7 +14527,7 @@
       </w:pPr>
     </w:lvl>
   </w:abstractNum>
-  <w:abstractNum w:abstractNumId="22">
+  <w:abstractNum w:abstractNumId="23">
     <w:nsid w:val="3DF521B4"/>
     <w:multiLevelType w:val="hybridMultilevel"/>
     <w:tmpl w:val="4D985A0E"/>
@@ -13857,7 +14613,7 @@
       </w:pPr>
     </w:lvl>
   </w:abstractNum>
-  <w:abstractNum w:abstractNumId="23">
+  <w:abstractNum w:abstractNumId="24">
     <w:nsid w:val="3F001369"/>
     <w:multiLevelType w:val="hybridMultilevel"/>
     <w:tmpl w:val="CD9C59AA"/>
@@ -13943,7 +14699,7 @@
       </w:pPr>
     </w:lvl>
   </w:abstractNum>
-  <w:abstractNum w:abstractNumId="24">
+  <w:abstractNum w:abstractNumId="25">
     <w:nsid w:val="47C043F9"/>
     <w:multiLevelType w:val="hybridMultilevel"/>
     <w:tmpl w:val="D4566CBE"/>
@@ -14032,7 +14788,7 @@
       </w:pPr>
     </w:lvl>
   </w:abstractNum>
-  <w:abstractNum w:abstractNumId="25">
+  <w:abstractNum w:abstractNumId="26">
     <w:nsid w:val="4A9E4EA3"/>
     <w:multiLevelType w:val="hybridMultilevel"/>
     <w:tmpl w:val="626637F2"/>
@@ -14118,7 +14874,7 @@
       </w:pPr>
     </w:lvl>
   </w:abstractNum>
-  <w:abstractNum w:abstractNumId="26">
+  <w:abstractNum w:abstractNumId="27">
     <w:nsid w:val="4B8B4A14"/>
     <w:multiLevelType w:val="hybridMultilevel"/>
     <w:tmpl w:val="4AEA770C"/>
@@ -14207,7 +14963,7 @@
       </w:pPr>
     </w:lvl>
   </w:abstractNum>
-  <w:abstractNum w:abstractNumId="27">
+  <w:abstractNum w:abstractNumId="28">
     <w:nsid w:val="4F606DFB"/>
     <w:multiLevelType w:val="hybridMultilevel"/>
     <w:tmpl w:val="EC701BFE"/>
@@ -14320,7 +15076,7 @@
       </w:rPr>
     </w:lvl>
   </w:abstractNum>
-  <w:abstractNum w:abstractNumId="28">
+  <w:abstractNum w:abstractNumId="29">
     <w:nsid w:val="517D72AD"/>
     <w:multiLevelType w:val="hybridMultilevel"/>
     <w:tmpl w:val="FFD88F08"/>
@@ -14406,7 +15162,7 @@
       </w:pPr>
     </w:lvl>
   </w:abstractNum>
-  <w:abstractNum w:abstractNumId="29">
+  <w:abstractNum w:abstractNumId="30">
     <w:nsid w:val="52D56C12"/>
     <w:multiLevelType w:val="hybridMultilevel"/>
     <w:tmpl w:val="5AC80F80"/>
@@ -14492,7 +15248,7 @@
       </w:pPr>
     </w:lvl>
   </w:abstractNum>
-  <w:abstractNum w:abstractNumId="30">
+  <w:abstractNum w:abstractNumId="31">
     <w:nsid w:val="5A2F02F0"/>
     <w:multiLevelType w:val="hybridMultilevel"/>
     <w:tmpl w:val="A21203A8"/>
@@ -14604,7 +15360,7 @@
       </w:rPr>
     </w:lvl>
   </w:abstractNum>
-  <w:abstractNum w:abstractNumId="31">
+  <w:abstractNum w:abstractNumId="32">
     <w:nsid w:val="5B755F37"/>
     <w:multiLevelType w:val="hybridMultilevel"/>
     <w:tmpl w:val="156082E8"/>
@@ -14693,7 +15449,7 @@
       </w:pPr>
     </w:lvl>
   </w:abstractNum>
-  <w:abstractNum w:abstractNumId="32">
+  <w:abstractNum w:abstractNumId="33">
     <w:nsid w:val="5B9A775B"/>
     <w:multiLevelType w:val="hybridMultilevel"/>
     <w:tmpl w:val="76D2F512"/>
@@ -14779,7 +15535,7 @@
       </w:pPr>
     </w:lvl>
   </w:abstractNum>
-  <w:abstractNum w:abstractNumId="33">
+  <w:abstractNum w:abstractNumId="34">
     <w:nsid w:val="5B9F3C1E"/>
     <w:multiLevelType w:val="hybridMultilevel"/>
     <w:tmpl w:val="0546B9FC"/>
@@ -14865,7 +15621,7 @@
       </w:pPr>
     </w:lvl>
   </w:abstractNum>
-  <w:abstractNum w:abstractNumId="34">
+  <w:abstractNum w:abstractNumId="35">
     <w:nsid w:val="5C905794"/>
     <w:multiLevelType w:val="hybridMultilevel"/>
     <w:tmpl w:val="3B327376"/>
@@ -14978,7 +15734,7 @@
       </w:rPr>
     </w:lvl>
   </w:abstractNum>
-  <w:abstractNum w:abstractNumId="35">
+  <w:abstractNum w:abstractNumId="36">
     <w:nsid w:val="5D704A4A"/>
     <w:multiLevelType w:val="hybridMultilevel"/>
     <w:tmpl w:val="6634433C"/>
@@ -15091,7 +15847,7 @@
       </w:rPr>
     </w:lvl>
   </w:abstractNum>
-  <w:abstractNum w:abstractNumId="36">
+  <w:abstractNum w:abstractNumId="37">
     <w:nsid w:val="60991EC4"/>
     <w:multiLevelType w:val="hybridMultilevel"/>
     <w:tmpl w:val="FD94D4B8"/>
@@ -15177,7 +15933,7 @@
       </w:pPr>
     </w:lvl>
   </w:abstractNum>
-  <w:abstractNum w:abstractNumId="37">
+  <w:abstractNum w:abstractNumId="38">
     <w:nsid w:val="63B90A3F"/>
     <w:multiLevelType w:val="hybridMultilevel"/>
     <w:tmpl w:val="FFD88F08"/>
@@ -15263,7 +16019,7 @@
       </w:pPr>
     </w:lvl>
   </w:abstractNum>
-  <w:abstractNum w:abstractNumId="38">
+  <w:abstractNum w:abstractNumId="39">
     <w:nsid w:val="6F5F667D"/>
     <w:multiLevelType w:val="hybridMultilevel"/>
     <w:tmpl w:val="28AA8B84"/>
@@ -15349,7 +16105,7 @@
       </w:pPr>
     </w:lvl>
   </w:abstractNum>
-  <w:abstractNum w:abstractNumId="39">
+  <w:abstractNum w:abstractNumId="40">
     <w:nsid w:val="700F49AB"/>
     <w:multiLevelType w:val="hybridMultilevel"/>
     <w:tmpl w:val="C11032A8"/>
@@ -15435,7 +16191,7 @@
       </w:pPr>
     </w:lvl>
   </w:abstractNum>
-  <w:abstractNum w:abstractNumId="40">
+  <w:abstractNum w:abstractNumId="41">
     <w:nsid w:val="74EA0B1E"/>
     <w:multiLevelType w:val="hybridMultilevel"/>
     <w:tmpl w:val="1764D950"/>
@@ -15521,7 +16277,7 @@
       </w:pPr>
     </w:lvl>
   </w:abstractNum>
-  <w:abstractNum w:abstractNumId="41">
+  <w:abstractNum w:abstractNumId="42">
     <w:nsid w:val="75120281"/>
     <w:multiLevelType w:val="hybridMultilevel"/>
     <w:tmpl w:val="8FEAA00A"/>
@@ -15607,7 +16363,7 @@
       </w:pPr>
     </w:lvl>
   </w:abstractNum>
-  <w:abstractNum w:abstractNumId="42">
+  <w:abstractNum w:abstractNumId="43">
     <w:nsid w:val="771E7951"/>
     <w:multiLevelType w:val="hybridMultilevel"/>
     <w:tmpl w:val="DE3892BA"/>
@@ -15696,7 +16452,7 @@
       </w:pPr>
     </w:lvl>
   </w:abstractNum>
-  <w:abstractNum w:abstractNumId="43">
+  <w:abstractNum w:abstractNumId="44">
     <w:nsid w:val="77BE0271"/>
     <w:multiLevelType w:val="hybridMultilevel"/>
     <w:tmpl w:val="0ECC2992"/>
@@ -15782,7 +16538,7 @@
       </w:pPr>
     </w:lvl>
   </w:abstractNum>
-  <w:abstractNum w:abstractNumId="44">
+  <w:abstractNum w:abstractNumId="45">
     <w:nsid w:val="7BF411E3"/>
     <w:multiLevelType w:val="hybridMultilevel"/>
     <w:tmpl w:val="4D985A0E"/>
@@ -15868,7 +16624,93 @@
       </w:pPr>
     </w:lvl>
   </w:abstractNum>
-  <w:abstractNum w:abstractNumId="45">
+  <w:abstractNum w:abstractNumId="46">
+    <w:nsid w:val="7CFE6B53"/>
+    <w:multiLevelType w:val="hybridMultilevel"/>
+    <w:tmpl w:val="48CAF3AC"/>
+    <w:lvl w:ilvl="0" w:tplc="340A000F">
+      <w:start w:val="1"/>
+      <w:numFmt w:val="decimal"/>
+      <w:lvlText w:val="%1."/>
+      <w:lvlJc w:val="left"/>
+      <w:pPr>
+        <w:ind w:left="720" w:hanging="360"/>
+      </w:pPr>
+    </w:lvl>
+    <w:lvl w:ilvl="1" w:tplc="340A0019" w:tentative="1">
+      <w:start w:val="1"/>
+      <w:numFmt w:val="lowerLetter"/>
+      <w:lvlText w:val="%2."/>
+      <w:lvlJc w:val="left"/>
+      <w:pPr>
+        <w:ind w:left="1440" w:hanging="360"/>
+      </w:pPr>
+    </w:lvl>
+    <w:lvl w:ilvl="2" w:tplc="340A001B" w:tentative="1">
+      <w:start w:val="1"/>
+      <w:numFmt w:val="lowerRoman"/>
+      <w:lvlText w:val="%3."/>
+      <w:lvlJc w:val="right"/>
+      <w:pPr>
+        <w:ind w:left="2160" w:hanging="180"/>
+      </w:pPr>
+    </w:lvl>
+    <w:lvl w:ilvl="3" w:tplc="340A000F" w:tentative="1">
+      <w:start w:val="1"/>
+      <w:numFmt w:val="decimal"/>
+      <w:lvlText w:val="%4."/>
+      <w:lvlJc w:val="left"/>
+      <w:pPr>
+        <w:ind w:left="2880" w:hanging="360"/>
+      </w:pPr>
+    </w:lvl>
+    <w:lvl w:ilvl="4" w:tplc="340A0019" w:tentative="1">
+      <w:start w:val="1"/>
+      <w:numFmt w:val="lowerLetter"/>
+      <w:lvlText w:val="%5."/>
+      <w:lvlJc w:val="left"/>
+      <w:pPr>
+        <w:ind w:left="3600" w:hanging="360"/>
+      </w:pPr>
+    </w:lvl>
+    <w:lvl w:ilvl="5" w:tplc="340A001B" w:tentative="1">
+      <w:start w:val="1"/>
+      <w:numFmt w:val="lowerRoman"/>
+      <w:lvlText w:val="%6."/>
+      <w:lvlJc w:val="right"/>
+      <w:pPr>
+        <w:ind w:left="4320" w:hanging="180"/>
+      </w:pPr>
+    </w:lvl>
+    <w:lvl w:ilvl="6" w:tplc="340A000F" w:tentative="1">
+      <w:start w:val="1"/>
+      <w:numFmt w:val="decimal"/>
+      <w:lvlText w:val="%7."/>
+      <w:lvlJc w:val="left"/>
+      <w:pPr>
+        <w:ind w:left="5040" w:hanging="360"/>
+      </w:pPr>
+    </w:lvl>
+    <w:lvl w:ilvl="7" w:tplc="340A0019" w:tentative="1">
+      <w:start w:val="1"/>
+      <w:numFmt w:val="lowerLetter"/>
+      <w:lvlText w:val="%8."/>
+      <w:lvlJc w:val="left"/>
+      <w:pPr>
+        <w:ind w:left="5760" w:hanging="360"/>
+      </w:pPr>
+    </w:lvl>
+    <w:lvl w:ilvl="8" w:tplc="340A001B" w:tentative="1">
+      <w:start w:val="1"/>
+      <w:numFmt w:val="lowerRoman"/>
+      <w:lvlText w:val="%9."/>
+      <w:lvlJc w:val="right"/>
+      <w:pPr>
+        <w:ind w:left="6480" w:hanging="180"/>
+      </w:pPr>
+    </w:lvl>
+  </w:abstractNum>
+  <w:abstractNum w:abstractNumId="47">
     <w:nsid w:val="7E721CA9"/>
     <w:multiLevelType w:val="hybridMultilevel"/>
     <w:tmpl w:val="65ACE5DA"/>
@@ -15982,22 +16824,22 @@
     </w:lvl>
   </w:abstractNum>
   <w:num w:numId="1">
+    <w:abstractNumId w:val="36"/>
+  </w:num>
+  <w:num w:numId="2">
     <w:abstractNumId w:val="35"/>
   </w:num>
-  <w:num w:numId="2">
-    <w:abstractNumId w:val="34"/>
-  </w:num>
   <w:num w:numId="3">
-    <w:abstractNumId w:val="27"/>
+    <w:abstractNumId w:val="28"/>
   </w:num>
   <w:num w:numId="4">
-    <w:abstractNumId w:val="45"/>
+    <w:abstractNumId w:val="47"/>
   </w:num>
   <w:num w:numId="5">
     <w:abstractNumId w:val="10"/>
   </w:num>
   <w:num w:numId="6">
-    <w:abstractNumId w:val="30"/>
+    <w:abstractNumId w:val="31"/>
   </w:num>
   <w:num w:numId="7">
     <w:abstractNumId w:val="1"/>
@@ -16012,7 +16854,7 @@
     <w:abstractNumId w:val="4"/>
   </w:num>
   <w:num w:numId="11">
-    <w:abstractNumId w:val="39"/>
+    <w:abstractNumId w:val="40"/>
     <w:lvlOverride w:ilvl="0">
       <w:startOverride w:val="1"/>
     </w:lvlOverride>
@@ -16048,19 +16890,19 @@
     <w:abstractNumId w:val="15"/>
   </w:num>
   <w:num w:numId="14">
-    <w:abstractNumId w:val="38"/>
+    <w:abstractNumId w:val="39"/>
   </w:num>
   <w:num w:numId="15">
     <w:abstractNumId w:val="13"/>
   </w:num>
   <w:num w:numId="16">
-    <w:abstractNumId w:val="42"/>
+    <w:abstractNumId w:val="43"/>
   </w:num>
   <w:num w:numId="17">
-    <w:abstractNumId w:val="26"/>
+    <w:abstractNumId w:val="27"/>
   </w:num>
   <w:num w:numId="18">
-    <w:abstractNumId w:val="23"/>
+    <w:abstractNumId w:val="24"/>
   </w:num>
   <w:num w:numId="19">
     <w:abstractNumId w:val="18"/>
@@ -16069,31 +16911,31 @@
     <w:abstractNumId w:val="8"/>
   </w:num>
   <w:num w:numId="21">
-    <w:abstractNumId w:val="24"/>
+    <w:abstractNumId w:val="25"/>
   </w:num>
   <w:num w:numId="22">
     <w:abstractNumId w:val="9"/>
   </w:num>
   <w:num w:numId="23">
-    <w:abstractNumId w:val="33"/>
+    <w:abstractNumId w:val="34"/>
   </w:num>
   <w:num w:numId="24">
-    <w:abstractNumId w:val="21"/>
+    <w:abstractNumId w:val="22"/>
   </w:num>
   <w:num w:numId="25">
-    <w:abstractNumId w:val="37"/>
+    <w:abstractNumId w:val="38"/>
   </w:num>
   <w:num w:numId="26">
-    <w:abstractNumId w:val="28"/>
+    <w:abstractNumId w:val="29"/>
   </w:num>
   <w:num w:numId="27">
-    <w:abstractNumId w:val="31"/>
+    <w:abstractNumId w:val="32"/>
   </w:num>
   <w:num w:numId="28">
     <w:abstractNumId w:val="16"/>
   </w:num>
   <w:num w:numId="29">
-    <w:abstractNumId w:val="20"/>
+    <w:abstractNumId w:val="21"/>
   </w:num>
   <w:num w:numId="30">
     <w:abstractNumId w:val="17"/>
@@ -16102,7 +16944,7 @@
     <w:abstractNumId w:val="0"/>
   </w:num>
   <w:num w:numId="32">
-    <w:abstractNumId w:val="40"/>
+    <w:abstractNumId w:val="41"/>
   </w:num>
   <w:num w:numId="33">
     <w:abstractNumId w:val="6"/>
@@ -16111,46 +16953,52 @@
     <w:abstractNumId w:val="12"/>
   </w:num>
   <w:num w:numId="35">
-    <w:abstractNumId w:val="36"/>
+    <w:abstractNumId w:val="37"/>
   </w:num>
   <w:num w:numId="36">
     <w:abstractNumId w:val="19"/>
   </w:num>
   <w:num w:numId="37">
-    <w:abstractNumId w:val="29"/>
+    <w:abstractNumId w:val="30"/>
   </w:num>
   <w:num w:numId="38">
-    <w:abstractNumId w:val="32"/>
+    <w:abstractNumId w:val="33"/>
   </w:num>
   <w:num w:numId="39">
     <w:abstractNumId w:val="7"/>
   </w:num>
   <w:num w:numId="40">
-    <w:abstractNumId w:val="43"/>
+    <w:abstractNumId w:val="44"/>
   </w:num>
   <w:num w:numId="41">
     <w:abstractNumId w:val="2"/>
   </w:num>
   <w:num w:numId="42">
-    <w:abstractNumId w:val="25"/>
+    <w:abstractNumId w:val="26"/>
   </w:num>
   <w:num w:numId="43">
-    <w:abstractNumId w:val="22"/>
+    <w:abstractNumId w:val="23"/>
   </w:num>
   <w:num w:numId="44">
-    <w:abstractNumId w:val="41"/>
+    <w:abstractNumId w:val="42"/>
   </w:num>
   <w:num w:numId="45">
     <w:abstractNumId w:val="5"/>
   </w:num>
   <w:num w:numId="46">
-    <w:abstractNumId w:val="44"/>
+    <w:abstractNumId w:val="45"/>
+  </w:num>
+  <w:num w:numId="47">
+    <w:abstractNumId w:val="46"/>
+  </w:num>
+  <w:num w:numId="48">
+    <w:abstractNumId w:val="20"/>
   </w:num>
 </w:numbering>
 </file>
 
 <file path=word/styles.xml><?xml version="1.0" encoding="utf-8"?>
-<w:styles xmlns:mc="http://schemas.openxmlformats.org/markup-compatibility/2006" xmlns:r="http://schemas.openxmlformats.org/officeDocument/2006/relationships" xmlns:w="http://schemas.openxmlformats.org/wordprocessingml/2006/main" xmlns:w14="http://schemas.microsoft.com/office/word/2010/wordml" xmlns:w15="http://schemas.microsoft.com/office/word/2012/wordml" mc:Ignorable="w14 w15">
+<w:styles xmlns:mc="http://schemas.openxmlformats.org/markup-compatibility/2006" xmlns:r="http://schemas.openxmlformats.org/officeDocument/2006/relationships" xmlns:w="http://schemas.openxmlformats.org/wordprocessingml/2006/main" xmlns:w14="http://schemas.microsoft.com/office/word/2010/wordml" mc:Ignorable="w14">
   <w:docDefaults>
     <w:rPrDefault>
       <w:rPr>
@@ -16160,378 +17008,144 @@
     </w:rPrDefault>
     <w:pPrDefault/>
   </w:docDefaults>
-  <w:latentStyles w:defLockedState="0" w:defUIPriority="99" w:defSemiHidden="0" w:defUnhideWhenUsed="0" w:defQFormat="0" w:count="371">
-    <w:lsdException w:name="Normal" w:locked="1" w:uiPriority="0" w:qFormat="1"/>
-    <w:lsdException w:name="heading 1" w:locked="1" w:uiPriority="0" w:qFormat="1"/>
-    <w:lsdException w:name="heading 2" w:locked="1" w:uiPriority="0" w:qFormat="1"/>
-    <w:lsdException w:name="heading 3" w:locked="1" w:semiHidden="1" w:uiPriority="0" w:unhideWhenUsed="1" w:qFormat="1"/>
-    <w:lsdException w:name="heading 4" w:locked="1" w:semiHidden="1" w:uiPriority="0" w:unhideWhenUsed="1" w:qFormat="1"/>
-    <w:lsdException w:name="heading 5" w:locked="1" w:semiHidden="1" w:uiPriority="0" w:unhideWhenUsed="1" w:qFormat="1"/>
-    <w:lsdException w:name="heading 6" w:locked="1" w:semiHidden="1" w:uiPriority="0" w:unhideWhenUsed="1" w:qFormat="1"/>
-    <w:lsdException w:name="heading 7" w:locked="1" w:semiHidden="1" w:uiPriority="0" w:unhideWhenUsed="1" w:qFormat="1"/>
-    <w:lsdException w:name="heading 8" w:locked="1" w:semiHidden="1" w:uiPriority="0" w:unhideWhenUsed="1" w:qFormat="1"/>
-    <w:lsdException w:name="heading 9" w:locked="1" w:semiHidden="1" w:uiPriority="0" w:unhideWhenUsed="1" w:qFormat="1"/>
-    <w:lsdException w:name="index 1" w:semiHidden="1" w:unhideWhenUsed="1"/>
-    <w:lsdException w:name="index 2" w:semiHidden="1" w:unhideWhenUsed="1"/>
-    <w:lsdException w:name="index 3" w:semiHidden="1" w:unhideWhenUsed="1"/>
-    <w:lsdException w:name="index 4" w:semiHidden="1" w:unhideWhenUsed="1"/>
-    <w:lsdException w:name="index 5" w:semiHidden="1" w:unhideWhenUsed="1"/>
-    <w:lsdException w:name="index 6" w:semiHidden="1" w:unhideWhenUsed="1"/>
-    <w:lsdException w:name="index 7" w:semiHidden="1" w:unhideWhenUsed="1"/>
-    <w:lsdException w:name="index 8" w:semiHidden="1" w:unhideWhenUsed="1"/>
-    <w:lsdException w:name="index 9" w:semiHidden="1" w:unhideWhenUsed="1"/>
-    <w:lsdException w:name="toc 1" w:locked="1" w:uiPriority="0"/>
-    <w:lsdException w:name="toc 2" w:locked="1" w:uiPriority="0"/>
-    <w:lsdException w:name="toc 3" w:locked="1" w:uiPriority="0"/>
-    <w:lsdException w:name="toc 4" w:locked="1" w:uiPriority="0"/>
-    <w:lsdException w:name="toc 5" w:locked="1" w:uiPriority="0"/>
-    <w:lsdException w:name="toc 6" w:locked="1" w:uiPriority="0"/>
-    <w:lsdException w:name="toc 7" w:locked="1" w:uiPriority="0"/>
-    <w:lsdException w:name="toc 8" w:locked="1" w:uiPriority="0"/>
-    <w:lsdException w:name="toc 9" w:locked="1" w:uiPriority="0"/>
-    <w:lsdException w:name="Normal Indent" w:semiHidden="1" w:unhideWhenUsed="1"/>
-    <w:lsdException w:name="footnote text" w:semiHidden="1" w:unhideWhenUsed="1"/>
-    <w:lsdException w:name="annotation text" w:semiHidden="1" w:unhideWhenUsed="1"/>
-    <w:lsdException w:name="header" w:semiHidden="1" w:unhideWhenUsed="1"/>
-    <w:lsdException w:name="footer" w:semiHidden="1" w:unhideWhenUsed="1"/>
-    <w:lsdException w:name="index heading" w:semiHidden="1" w:unhideWhenUsed="1"/>
-    <w:lsdException w:name="caption" w:locked="1" w:semiHidden="1" w:uiPriority="0" w:unhideWhenUsed="1" w:qFormat="1"/>
-    <w:lsdException w:name="table of figures" w:semiHidden="1" w:unhideWhenUsed="1"/>
-    <w:lsdException w:name="envelope address" w:semiHidden="1" w:unhideWhenUsed="1"/>
-    <w:lsdException w:name="envelope return" w:semiHidden="1" w:unhideWhenUsed="1"/>
-    <w:lsdException w:name="footnote reference" w:semiHidden="1" w:unhideWhenUsed="1"/>
-    <w:lsdException w:name="annotation reference" w:semiHidden="1" w:unhideWhenUsed="1"/>
-    <w:lsdException w:name="line number" w:semiHidden="1" w:unhideWhenUsed="1"/>
-    <w:lsdException w:name="page number" w:semiHidden="1" w:unhideWhenUsed="1"/>
-    <w:lsdException w:name="endnote reference" w:semiHidden="1" w:unhideWhenUsed="1"/>
-    <w:lsdException w:name="endnote text" w:semiHidden="1" w:unhideWhenUsed="1"/>
-    <w:lsdException w:name="table of authorities" w:semiHidden="1" w:unhideWhenUsed="1"/>
-    <w:lsdException w:name="macro" w:semiHidden="1" w:unhideWhenUsed="1"/>
-    <w:lsdException w:name="toa heading" w:semiHidden="1" w:unhideWhenUsed="1"/>
-    <w:lsdException w:name="List" w:semiHidden="1" w:unhideWhenUsed="1"/>
-    <w:lsdException w:name="List Bullet" w:semiHidden="1" w:unhideWhenUsed="1"/>
-    <w:lsdException w:name="List Number" w:semiHidden="1" w:unhideWhenUsed="1"/>
-    <w:lsdException w:name="List 2" w:semiHidden="1" w:unhideWhenUsed="1"/>
-    <w:lsdException w:name="List 3" w:semiHidden="1" w:unhideWhenUsed="1"/>
-    <w:lsdException w:name="List 4" w:semiHidden="1" w:unhideWhenUsed="1"/>
-    <w:lsdException w:name="List 5" w:semiHidden="1" w:unhideWhenUsed="1"/>
-    <w:lsdException w:name="List Bullet 2" w:semiHidden="1" w:unhideWhenUsed="1"/>
-    <w:lsdException w:name="List Bullet 3" w:semiHidden="1" w:unhideWhenUsed="1"/>
-    <w:lsdException w:name="List Bullet 4" w:semiHidden="1" w:unhideWhenUsed="1"/>
-    <w:lsdException w:name="List Bullet 5" w:semiHidden="1" w:unhideWhenUsed="1"/>
-    <w:lsdException w:name="List Number 2" w:semiHidden="1" w:unhideWhenUsed="1"/>
-    <w:lsdException w:name="List Number 3" w:semiHidden="1" w:unhideWhenUsed="1"/>
-    <w:lsdException w:name="List Number 4" w:semiHidden="1" w:unhideWhenUsed="1"/>
-    <w:lsdException w:name="List Number 5" w:semiHidden="1" w:unhideWhenUsed="1"/>
-    <w:lsdException w:name="Title" w:locked="1" w:uiPriority="0" w:qFormat="1"/>
-    <w:lsdException w:name="Closing" w:semiHidden="1" w:unhideWhenUsed="1"/>
-    <w:lsdException w:name="Signature" w:semiHidden="1" w:unhideWhenUsed="1"/>
-    <w:lsdException w:name="Default Paragraph Font" w:locked="1" w:uiPriority="0"/>
-    <w:lsdException w:name="Body Text" w:semiHidden="1" w:unhideWhenUsed="1"/>
-    <w:lsdException w:name="Body Text Indent" w:semiHidden="1" w:unhideWhenUsed="1"/>
-    <w:lsdException w:name="List Continue" w:semiHidden="1" w:unhideWhenUsed="1"/>
-    <w:lsdException w:name="List Continue 2" w:semiHidden="1" w:unhideWhenUsed="1"/>
-    <w:lsdException w:name="List Continue 3" w:semiHidden="1" w:unhideWhenUsed="1"/>
-    <w:lsdException w:name="List Continue 4" w:semiHidden="1" w:unhideWhenUsed="1"/>
-    <w:lsdException w:name="List Continue 5" w:semiHidden="1" w:unhideWhenUsed="1"/>
-    <w:lsdException w:name="Message Header" w:semiHidden="1" w:unhideWhenUsed="1"/>
-    <w:lsdException w:name="Subtitle" w:locked="1" w:uiPriority="0" w:qFormat="1"/>
-    <w:lsdException w:name="Salutation" w:semiHidden="1" w:unhideWhenUsed="1"/>
-    <w:lsdException w:name="Date" w:semiHidden="1" w:unhideWhenUsed="1"/>
-    <w:lsdException w:name="Body Text First Indent" w:semiHidden="1" w:unhideWhenUsed="1"/>
-    <w:lsdException w:name="Body Text First Indent 2" w:semiHidden="1" w:unhideWhenUsed="1"/>
-    <w:lsdException w:name="Note Heading" w:semiHidden="1" w:unhideWhenUsed="1"/>
-    <w:lsdException w:name="Body Text 2" w:semiHidden="1" w:unhideWhenUsed="1"/>
-    <w:lsdException w:name="Body Text 3" w:semiHidden="1" w:unhideWhenUsed="1"/>
-    <w:lsdException w:name="Body Text Indent 2" w:semiHidden="1" w:unhideWhenUsed="1"/>
-    <w:lsdException w:name="Body Text Indent 3" w:semiHidden="1" w:unhideWhenUsed="1"/>
-    <w:lsdException w:name="Block Text" w:semiHidden="1" w:unhideWhenUsed="1"/>
-    <w:lsdException w:name="Hyperlink" w:semiHidden="1" w:unhideWhenUsed="1"/>
-    <w:lsdException w:name="FollowedHyperlink" w:semiHidden="1" w:unhideWhenUsed="1"/>
-    <w:lsdException w:name="Strong" w:locked="1" w:uiPriority="0" w:qFormat="1"/>
-    <w:lsdException w:name="Emphasis" w:locked="1" w:uiPriority="0" w:qFormat="1"/>
-    <w:lsdException w:name="Document Map" w:semiHidden="1" w:unhideWhenUsed="1"/>
-    <w:lsdException w:name="Plain Text" w:semiHidden="1" w:unhideWhenUsed="1"/>
-    <w:lsdException w:name="E-mail Signature" w:semiHidden="1" w:unhideWhenUsed="1"/>
-    <w:lsdException w:name="HTML Top of Form" w:semiHidden="1" w:unhideWhenUsed="1"/>
-    <w:lsdException w:name="HTML Bottom of Form" w:semiHidden="1" w:unhideWhenUsed="1"/>
-    <w:lsdException w:name="Normal (Web)" w:semiHidden="1" w:unhideWhenUsed="1"/>
-    <w:lsdException w:name="HTML Acronym" w:semiHidden="1" w:unhideWhenUsed="1"/>
-    <w:lsdException w:name="HTML Address" w:semiHidden="1" w:unhideWhenUsed="1"/>
-    <w:lsdException w:name="HTML Cite" w:semiHidden="1" w:unhideWhenUsed="1"/>
-    <w:lsdException w:name="HTML Code" w:semiHidden="1" w:unhideWhenUsed="1"/>
-    <w:lsdException w:name="HTML Definition" w:semiHidden="1" w:unhideWhenUsed="1"/>
-    <w:lsdException w:name="HTML Keyboard" w:semiHidden="1" w:unhideWhenUsed="1"/>
-    <w:lsdException w:name="HTML Preformatted" w:semiHidden="1" w:unhideWhenUsed="1"/>
-    <w:lsdException w:name="HTML Sample" w:semiHidden="1" w:unhideWhenUsed="1"/>
-    <w:lsdException w:name="HTML Typewriter" w:semiHidden="1" w:unhideWhenUsed="1"/>
-    <w:lsdException w:name="HTML Variable" w:semiHidden="1" w:unhideWhenUsed="1"/>
-    <w:lsdException w:name="Normal Table" w:semiHidden="1" w:unhideWhenUsed="1"/>
-    <w:lsdException w:name="annotation subject" w:semiHidden="1" w:unhideWhenUsed="1"/>
-    <w:lsdException w:name="No List" w:semiHidden="1" w:unhideWhenUsed="1"/>
-    <w:lsdException w:name="Outline List 1" w:semiHidden="1" w:unhideWhenUsed="1"/>
-    <w:lsdException w:name="Outline List 2" w:semiHidden="1" w:unhideWhenUsed="1"/>
-    <w:lsdException w:name="Outline List 3" w:semiHidden="1" w:unhideWhenUsed="1"/>
-    <w:lsdException w:name="Table Simple 1" w:semiHidden="1" w:unhideWhenUsed="1"/>
-    <w:lsdException w:name="Table Simple 2" w:semiHidden="1" w:unhideWhenUsed="1"/>
-    <w:lsdException w:name="Table Simple 3" w:semiHidden="1" w:unhideWhenUsed="1"/>
-    <w:lsdException w:name="Table Classic 1" w:semiHidden="1" w:unhideWhenUsed="1"/>
-    <w:lsdException w:name="Table Classic 2" w:semiHidden="1" w:unhideWhenUsed="1"/>
-    <w:lsdException w:name="Table Classic 3" w:semiHidden="1" w:unhideWhenUsed="1"/>
-    <w:lsdException w:name="Table Classic 4" w:semiHidden="1" w:unhideWhenUsed="1"/>
-    <w:lsdException w:name="Table Colorful 1" w:semiHidden="1" w:unhideWhenUsed="1"/>
-    <w:lsdException w:name="Table Colorful 2" w:semiHidden="1" w:unhideWhenUsed="1"/>
-    <w:lsdException w:name="Table Colorful 3" w:semiHidden="1" w:unhideWhenUsed="1"/>
-    <w:lsdException w:name="Table Columns 1" w:semiHidden="1" w:unhideWhenUsed="1"/>
-    <w:lsdException w:name="Table Columns 2" w:semiHidden="1" w:unhideWhenUsed="1"/>
-    <w:lsdException w:name="Table Columns 3" w:semiHidden="1" w:unhideWhenUsed="1"/>
-    <w:lsdException w:name="Table Columns 4" w:semiHidden="1" w:unhideWhenUsed="1"/>
-    <w:lsdException w:name="Table Columns 5" w:semiHidden="1" w:unhideWhenUsed="1"/>
-    <w:lsdException w:name="Table Grid 1" w:semiHidden="1" w:unhideWhenUsed="1"/>
-    <w:lsdException w:name="Table Grid 2" w:semiHidden="1" w:unhideWhenUsed="1"/>
-    <w:lsdException w:name="Table Grid 3" w:semiHidden="1" w:unhideWhenUsed="1"/>
-    <w:lsdException w:name="Table Grid 4" w:semiHidden="1" w:unhideWhenUsed="1"/>
-    <w:lsdException w:name="Table Grid 5" w:semiHidden="1" w:unhideWhenUsed="1"/>
-    <w:lsdException w:name="Table Grid 6" w:semiHidden="1" w:unhideWhenUsed="1"/>
-    <w:lsdException w:name="Table Grid 7" w:semiHidden="1" w:unhideWhenUsed="1"/>
-    <w:lsdException w:name="Table Grid 8" w:semiHidden="1" w:unhideWhenUsed="1"/>
-    <w:lsdException w:name="Table List 1" w:semiHidden="1" w:unhideWhenUsed="1"/>
-    <w:lsdException w:name="Table List 2" w:semiHidden="1" w:unhideWhenUsed="1"/>
-    <w:lsdException w:name="Table List 3" w:semiHidden="1" w:unhideWhenUsed="1"/>
-    <w:lsdException w:name="Table List 4" w:semiHidden="1" w:unhideWhenUsed="1"/>
-    <w:lsdException w:name="Table List 5" w:semiHidden="1" w:unhideWhenUsed="1"/>
-    <w:lsdException w:name="Table List 6" w:semiHidden="1" w:unhideWhenUsed="1"/>
-    <w:lsdException w:name="Table List 7" w:semiHidden="1" w:unhideWhenUsed="1"/>
-    <w:lsdException w:name="Table List 8" w:semiHidden="1" w:unhideWhenUsed="1"/>
-    <w:lsdException w:name="Table 3D effects 1" w:semiHidden="1" w:unhideWhenUsed="1"/>
-    <w:lsdException w:name="Table 3D effects 2" w:semiHidden="1" w:unhideWhenUsed="1"/>
-    <w:lsdException w:name="Table 3D effects 3" w:semiHidden="1" w:unhideWhenUsed="1"/>
-    <w:lsdException w:name="Table Contemporary" w:semiHidden="1" w:unhideWhenUsed="1"/>
-    <w:lsdException w:name="Table Elegant" w:semiHidden="1" w:unhideWhenUsed="1"/>
-    <w:lsdException w:name="Table Professional" w:semiHidden="1" w:unhideWhenUsed="1"/>
-    <w:lsdException w:name="Table Subtle 1" w:semiHidden="1" w:unhideWhenUsed="1"/>
-    <w:lsdException w:name="Table Subtle 2" w:semiHidden="1" w:unhideWhenUsed="1"/>
-    <w:lsdException w:name="Table Web 1" w:semiHidden="1" w:unhideWhenUsed="1"/>
-    <w:lsdException w:name="Table Web 2" w:semiHidden="1" w:unhideWhenUsed="1"/>
-    <w:lsdException w:name="Table Web 3" w:semiHidden="1" w:unhideWhenUsed="1"/>
-    <w:lsdException w:name="Balloon Text" w:semiHidden="1" w:unhideWhenUsed="1"/>
-    <w:lsdException w:name="Table Grid" w:locked="1" w:uiPriority="0"/>
-    <w:lsdException w:name="Table Theme" w:semiHidden="1" w:unhideWhenUsed="1"/>
-    <w:lsdException w:name="Placeholder Text" w:semiHidden="1"/>
-    <w:lsdException w:name="No Spacing" w:uiPriority="1" w:qFormat="1"/>
-    <w:lsdException w:name="Light Shading" w:uiPriority="60"/>
-    <w:lsdException w:name="Light List" w:uiPriority="61"/>
-    <w:lsdException w:name="Light Grid" w:uiPriority="62"/>
-    <w:lsdException w:name="Medium Shading 1" w:uiPriority="63"/>
-    <w:lsdException w:name="Medium Shading 2" w:uiPriority="64"/>
-    <w:lsdException w:name="Medium List 1" w:uiPriority="65"/>
-    <w:lsdException w:name="Medium List 2" w:uiPriority="66"/>
-    <w:lsdException w:name="Medium Grid 1" w:uiPriority="67"/>
-    <w:lsdException w:name="Medium Grid 2" w:uiPriority="68"/>
-    <w:lsdException w:name="Medium Grid 3" w:uiPriority="69"/>
-    <w:lsdException w:name="Dark List" w:uiPriority="70"/>
-    <w:lsdException w:name="Colorful Shading" w:uiPriority="71"/>
-    <w:lsdException w:name="Colorful List" w:uiPriority="72"/>
-    <w:lsdException w:name="Colorful Grid" w:uiPriority="73"/>
-    <w:lsdException w:name="Light Shading Accent 1" w:uiPriority="60"/>
-    <w:lsdException w:name="Light List Accent 1" w:uiPriority="61"/>
-    <w:lsdException w:name="Light Grid Accent 1" w:uiPriority="62"/>
-    <w:lsdException w:name="Medium Shading 1 Accent 1" w:uiPriority="63"/>
-    <w:lsdException w:name="Medium Shading 2 Accent 1" w:uiPriority="64"/>
-    <w:lsdException w:name="Medium List 1 Accent 1" w:uiPriority="65"/>
-    <w:lsdException w:name="Revision" w:semiHidden="1"/>
-    <w:lsdException w:name="List Paragraph" w:uiPriority="34" w:qFormat="1"/>
-    <w:lsdException w:name="Quote" w:uiPriority="29" w:qFormat="1"/>
-    <w:lsdException w:name="Intense Quote" w:uiPriority="30" w:qFormat="1"/>
-    <w:lsdException w:name="Medium List 2 Accent 1" w:uiPriority="66"/>
-    <w:lsdException w:name="Medium Grid 1 Accent 1" w:uiPriority="67"/>
-    <w:lsdException w:name="Medium Grid 2 Accent 1" w:uiPriority="68"/>
-    <w:lsdException w:name="Medium Grid 3 Accent 1" w:uiPriority="69"/>
-    <w:lsdException w:name="Dark List Accent 1" w:uiPriority="70"/>
-    <w:lsdException w:name="Colorful Shading Accent 1" w:uiPriority="71"/>
-    <w:lsdException w:name="Colorful List Accent 1" w:uiPriority="72"/>
-    <w:lsdException w:name="Colorful Grid Accent 1" w:uiPriority="73"/>
-    <w:lsdException w:name="Light Shading Accent 2" w:uiPriority="60"/>
-    <w:lsdException w:name="Light List Accent 2" w:uiPriority="61"/>
-    <w:lsdException w:name="Light Grid Accent 2" w:uiPriority="62"/>
-    <w:lsdException w:name="Medium Shading 1 Accent 2" w:uiPriority="63"/>
-    <w:lsdException w:name="Medium Shading 2 Accent 2" w:uiPriority="64"/>
-    <w:lsdException w:name="Medium List 1 Accent 2" w:uiPriority="65"/>
-    <w:lsdException w:name="Medium List 2 Accent 2" w:uiPriority="66"/>
-    <w:lsdException w:name="Medium Grid 1 Accent 2" w:uiPriority="67"/>
-    <w:lsdException w:name="Medium Grid 2 Accent 2" w:uiPriority="68"/>
-    <w:lsdException w:name="Medium Grid 3 Accent 2" w:uiPriority="69"/>
-    <w:lsdException w:name="Dark List Accent 2" w:uiPriority="70"/>
-    <w:lsdException w:name="Colorful Shading Accent 2" w:uiPriority="71"/>
-    <w:lsdException w:name="Colorful List Accent 2" w:uiPriority="72"/>
-    <w:lsdException w:name="Colorful Grid Accent 2" w:uiPriority="73"/>
-    <w:lsdException w:name="Light Shading Accent 3" w:uiPriority="60"/>
-    <w:lsdException w:name="Light List Accent 3" w:uiPriority="61"/>
-    <w:lsdException w:name="Light Grid Accent 3" w:uiPriority="62"/>
-    <w:lsdException w:name="Medium Shading 1 Accent 3" w:uiPriority="63"/>
-    <w:lsdException w:name="Medium Shading 2 Accent 3" w:uiPriority="64"/>
-    <w:lsdException w:name="Medium List 1 Accent 3" w:uiPriority="65"/>
-    <w:lsdException w:name="Medium List 2 Accent 3" w:uiPriority="66"/>
-    <w:lsdException w:name="Medium Grid 1 Accent 3" w:uiPriority="67"/>
-    <w:lsdException w:name="Medium Grid 2 Accent 3" w:uiPriority="68"/>
-    <w:lsdException w:name="Medium Grid 3 Accent 3" w:uiPriority="69"/>
-    <w:lsdException w:name="Dark List Accent 3" w:uiPriority="70"/>
-    <w:lsdException w:name="Colorful Shading Accent 3" w:uiPriority="71"/>
-    <w:lsdException w:name="Colorful List Accent 3" w:uiPriority="72"/>
-    <w:lsdException w:name="Colorful Grid Accent 3" w:uiPriority="73"/>
-    <w:lsdException w:name="Light Shading Accent 4" w:uiPriority="60"/>
-    <w:lsdException w:name="Light List Accent 4" w:uiPriority="61"/>
-    <w:lsdException w:name="Light Grid Accent 4" w:uiPriority="62"/>
-    <w:lsdException w:name="Medium Shading 1 Accent 4" w:uiPriority="63"/>
-    <w:lsdException w:name="Medium Shading 2 Accent 4" w:uiPriority="64"/>
-    <w:lsdException w:name="Medium List 1 Accent 4" w:uiPriority="65"/>
-    <w:lsdException w:name="Medium List 2 Accent 4" w:uiPriority="66"/>
-    <w:lsdException w:name="Medium Grid 1 Accent 4" w:uiPriority="67"/>
-    <w:lsdException w:name="Medium Grid 2 Accent 4" w:uiPriority="68"/>
-    <w:lsdException w:name="Medium Grid 3 Accent 4" w:uiPriority="69"/>
-    <w:lsdException w:name="Dark List Accent 4" w:uiPriority="70"/>
-    <w:lsdException w:name="Colorful Shading Accent 4" w:uiPriority="71"/>
-    <w:lsdException w:name="Colorful List Accent 4" w:uiPriority="72"/>
-    <w:lsdException w:name="Colorful Grid Accent 4" w:uiPriority="73"/>
-    <w:lsdException w:name="Light Shading Accent 5" w:uiPriority="60"/>
-    <w:lsdException w:name="Light List Accent 5" w:uiPriority="61"/>
-    <w:lsdException w:name="Light Grid Accent 5" w:uiPriority="62"/>
-    <w:lsdException w:name="Medium Shading 1 Accent 5" w:uiPriority="63"/>
-    <w:lsdException w:name="Medium Shading 2 Accent 5" w:uiPriority="64"/>
-    <w:lsdException w:name="Medium List 1 Accent 5" w:uiPriority="65"/>
-    <w:lsdException w:name="Medium List 2 Accent 5" w:uiPriority="66"/>
-    <w:lsdException w:name="Medium Grid 1 Accent 5" w:uiPriority="67"/>
-    <w:lsdException w:name="Medium Grid 2 Accent 5" w:uiPriority="68"/>
-    <w:lsdException w:name="Medium Grid 3 Accent 5" w:uiPriority="69"/>
-    <w:lsdException w:name="Dark List Accent 5" w:uiPriority="70"/>
-    <w:lsdException w:name="Colorful Shading Accent 5" w:uiPriority="71"/>
-    <w:lsdException w:name="Colorful List Accent 5" w:uiPriority="72"/>
-    <w:lsdException w:name="Colorful Grid Accent 5" w:uiPriority="73"/>
-    <w:lsdException w:name="Light Shading Accent 6" w:uiPriority="60"/>
-    <w:lsdException w:name="Light List Accent 6" w:uiPriority="61"/>
-    <w:lsdException w:name="Light Grid Accent 6" w:uiPriority="62"/>
-    <w:lsdException w:name="Medium Shading 1 Accent 6" w:uiPriority="63"/>
-    <w:lsdException w:name="Medium Shading 2 Accent 6" w:uiPriority="64"/>
-    <w:lsdException w:name="Medium List 1 Accent 6" w:uiPriority="65"/>
-    <w:lsdException w:name="Medium List 2 Accent 6" w:uiPriority="66"/>
-    <w:lsdException w:name="Medium Grid 1 Accent 6" w:uiPriority="67"/>
-    <w:lsdException w:name="Medium Grid 2 Accent 6" w:uiPriority="68"/>
-    <w:lsdException w:name="Medium Grid 3 Accent 6" w:uiPriority="69"/>
-    <w:lsdException w:name="Dark List Accent 6" w:uiPriority="70"/>
-    <w:lsdException w:name="Colorful Shading Accent 6" w:uiPriority="71"/>
-    <w:lsdException w:name="Colorful List Accent 6" w:uiPriority="72"/>
-    <w:lsdException w:name="Colorful Grid Accent 6" w:uiPriority="73"/>
-    <w:lsdException w:name="Subtle Emphasis" w:uiPriority="19" w:qFormat="1"/>
-    <w:lsdException w:name="Intense Emphasis" w:uiPriority="21" w:qFormat="1"/>
-    <w:lsdException w:name="Subtle Reference" w:uiPriority="31" w:qFormat="1"/>
-    <w:lsdException w:name="Intense Reference" w:uiPriority="32" w:qFormat="1"/>
-    <w:lsdException w:name="Book Title" w:uiPriority="33" w:qFormat="1"/>
-    <w:lsdException w:name="Bibliography" w:semiHidden="1" w:uiPriority="37" w:unhideWhenUsed="1"/>
-    <w:lsdException w:name="TOC Heading" w:semiHidden="1" w:uiPriority="39" w:unhideWhenUsed="1" w:qFormat="1"/>
-    <w:lsdException w:name="Plain Table 1" w:uiPriority="41"/>
-    <w:lsdException w:name="Plain Table 2" w:uiPriority="42"/>
-    <w:lsdException w:name="Plain Table 3" w:uiPriority="43"/>
-    <w:lsdException w:name="Plain Table 4" w:uiPriority="44"/>
-    <w:lsdException w:name="Plain Table 5" w:uiPriority="45"/>
-    <w:lsdException w:name="Grid Table Light" w:uiPriority="40"/>
-    <w:lsdException w:name="Grid Table 1 Light" w:uiPriority="46"/>
-    <w:lsdException w:name="Grid Table 2" w:uiPriority="47"/>
-    <w:lsdException w:name="Grid Table 3" w:uiPriority="48"/>
-    <w:lsdException w:name="Grid Table 4" w:uiPriority="49"/>
-    <w:lsdException w:name="Grid Table 5 Dark" w:uiPriority="50"/>
-    <w:lsdException w:name="Grid Table 6 Colorful" w:uiPriority="51"/>
-    <w:lsdException w:name="Grid Table 7 Colorful" w:uiPriority="52"/>
-    <w:lsdException w:name="Grid Table 1 Light Accent 1" w:uiPriority="46"/>
-    <w:lsdException w:name="Grid Table 2 Accent 1" w:uiPriority="47"/>
-    <w:lsdException w:name="Grid Table 3 Accent 1" w:uiPriority="48"/>
-    <w:lsdException w:name="Grid Table 4 Accent 1" w:uiPriority="49"/>
-    <w:lsdException w:name="Grid Table 5 Dark Accent 1" w:uiPriority="50"/>
-    <w:lsdException w:name="Grid Table 6 Colorful Accent 1" w:uiPriority="51"/>
-    <w:lsdException w:name="Grid Table 7 Colorful Accent 1" w:uiPriority="52"/>
-    <w:lsdException w:name="Grid Table 1 Light Accent 2" w:uiPriority="46"/>
-    <w:lsdException w:name="Grid Table 2 Accent 2" w:uiPriority="47"/>
-    <w:lsdException w:name="Grid Table 3 Accent 2" w:uiPriority="48"/>
-    <w:lsdException w:name="Grid Table 4 Accent 2" w:uiPriority="49"/>
-    <w:lsdException w:name="Grid Table 5 Dark Accent 2" w:uiPriority="50"/>
-    <w:lsdException w:name="Grid Table 6 Colorful Accent 2" w:uiPriority="51"/>
-    <w:lsdException w:name="Grid Table 7 Colorful Accent 2" w:uiPriority="52"/>
-    <w:lsdException w:name="Grid Table 1 Light Accent 3" w:uiPriority="46"/>
-    <w:lsdException w:name="Grid Table 2 Accent 3" w:uiPriority="47"/>
-    <w:lsdException w:name="Grid Table 3 Accent 3" w:uiPriority="48"/>
-    <w:lsdException w:name="Grid Table 4 Accent 3" w:uiPriority="49"/>
-    <w:lsdException w:name="Grid Table 5 Dark Accent 3" w:uiPriority="50"/>
-    <w:lsdException w:name="Grid Table 6 Colorful Accent 3" w:uiPriority="51"/>
-    <w:lsdException w:name="Grid Table 7 Colorful Accent 3" w:uiPriority="52"/>
-    <w:lsdException w:name="Grid Table 1 Light Accent 4" w:uiPriority="46"/>
-    <w:lsdException w:name="Grid Table 2 Accent 4" w:uiPriority="47"/>
-    <w:lsdException w:name="Grid Table 3 Accent 4" w:uiPriority="48"/>
-    <w:lsdException w:name="Grid Table 4 Accent 4" w:uiPriority="49"/>
-    <w:lsdException w:name="Grid Table 5 Dark Accent 4" w:uiPriority="50"/>
-    <w:lsdException w:name="Grid Table 6 Colorful Accent 4" w:uiPriority="51"/>
-    <w:lsdException w:name="Grid Table 7 Colorful Accent 4" w:uiPriority="52"/>
-    <w:lsdException w:name="Grid Table 1 Light Accent 5" w:uiPriority="46"/>
-    <w:lsdException w:name="Grid Table 2 Accent 5" w:uiPriority="47"/>
-    <w:lsdException w:name="Grid Table 3 Accent 5" w:uiPriority="48"/>
-    <w:lsdException w:name="Grid Table 4 Accent 5" w:uiPriority="49"/>
-    <w:lsdException w:name="Grid Table 5 Dark Accent 5" w:uiPriority="50"/>
-    <w:lsdException w:name="Grid Table 6 Colorful Accent 5" w:uiPriority="51"/>
-    <w:lsdException w:name="Grid Table 7 Colorful Accent 5" w:uiPriority="52"/>
-    <w:lsdException w:name="Grid Table 1 Light Accent 6" w:uiPriority="46"/>
-    <w:lsdException w:name="Grid Table 2 Accent 6" w:uiPriority="47"/>
-    <w:lsdException w:name="Grid Table 3 Accent 6" w:uiPriority="48"/>
-    <w:lsdException w:name="Grid Table 4 Accent 6" w:uiPriority="49"/>
-    <w:lsdException w:name="Grid Table 5 Dark Accent 6" w:uiPriority="50"/>
-    <w:lsdException w:name="Grid Table 6 Colorful Accent 6" w:uiPriority="51"/>
-    <w:lsdException w:name="Grid Table 7 Colorful Accent 6" w:uiPriority="52"/>
-    <w:lsdException w:name="List Table 1 Light" w:uiPriority="46"/>
-    <w:lsdException w:name="List Table 2" w:uiPriority="47"/>
-    <w:lsdException w:name="List Table 3" w:uiPriority="48"/>
-    <w:lsdException w:name="List Table 4" w:uiPriority="49"/>
-    <w:lsdException w:name="List Table 5 Dark" w:uiPriority="50"/>
-    <w:lsdException w:name="List Table 6 Colorful" w:uiPriority="51"/>
-    <w:lsdException w:name="List Table 7 Colorful" w:uiPriority="52"/>
-    <w:lsdException w:name="List Table 1 Light Accent 1" w:uiPriority="46"/>
-    <w:lsdException w:name="List Table 2 Accent 1" w:uiPriority="47"/>
-    <w:lsdException w:name="List Table 3 Accent 1" w:uiPriority="48"/>
-    <w:lsdException w:name="List Table 4 Accent 1" w:uiPriority="49"/>
-    <w:lsdException w:name="List Table 5 Dark Accent 1" w:uiPriority="50"/>
-    <w:lsdException w:name="List Table 6 Colorful Accent 1" w:uiPriority="51"/>
-    <w:lsdException w:name="List Table 7 Colorful Accent 1" w:uiPriority="52"/>
-    <w:lsdException w:name="List Table 1 Light Accent 2" w:uiPriority="46"/>
-    <w:lsdException w:name="List Table 2 Accent 2" w:uiPriority="47"/>
-    <w:lsdException w:name="List Table 3 Accent 2" w:uiPriority="48"/>
-    <w:lsdException w:name="List Table 4 Accent 2" w:uiPriority="49"/>
-    <w:lsdException w:name="List Table 5 Dark Accent 2" w:uiPriority="50"/>
-    <w:lsdException w:name="List Table 6 Colorful Accent 2" w:uiPriority="51"/>
-    <w:lsdException w:name="List Table 7 Colorful Accent 2" w:uiPriority="52"/>
-    <w:lsdException w:name="List Table 1 Light Accent 3" w:uiPriority="46"/>
-    <w:lsdException w:name="List Table 2 Accent 3" w:uiPriority="47"/>
-    <w:lsdException w:name="List Table 3 Accent 3" w:uiPriority="48"/>
-    <w:lsdException w:name="List Table 4 Accent 3" w:uiPriority="49"/>
-    <w:lsdException w:name="List Table 5 Dark Accent 3" w:uiPriority="50"/>
-    <w:lsdException w:name="List Table 6 Colorful Accent 3" w:uiPriority="51"/>
-    <w:lsdException w:name="List Table 7 Colorful Accent 3" w:uiPriority="52"/>
-    <w:lsdException w:name="List Table 1 Light Accent 4" w:uiPriority="46"/>
-    <w:lsdException w:name="List Table 2 Accent 4" w:uiPriority="47"/>
-    <w:lsdException w:name="List Table 3 Accent 4" w:uiPriority="48"/>
-    <w:lsdException w:name="List Table 4 Accent 4" w:uiPriority="49"/>
-    <w:lsdException w:name="List Table 5 Dark Accent 4" w:uiPriority="50"/>
-    <w:lsdException w:name="List Table 6 Colorful Accent 4" w:uiPriority="51"/>
-    <w:lsdException w:name="List Table 7 Colorful Accent 4" w:uiPriority="52"/>
-    <w:lsdException w:name="List Table 1 Light Accent 5" w:uiPriority="46"/>
-    <w:lsdException w:name="List Table 2 Accent 5" w:uiPriority="47"/>
-    <w:lsdException w:name="List Table 3 Accent 5" w:uiPriority="48"/>
-    <w:lsdException w:name="List Table 4 Accent 5" w:uiPriority="49"/>
-    <w:lsdException w:name="List Table 5 Dark Accent 5" w:uiPriority="50"/>
-    <w:lsdException w:name="List Table 6 Colorful Accent 5" w:uiPriority="51"/>
-    <w:lsdException w:name="List Table 7 Colorful Accent 5" w:uiPriority="52"/>
-    <w:lsdException w:name="List Table 1 Light Accent 6" w:uiPriority="46"/>
-    <w:lsdException w:name="List Table 2 Accent 6" w:uiPriority="47"/>
-    <w:lsdException w:name="List Table 3 Accent 6" w:uiPriority="48"/>
-    <w:lsdException w:name="List Table 4 Accent 6" w:uiPriority="49"/>
-    <w:lsdException w:name="List Table 5 Dark Accent 6" w:uiPriority="50"/>
-    <w:lsdException w:name="List Table 6 Colorful Accent 6" w:uiPriority="51"/>
-    <w:lsdException w:name="List Table 7 Colorful Accent 6" w:uiPriority="52"/>
+  <w:latentStyles w:defLockedState="0" w:defUIPriority="99" w:defSemiHidden="1" w:defUnhideWhenUsed="1" w:defQFormat="0" w:count="267">
+    <w:lsdException w:name="Normal" w:locked="1" w:semiHidden="0" w:uiPriority="0" w:unhideWhenUsed="0" w:qFormat="1"/>
+    <w:lsdException w:name="heading 1" w:locked="1" w:semiHidden="0" w:uiPriority="0" w:unhideWhenUsed="0" w:qFormat="1"/>
+    <w:lsdException w:name="heading 2" w:locked="1" w:semiHidden="0" w:uiPriority="0" w:unhideWhenUsed="0" w:qFormat="1"/>
+    <w:lsdException w:name="heading 3" w:locked="1" w:uiPriority="0" w:qFormat="1"/>
+    <w:lsdException w:name="heading 4" w:locked="1" w:uiPriority="0" w:qFormat="1"/>
+    <w:lsdException w:name="heading 5" w:locked="1" w:uiPriority="0" w:qFormat="1"/>
+    <w:lsdException w:name="heading 6" w:locked="1" w:uiPriority="0" w:qFormat="1"/>
+    <w:lsdException w:name="heading 7" w:locked="1" w:uiPriority="0" w:qFormat="1"/>
+    <w:lsdException w:name="heading 8" w:locked="1" w:uiPriority="0" w:qFormat="1"/>
+    <w:lsdException w:name="heading 9" w:locked="1" w:uiPriority="0" w:qFormat="1"/>
+    <w:lsdException w:name="toc 1" w:locked="1" w:semiHidden="0" w:uiPriority="0" w:unhideWhenUsed="0"/>
+    <w:lsdException w:name="toc 2" w:locked="1" w:semiHidden="0" w:uiPriority="0" w:unhideWhenUsed="0"/>
+    <w:lsdException w:name="toc 3" w:locked="1" w:semiHidden="0" w:uiPriority="0" w:unhideWhenUsed="0"/>
+    <w:lsdException w:name="toc 4" w:locked="1" w:semiHidden="0" w:uiPriority="0" w:unhideWhenUsed="0"/>
+    <w:lsdException w:name="toc 5" w:locked="1" w:semiHidden="0" w:uiPriority="0" w:unhideWhenUsed="0"/>
+    <w:lsdException w:name="toc 6" w:locked="1" w:semiHidden="0" w:uiPriority="0" w:unhideWhenUsed="0"/>
+    <w:lsdException w:name="toc 7" w:locked="1" w:semiHidden="0" w:uiPriority="0" w:unhideWhenUsed="0"/>
+    <w:lsdException w:name="toc 8" w:locked="1" w:semiHidden="0" w:uiPriority="0" w:unhideWhenUsed="0"/>
+    <w:lsdException w:name="toc 9" w:locked="1" w:semiHidden="0" w:uiPriority="0" w:unhideWhenUsed="0"/>
+    <w:lsdException w:name="caption" w:locked="1" w:uiPriority="0" w:qFormat="1"/>
+    <w:lsdException w:name="Title" w:locked="1" w:semiHidden="0" w:uiPriority="0" w:unhideWhenUsed="0" w:qFormat="1"/>
+    <w:lsdException w:name="Default Paragraph Font" w:locked="1" w:semiHidden="0" w:uiPriority="0" w:unhideWhenUsed="0"/>
+    <w:lsdException w:name="Subtitle" w:locked="1" w:semiHidden="0" w:uiPriority="0" w:unhideWhenUsed="0" w:qFormat="1"/>
+    <w:lsdException w:name="Strong" w:locked="1" w:semiHidden="0" w:uiPriority="0" w:unhideWhenUsed="0" w:qFormat="1"/>
+    <w:lsdException w:name="Emphasis" w:locked="1" w:semiHidden="0" w:uiPriority="0" w:unhideWhenUsed="0" w:qFormat="1"/>
+    <w:lsdException w:name="Table Grid" w:locked="1" w:semiHidden="0" w:uiPriority="0" w:unhideWhenUsed="0"/>
+    <w:lsdException w:name="Placeholder Text" w:unhideWhenUsed="0"/>
+    <w:lsdException w:name="No Spacing" w:semiHidden="0" w:uiPriority="1" w:unhideWhenUsed="0" w:qFormat="1"/>
+    <w:lsdException w:name="Light Shading" w:semiHidden="0" w:uiPriority="60" w:unhideWhenUsed="0"/>
+    <w:lsdException w:name="Light List" w:semiHidden="0" w:uiPriority="61" w:unhideWhenUsed="0"/>
+    <w:lsdException w:name="Light Grid" w:semiHidden="0" w:uiPriority="62" w:unhideWhenUsed="0"/>
+    <w:lsdException w:name="Medium Shading 1" w:semiHidden="0" w:uiPriority="63" w:unhideWhenUsed="0"/>
+    <w:lsdException w:name="Medium Shading 2" w:semiHidden="0" w:uiPriority="64" w:unhideWhenUsed="0"/>
+    <w:lsdException w:name="Medium List 1" w:semiHidden="0" w:uiPriority="65" w:unhideWhenUsed="0"/>
+    <w:lsdException w:name="Medium List 2" w:semiHidden="0" w:uiPriority="66" w:unhideWhenUsed="0"/>
+    <w:lsdException w:name="Medium Grid 1" w:semiHidden="0" w:uiPriority="67" w:unhideWhenUsed="0"/>
+    <w:lsdException w:name="Medium Grid 2" w:semiHidden="0" w:uiPriority="68" w:unhideWhenUsed="0"/>
+    <w:lsdException w:name="Medium Grid 3" w:semiHidden="0" w:uiPriority="69" w:unhideWhenUsed="0"/>
+    <w:lsdException w:name="Dark List" w:semiHidden="0" w:uiPriority="70" w:unhideWhenUsed="0"/>
+    <w:lsdException w:name="Colorful Shading" w:semiHidden="0" w:uiPriority="71" w:unhideWhenUsed="0"/>
+    <w:lsdException w:name="Colorful List" w:semiHidden="0" w:uiPriority="72" w:unhideWhenUsed="0"/>
+    <w:lsdException w:name="Colorful Grid" w:semiHidden="0" w:uiPriority="73" w:unhideWhenUsed="0"/>
+    <w:lsdException w:name="Light Shading Accent 1" w:semiHidden="0" w:uiPriority="60" w:unhideWhenUsed="0"/>
+    <w:lsdException w:name="Light List Accent 1" w:semiHidden="0" w:uiPriority="61" w:unhideWhenUsed="0"/>
+    <w:lsdException w:name="Light Grid Accent 1" w:semiHidden="0" w:uiPriority="62" w:unhideWhenUsed="0"/>
+    <w:lsdException w:name="Medium Shading 1 Accent 1" w:semiHidden="0" w:uiPriority="63" w:unhideWhenUsed="0"/>
+    <w:lsdException w:name="Medium Shading 2 Accent 1" w:semiHidden="0" w:uiPriority="64" w:unhideWhenUsed="0"/>
+    <w:lsdException w:name="Medium List 1 Accent 1" w:semiHidden="0" w:uiPriority="65" w:unhideWhenUsed="0"/>
+    <w:lsdException w:name="Revision" w:unhideWhenUsed="0"/>
+    <w:lsdException w:name="List Paragraph" w:semiHidden="0" w:uiPriority="34" w:unhideWhenUsed="0" w:qFormat="1"/>
+    <w:lsdException w:name="Quote" w:semiHidden="0" w:uiPriority="29" w:unhideWhenUsed="0" w:qFormat="1"/>
+    <w:lsdException w:name="Intense Quote" w:semiHidden="0" w:uiPriority="30" w:unhideWhenUsed="0" w:qFormat="1"/>
+    <w:lsdException w:name="Medium List 2 Accent 1" w:semiHidden="0" w:uiPriority="66" w:unhideWhenUsed="0"/>
+    <w:lsdException w:name="Medium Grid 1 Accent 1" w:semiHidden="0" w:uiPriority="67" w:unhideWhenUsed="0"/>
+    <w:lsdException w:name="Medium Grid 2 Accent 1" w:semiHidden="0" w:uiPriority="68" w:unhideWhenUsed="0"/>
+    <w:lsdException w:name="Medium Grid 3 Accent 1" w:semiHidden="0" w:uiPriority="69" w:unhideWhenUsed="0"/>
+    <w:lsdException w:name="Dark List Accent 1" w:semiHidden="0" w:uiPriority="70" w:unhideWhenUsed="0"/>
+    <w:lsdException w:name="Colorful Shading Accent 1" w:semiHidden="0" w:uiPriority="71" w:unhideWhenUsed="0"/>
+    <w:lsdException w:name="Colorful List Accent 1" w:semiHidden="0" w:uiPriority="72" w:unhideWhenUsed="0"/>
+    <w:lsdException w:name="Colorful Grid Accent 1" w:semiHidden="0" w:uiPriority="73" w:unhideWhenUsed="0"/>
+    <w:lsdException w:name="Light Shading Accent 2" w:semiHidden="0" w:uiPriority="60" w:unhideWhenUsed="0"/>
+    <w:lsdException w:name="Light List Accent 2" w:semiHidden="0" w:uiPriority="61" w:unhideWhenUsed="0"/>
+    <w:lsdException w:name="Light Grid Accent 2" w:semiHidden="0" w:uiPriority="62" w:unhideWhenUsed="0"/>
+    <w:lsdException w:name="Medium Shading 1 Accent 2" w:semiHidden="0" w:uiPriority="63" w:unhideWhenUsed="0"/>
+    <w:lsdException w:name="Medium Shading 2 Accent 2" w:semiHidden="0" w:uiPriority="64" w:unhideWhenUsed="0"/>
+    <w:lsdException w:name="Medium List 1 Accent 2" w:semiHidden="0" w:uiPriority="65" w:unhideWhenUsed="0"/>
+    <w:lsdException w:name="Medium List 2 Accent 2" w:semiHidden="0" w:uiPriority="66" w:unhideWhenUsed="0"/>
+    <w:lsdException w:name="Medium Grid 1 Accent 2" w:semiHidden="0" w:uiPriority="67" w:unhideWhenUsed="0"/>
+    <w:lsdException w:name="Medium Grid 2 Accent 2" w:semiHidden="0" w:uiPriority="68" w:unhideWhenUsed="0"/>
+    <w:lsdException w:name="Medium Grid 3 Accent 2" w:semiHidden="0" w:uiPriority="69" w:unhideWhenUsed="0"/>
+    <w:lsdException w:name="Dark List Accent 2" w:semiHidden="0" w:uiPriority="70" w:unhideWhenUsed="0"/>
+    <w:lsdException w:name="Colorful Shading Accent 2" w:semiHidden="0" w:uiPriority="71" w:unhideWhenUsed="0"/>
+    <w:lsdException w:name="Colorful List Accent 2" w:semiHidden="0" w:uiPriority="72" w:unhideWhenUsed="0"/>
+    <w:lsdException w:name="Colorful Grid Accent 2" w:semiHidden="0" w:uiPriority="73" w:unhideWhenUsed="0"/>
+    <w:lsdException w:name="Light Shading Accent 3" w:semiHidden="0" w:uiPriority="60" w:unhideWhenUsed="0"/>
+    <w:lsdException w:name="Light List Accent 3" w:semiHidden="0" w:uiPriority="61" w:unhideWhenUsed="0"/>
+    <w:lsdException w:name="Light Grid Accent 3" w:semiHidden="0" w:uiPriority="62" w:unhideWhenUsed="0"/>
+    <w:lsdException w:name="Medium Shading 1 Accent 3" w:semiHidden="0" w:uiPriority="63" w:unhideWhenUsed="0"/>
+    <w:lsdException w:name="Medium Shading 2 Accent 3" w:semiHidden="0" w:uiPriority="64" w:unhideWhenUsed="0"/>
+    <w:lsdException w:name="Medium List 1 Accent 3" w:semiHidden="0" w:uiPriority="65" w:unhideWhenUsed="0"/>
+    <w:lsdException w:name="Medium List 2 Accent 3" w:semiHidden="0" w:uiPriority="66" w:unhideWhenUsed="0"/>
+    <w:lsdException w:name="Medium Grid 1 Accent 3" w:semiHidden="0" w:uiPriority="67" w:unhideWhenUsed="0"/>
+    <w:lsdException w:name="Medium Grid 2 Accent 3" w:semiHidden="0" w:uiPriority="68" w:unhideWhenUsed="0"/>
+    <w:lsdException w:name="Medium Grid 3 Accent 3" w:semiHidden="0" w:uiPriority="69" w:unhideWhenUsed="0"/>
+    <w:lsdException w:name="Dark List Accent 3" w:semiHidden="0" w:uiPriority="70" w:unhideWhenUsed="0"/>
+    <w:lsdException w:name="Colorful Shading Accent 3" w:semiHidden="0" w:uiPriority="71" w:unhideWhenUsed="0"/>
+    <w:lsdException w:name="Colorful List Accent 3" w:semiHidden="0" w:uiPriority="72" w:unhideWhenUsed="0"/>
+    <w:lsdException w:name="Colorful Grid Accent 3" w:semiHidden="0" w:uiPriority="73" w:unhideWhenUsed="0"/>
+    <w:lsdException w:name="Light Shading Accent 4" w:semiHidden="0" w:uiPriority="60" w:unhideWhenUsed="0"/>
+    <w:lsdException w:name="Light List Accent 4" w:semiHidden="0" w:uiPriority="61" w:unhideWhenUsed="0"/>
+    <w:lsdException w:name="Light Grid Accent 4" w:semiHidden="0" w:uiPriority="62" w:unhideWhenUsed="0"/>
+    <w:lsdException w:name="Medium Shading 1 Accent 4" w:semiHidden="0" w:uiPriority="63" w:unhideWhenUsed="0"/>
+    <w:lsdException w:name="Medium Shading 2 Accent 4" w:semiHidden="0" w:uiPriority="64" w:unhideWhenUsed="0"/>
+    <w:lsdException w:name="Medium List 1 Accent 4" w:semiHidden="0" w:uiPriority="65" w:unhideWhenUsed="0"/>
+    <w:lsdException w:name="Medium List 2 Accent 4" w:semiHidden="0" w:uiPriority="66" w:unhideWhenUsed="0"/>
+    <w:lsdException w:name="Medium Grid 1 Accent 4" w:semiHidden="0" w:uiPriority="67" w:unhideWhenUsed="0"/>
+    <w:lsdException w:name="Medium Grid 2 Accent 4" w:semiHidden="0" w:uiPriority="68" w:unhideWhenUsed="0"/>
+    <w:lsdException w:name="Medium Grid 3 Accent 4" w:semiHidden="0" w:uiPriority="69" w:unhideWhenUsed="0"/>
+    <w:lsdException w:name="Dark List Accent 4" w:semiHidden="0" w:uiPriority="70" w:unhideWhenUsed="0"/>
+    <w:lsdException w:name="Colorful Shading Accent 4" w:semiHidden="0" w:uiPriority="71" w:unhideWhenUsed="0"/>
+    <w:lsdException w:name="Colorful List Accent 4" w:semiHidden="0" w:uiPriority="72" w:unhideWhenUsed="0"/>
+    <w:lsdException w:name="Colorful Grid Accent 4" w:semiHidden="0" w:uiPriority="73" w:unhideWhenUsed="0"/>
+    <w:lsdException w:name="Light Shading Accent 5" w:semiHidden="0" w:uiPriority="60" w:unhideWhenUsed="0"/>
+    <w:lsdException w:name="Light List Accent 5" w:semiHidden="0" w:uiPriority="61" w:unhideWhenUsed="0"/>
+    <w:lsdException w:name="Light Grid Accent 5" w:semiHidden="0" w:uiPriority="62" w:unhideWhenUsed="0"/>
+    <w:lsdException w:name="Medium Shading 1 Accent 5" w:semiHidden="0" w:uiPriority="63" w:unhideWhenUsed="0"/>
+    <w:lsdException w:name="Medium Shading 2 Accent 5" w:semiHidden="0" w:uiPriority="64" w:unhideWhenUsed="0"/>
+    <w:lsdException w:name="Medium List 1 Accent 5" w:semiHidden="0" w:uiPriority="65" w:unhideWhenUsed="0"/>
+    <w:lsdException w:name="Medium List 2 Accent 5" w:semiHidden="0" w:uiPriority="66" w:unhideWhenUsed="0"/>
+    <w:lsdException w:name="Medium Grid 1 Accent 5" w:semiHidden="0" w:uiPriority="67" w:unhideWhenUsed="0"/>
+    <w:lsdException w:name="Medium Grid 2 Accent 5" w:semiHidden="0" w:uiPriority="68" w:unhideWhenUsed="0"/>
+    <w:lsdException w:name="Medium Grid 3 Accent 5" w:semiHidden="0" w:uiPriority="69" w:unhideWhenUsed="0"/>
+    <w:lsdException w:name="Dark List Accent 5" w:semiHidden="0" w:uiPriority="70" w:unhideWhenUsed="0"/>
+    <w:lsdException w:name="Colorful Shading Accent 5" w:semiHidden="0" w:uiPriority="71" w:unhideWhenUsed="0"/>
+    <w:lsdException w:name="Colorful List Accent 5" w:semiHidden="0" w:uiPriority="72" w:unhideWhenUsed="0"/>
+    <w:lsdException w:name="Colorful Grid Accent 5" w:semiHidden="0" w:uiPriority="73" w:unhideWhenUsed="0"/>
+    <w:lsdException w:name="Light Shading Accent 6" w:semiHidden="0" w:uiPriority="60" w:unhideWhenUsed="0"/>
+    <w:lsdException w:name="Light List Accent 6" w:semiHidden="0" w:uiPriority="61" w:unhideWhenUsed="0"/>
+    <w:lsdException w:name="Light Grid Accent 6" w:semiHidden="0" w:uiPriority="62" w:unhideWhenUsed="0"/>
+    <w:lsdException w:name="Medium Shading 1 Accent 6" w:semiHidden="0" w:uiPriority="63" w:unhideWhenUsed="0"/>
+    <w:lsdException w:name="Medium Shading 2 Accent 6" w:semiHidden="0" w:uiPriority="64" w:unhideWhenUsed="0"/>
+    <w:lsdException w:name="Medium List 1 Accent 6" w:semiHidden="0" w:uiPriority="65" w:unhideWhenUsed="0"/>
+    <w:lsdException w:name="Medium List 2 Accent 6" w:semiHidden="0" w:uiPriority="66" w:unhideWhenUsed="0"/>
+    <w:lsdException w:name="Medium Grid 1 Accent 6" w:semiHidden="0" w:uiPriority="67" w:unhideWhenUsed="0"/>
+    <w:lsdException w:name="Medium Grid 2 Accent 6" w:semiHidden="0" w:uiPriority="68" w:unhideWhenUsed="0"/>
+    <w:lsdException w:name="Medium Grid 3 Accent 6" w:semiHidden="0" w:uiPriority="69" w:unhideWhenUsed="0"/>
+    <w:lsdException w:name="Dark List Accent 6" w:semiHidden="0" w:uiPriority="70" w:unhideWhenUsed="0"/>
+    <w:lsdException w:name="Colorful Shading Accent 6" w:semiHidden="0" w:uiPriority="71" w:unhideWhenUsed="0"/>
+    <w:lsdException w:name="Colorful List Accent 6" w:semiHidden="0" w:uiPriority="72" w:unhideWhenUsed="0"/>
+    <w:lsdException w:name="Colorful Grid Accent 6" w:semiHidden="0" w:uiPriority="73" w:unhideWhenUsed="0"/>
+    <w:lsdException w:name="Subtle Emphasis" w:semiHidden="0" w:uiPriority="19" w:unhideWhenUsed="0" w:qFormat="1"/>
+    <w:lsdException w:name="Intense Emphasis" w:semiHidden="0" w:uiPriority="21" w:unhideWhenUsed="0" w:qFormat="1"/>
+    <w:lsdException w:name="Subtle Reference" w:semiHidden="0" w:uiPriority="31" w:unhideWhenUsed="0" w:qFormat="1"/>
+    <w:lsdException w:name="Intense Reference" w:semiHidden="0" w:uiPriority="32" w:unhideWhenUsed="0" w:qFormat="1"/>
+    <w:lsdException w:name="Book Title" w:semiHidden="0" w:uiPriority="33" w:unhideWhenUsed="0" w:qFormat="1"/>
+    <w:lsdException w:name="Bibliography" w:uiPriority="37"/>
+    <w:lsdException w:name="TOC Heading" w:uiPriority="39" w:qFormat="1"/>
   </w:latentStyles>
   <w:style w:type="paragraph" w:default="1" w:styleId="Normal">
     <w:name w:val="Normal"/>
@@ -16749,11 +17363,11 @@
       <w:szCs w:val="16"/>
     </w:rPr>
   </w:style>
-  <w:style w:type="paragraph" w:styleId="Puesto">
+  <w:style w:type="paragraph" w:styleId="Ttulo">
     <w:name w:val="Title"/>
     <w:basedOn w:val="Normal"/>
     <w:next w:val="Normal"/>
-    <w:link w:val="PuestoCar"/>
+    <w:link w:val="TtuloCar"/>
     <w:uiPriority w:val="99"/>
     <w:qFormat/>
     <w:rsid w:val="008745C9"/>
@@ -16773,9 +17387,9 @@
       <w:szCs w:val="52"/>
     </w:rPr>
   </w:style>
-  <w:style w:type="character" w:customStyle="1" w:styleId="PuestoCar">
-    <w:name w:val="Puesto Car"/>
-    <w:link w:val="Puesto"/>
+  <w:style w:type="character" w:customStyle="1" w:styleId="TtuloCar">
+    <w:name w:val="Título Car"/>
+    <w:link w:val="Ttulo"/>
     <w:uiPriority w:val="99"/>
     <w:locked/>
     <w:rsid w:val="008745C9"/>
@@ -16794,6 +17408,7 @@
     <w:uiPriority w:val="99"/>
     <w:rsid w:val="00117747"/>
     <w:tblPr>
+      <w:tblInd w:w="0" w:type="dxa"/>
       <w:tblBorders>
         <w:top w:val="single" w:sz="4" w:space="0" w:color="auto"/>
         <w:left w:val="single" w:sz="4" w:space="0" w:color="auto"/>
@@ -16802,7 +17417,203 @@
         <w:insideH w:val="single" w:sz="4" w:space="0" w:color="auto"/>
         <w:insideV w:val="single" w:sz="4" w:space="0" w:color="auto"/>
       </w:tblBorders>
+      <w:tblCellMar>
+        <w:top w:w="0" w:type="dxa"/>
+        <w:left w:w="108" w:type="dxa"/>
+        <w:bottom w:w="0" w:type="dxa"/>
+        <w:right w:w="108" w:type="dxa"/>
+      </w:tblCellMar>
     </w:tblPr>
+  </w:style>
+</w:styles>
+</file>
+
+<file path=word/stylesWithEffects.xml><?xml version="1.0" encoding="utf-8"?>
+<w:styles xmlns:wpc="http://schemas.microsoft.com/office/word/2010/wordprocessingCanvas" xmlns:mc="http://schemas.openxmlformats.org/markup-compatibility/2006" xmlns:o="urn:schemas-microsoft-com:office:office" xmlns:r="http://schemas.openxmlformats.org/officeDocument/2006/relationships" xmlns:m="http://schemas.openxmlformats.org/officeDocument/2006/math" xmlns:v="urn:schemas-microsoft-com:vml" xmlns:wp14="http://schemas.microsoft.com/office/word/2010/wordprocessingDrawing" xmlns:wp="http://schemas.openxmlformats.org/drawingml/2006/wordprocessingDrawing" xmlns:w10="urn:schemas-microsoft-com:office:word" xmlns:w="http://schemas.openxmlformats.org/wordprocessingml/2006/main" xmlns:w14="http://schemas.microsoft.com/office/word/2010/wordml" xmlns:wpg="http://schemas.microsoft.com/office/word/2010/wordprocessingGroup" xmlns:wpi="http://schemas.microsoft.com/office/word/2010/wordprocessingInk" xmlns:wne="http://schemas.microsoft.com/office/word/2006/wordml" xmlns:wps="http://schemas.microsoft.com/office/word/2010/wordprocessingShape" mc:Ignorable="w14 wp14">
+  <w:docDefaults>
+    <w:rPrDefault>
+      <w:rPr>
+        <w:rFonts w:asciiTheme="minorHAnsi" w:eastAsiaTheme="minorEastAsia" w:hAnsiTheme="minorHAnsi" w:cstheme="minorBidi"/>
+        <w:sz w:val="22"/>
+        <w:szCs w:val="22"/>
+        <w:lang w:val="es-CL" w:eastAsia="es-CL" w:bidi="ar-SA"/>
+      </w:rPr>
+    </w:rPrDefault>
+    <w:pPrDefault>
+      <w:pPr>
+        <w:spacing w:after="200" w:line="276" w:lineRule="auto"/>
+      </w:pPr>
+    </w:pPrDefault>
+  </w:docDefaults>
+  <w:latentStyles w:defLockedState="0" w:defUIPriority="99" w:defSemiHidden="1" w:defUnhideWhenUsed="1" w:defQFormat="0" w:count="267">
+    <w:lsdException w:name="Normal" w:semiHidden="0" w:uiPriority="0" w:unhideWhenUsed="0" w:qFormat="1"/>
+    <w:lsdException w:name="heading 1" w:semiHidden="0" w:uiPriority="9" w:unhideWhenUsed="0" w:qFormat="1"/>
+    <w:lsdException w:name="heading 2" w:uiPriority="9" w:qFormat="1"/>
+    <w:lsdException w:name="heading 3" w:uiPriority="9" w:qFormat="1"/>
+    <w:lsdException w:name="heading 4" w:uiPriority="9" w:qFormat="1"/>
+    <w:lsdException w:name="heading 5" w:uiPriority="9" w:qFormat="1"/>
+    <w:lsdException w:name="heading 6" w:uiPriority="9" w:qFormat="1"/>
+    <w:lsdException w:name="heading 7" w:uiPriority="9" w:qFormat="1"/>
+    <w:lsdException w:name="heading 8" w:uiPriority="9" w:qFormat="1"/>
+    <w:lsdException w:name="heading 9" w:uiPriority="9" w:qFormat="1"/>
+    <w:lsdException w:name="toc 1" w:uiPriority="39"/>
+    <w:lsdException w:name="toc 2" w:uiPriority="39"/>
+    <w:lsdException w:name="toc 3" w:uiPriority="39"/>
+    <w:lsdException w:name="toc 4" w:uiPriority="39"/>
+    <w:lsdException w:name="toc 5" w:uiPriority="39"/>
+    <w:lsdException w:name="toc 6" w:uiPriority="39"/>
+    <w:lsdException w:name="toc 7" w:uiPriority="39"/>
+    <w:lsdException w:name="toc 8" w:uiPriority="39"/>
+    <w:lsdException w:name="toc 9" w:uiPriority="39"/>
+    <w:lsdException w:name="caption" w:uiPriority="35" w:qFormat="1"/>
+    <w:lsdException w:name="Title" w:semiHidden="0" w:uiPriority="10" w:unhideWhenUsed="0" w:qFormat="1"/>
+    <w:lsdException w:name="Default Paragraph Font" w:uiPriority="1"/>
+    <w:lsdException w:name="Subtitle" w:semiHidden="0" w:uiPriority="11" w:unhideWhenUsed="0" w:qFormat="1"/>
+    <w:lsdException w:name="Strong" w:semiHidden="0" w:uiPriority="22" w:unhideWhenUsed="0" w:qFormat="1"/>
+    <w:lsdException w:name="Emphasis" w:semiHidden="0" w:uiPriority="20" w:unhideWhenUsed="0" w:qFormat="1"/>
+    <w:lsdException w:name="Table Grid" w:semiHidden="0" w:uiPriority="59" w:unhideWhenUsed="0"/>
+    <w:lsdException w:name="Placeholder Text" w:unhideWhenUsed="0"/>
+    <w:lsdException w:name="No Spacing" w:semiHidden="0" w:uiPriority="1" w:unhideWhenUsed="0" w:qFormat="1"/>
+    <w:lsdException w:name="Light Shading" w:semiHidden="0" w:uiPriority="60" w:unhideWhenUsed="0"/>
+    <w:lsdException w:name="Light List" w:semiHidden="0" w:uiPriority="61" w:unhideWhenUsed="0"/>
+    <w:lsdException w:name="Light Grid" w:semiHidden="0" w:uiPriority="62" w:unhideWhenUsed="0"/>
+    <w:lsdException w:name="Medium Shading 1" w:semiHidden="0" w:uiPriority="63" w:unhideWhenUsed="0"/>
+    <w:lsdException w:name="Medium Shading 2" w:semiHidden="0" w:uiPriority="64" w:unhideWhenUsed="0"/>
+    <w:lsdException w:name="Medium List 1" w:semiHidden="0" w:uiPriority="65" w:unhideWhenUsed="0"/>
+    <w:lsdException w:name="Medium List 2" w:semiHidden="0" w:uiPriority="66" w:unhideWhenUsed="0"/>
+    <w:lsdException w:name="Medium Grid 1" w:semiHidden="0" w:uiPriority="67" w:unhideWhenUsed="0"/>
+    <w:lsdException w:name="Medium Grid 2" w:semiHidden="0" w:uiPriority="68" w:unhideWhenUsed="0"/>
+    <w:lsdException w:name="Medium Grid 3" w:semiHidden="0" w:uiPriority="69" w:unhideWhenUsed="0"/>
+    <w:lsdException w:name="Dark List" w:semiHidden="0" w:uiPriority="70" w:unhideWhenUsed="0"/>
+    <w:lsdException w:name="Colorful Shading" w:semiHidden="0" w:uiPriority="71" w:unhideWhenUsed="0"/>
+    <w:lsdException w:name="Colorful List" w:semiHidden="0" w:uiPriority="72" w:unhideWhenUsed="0"/>
+    <w:lsdException w:name="Colorful Grid" w:semiHidden="0" w:uiPriority="73" w:unhideWhenUsed="0"/>
+    <w:lsdException w:name="Light Shading Accent 1" w:semiHidden="0" w:uiPriority="60" w:unhideWhenUsed="0"/>
+    <w:lsdException w:name="Light List Accent 1" w:semiHidden="0" w:uiPriority="61" w:unhideWhenUsed="0"/>
+    <w:lsdException w:name="Light Grid Accent 1" w:semiHidden="0" w:uiPriority="62" w:unhideWhenUsed="0"/>
+    <w:lsdException w:name="Medium Shading 1 Accent 1" w:semiHidden="0" w:uiPriority="63" w:unhideWhenUsed="0"/>
+    <w:lsdException w:name="Medium Shading 2 Accent 1" w:semiHidden="0" w:uiPriority="64" w:unhideWhenUsed="0"/>
+    <w:lsdException w:name="Medium List 1 Accent 1" w:semiHidden="0" w:uiPriority="65" w:unhideWhenUsed="0"/>
+    <w:lsdException w:name="Revision" w:unhideWhenUsed="0"/>
+    <w:lsdException w:name="List Paragraph" w:semiHidden="0" w:uiPriority="34" w:unhideWhenUsed="0" w:qFormat="1"/>
+    <w:lsdException w:name="Quote" w:semiHidden="0" w:uiPriority="29" w:unhideWhenUsed="0" w:qFormat="1"/>
+    <w:lsdException w:name="Intense Quote" w:semiHidden="0" w:uiPriority="30" w:unhideWhenUsed="0" w:qFormat="1"/>
+    <w:lsdException w:name="Medium List 2 Accent 1" w:semiHidden="0" w:uiPriority="66" w:unhideWhenUsed="0"/>
+    <w:lsdException w:name="Medium Grid 1 Accent 1" w:semiHidden="0" w:uiPriority="67" w:unhideWhenUsed="0"/>
+    <w:lsdException w:name="Medium Grid 2 Accent 1" w:semiHidden="0" w:uiPriority="68" w:unhideWhenUsed="0"/>
+    <w:lsdException w:name="Medium Grid 3 Accent 1" w:semiHidden="0" w:uiPriority="69" w:unhideWhenUsed="0"/>
+    <w:lsdException w:name="Dark List Accent 1" w:semiHidden="0" w:uiPriority="70" w:unhideWhenUsed="0"/>
+    <w:lsdException w:name="Colorful Shading Accent 1" w:semiHidden="0" w:uiPriority="71" w:unhideWhenUsed="0"/>
+    <w:lsdException w:name="Colorful List Accent 1" w:semiHidden="0" w:uiPriority="72" w:unhideWhenUsed="0"/>
+    <w:lsdException w:name="Colorful Grid Accent 1" w:semiHidden="0" w:uiPriority="73" w:unhideWhenUsed="0"/>
+    <w:lsdException w:name="Light Shading Accent 2" w:semiHidden="0" w:uiPriority="60" w:unhideWhenUsed="0"/>
+    <w:lsdException w:name="Light List Accent 2" w:semiHidden="0" w:uiPriority="61" w:unhideWhenUsed="0"/>
+    <w:lsdException w:name="Light Grid Accent 2" w:semiHidden="0" w:uiPriority="62" w:unhideWhenUsed="0"/>
+    <w:lsdException w:name="Medium Shading 1 Accent 2" w:semiHidden="0" w:uiPriority="63" w:unhideWhenUsed="0"/>
+    <w:lsdException w:name="Medium Shading 2 Accent 2" w:semiHidden="0" w:uiPriority="64" w:unhideWhenUsed="0"/>
+    <w:lsdException w:name="Medium List 1 Accent 2" w:semiHidden="0" w:uiPriority="65" w:unhideWhenUsed="0"/>
+    <w:lsdException w:name="Medium List 2 Accent 2" w:semiHidden="0" w:uiPriority="66" w:unhideWhenUsed="0"/>
+    <w:lsdException w:name="Medium Grid 1 Accent 2" w:semiHidden="0" w:uiPriority="67" w:unhideWhenUsed="0"/>
+    <w:lsdException w:name="Medium Grid 2 Accent 2" w:semiHidden="0" w:uiPriority="68" w:unhideWhenUsed="0"/>
+    <w:lsdException w:name="Medium Grid 3 Accent 2" w:semiHidden="0" w:uiPriority="69" w:unhideWhenUsed="0"/>
+    <w:lsdException w:name="Dark List Accent 2" w:semiHidden="0" w:uiPriority="70" w:unhideWhenUsed="0"/>
+    <w:lsdException w:name="Colorful Shading Accent 2" w:semiHidden="0" w:uiPriority="71" w:unhideWhenUsed="0"/>
+    <w:lsdException w:name="Colorful List Accent 2" w:semiHidden="0" w:uiPriority="72" w:unhideWhenUsed="0"/>
+    <w:lsdException w:name="Colorful Grid Accent 2" w:semiHidden="0" w:uiPriority="73" w:unhideWhenUsed="0"/>
+    <w:lsdException w:name="Light Shading Accent 3" w:semiHidden="0" w:uiPriority="60" w:unhideWhenUsed="0"/>
+    <w:lsdException w:name="Light List Accent 3" w:semiHidden="0" w:uiPriority="61" w:unhideWhenUsed="0"/>
+    <w:lsdException w:name="Light Grid Accent 3" w:semiHidden="0" w:uiPriority="62" w:unhideWhenUsed="0"/>
+    <w:lsdException w:name="Medium Shading 1 Accent 3" w:semiHidden="0" w:uiPriority="63" w:unhideWhenUsed="0"/>
+    <w:lsdException w:name="Medium Shading 2 Accent 3" w:semiHidden="0" w:uiPriority="64" w:unhideWhenUsed="0"/>
+    <w:lsdException w:name="Medium List 1 Accent 3" w:semiHidden="0" w:uiPriority="65" w:unhideWhenUsed="0"/>
+    <w:lsdException w:name="Medium List 2 Accent 3" w:semiHidden="0" w:uiPriority="66" w:unhideWhenUsed="0"/>
+    <w:lsdException w:name="Medium Grid 1 Accent 3" w:semiHidden="0" w:uiPriority="67" w:unhideWhenUsed="0"/>
+    <w:lsdException w:name="Medium Grid 2 Accent 3" w:semiHidden="0" w:uiPriority="68" w:unhideWhenUsed="0"/>
+    <w:lsdException w:name="Medium Grid 3 Accent 3" w:semiHidden="0" w:uiPriority="69" w:unhideWhenUsed="0"/>
+    <w:lsdException w:name="Dark List Accent 3" w:semiHidden="0" w:uiPriority="70" w:unhideWhenUsed="0"/>
+    <w:lsdException w:name="Colorful Shading Accent 3" w:semiHidden="0" w:uiPriority="71" w:unhideWhenUsed="0"/>
+    <w:lsdException w:name="Colorful List Accent 3" w:semiHidden="0" w:uiPriority="72" w:unhideWhenUsed="0"/>
+    <w:lsdException w:name="Colorful Grid Accent 3" w:semiHidden="0" w:uiPriority="73" w:unhideWhenUsed="0"/>
+    <w:lsdException w:name="Light Shading Accent 4" w:semiHidden="0" w:uiPriority="60" w:unhideWhenUsed="0"/>
+    <w:lsdException w:name="Light List Accent 4" w:semiHidden="0" w:uiPriority="61" w:unhideWhenUsed="0"/>
+    <w:lsdException w:name="Light Grid Accent 4" w:semiHidden="0" w:uiPriority="62" w:unhideWhenUsed="0"/>
+    <w:lsdException w:name="Medium Shading 1 Accent 4" w:semiHidden="0" w:uiPriority="63" w:unhideWhenUsed="0"/>
+    <w:lsdException w:name="Medium Shading 2 Accent 4" w:semiHidden="0" w:uiPriority="64" w:unhideWhenUsed="0"/>
+    <w:lsdException w:name="Medium List 1 Accent 4" w:semiHidden="0" w:uiPriority="65" w:unhideWhenUsed="0"/>
+    <w:lsdException w:name="Medium List 2 Accent 4" w:semiHidden="0" w:uiPriority="66" w:unhideWhenUsed="0"/>
+    <w:lsdException w:name="Medium Grid 1 Accent 4" w:semiHidden="0" w:uiPriority="67" w:unhideWhenUsed="0"/>
+    <w:lsdException w:name="Medium Grid 2 Accent 4" w:semiHidden="0" w:uiPriority="68" w:unhideWhenUsed="0"/>
+    <w:lsdException w:name="Medium Grid 3 Accent 4" w:semiHidden="0" w:uiPriority="69" w:unhideWhenUsed="0"/>
+    <w:lsdException w:name="Dark List Accent 4" w:semiHidden="0" w:uiPriority="70" w:unhideWhenUsed="0"/>
+    <w:lsdException w:name="Colorful Shading Accent 4" w:semiHidden="0" w:uiPriority="71" w:unhideWhenUsed="0"/>
+    <w:lsdException w:name="Colorful List Accent 4" w:semiHidden="0" w:uiPriority="72" w:unhideWhenUsed="0"/>
+    <w:lsdException w:name="Colorful Grid Accent 4" w:semiHidden="0" w:uiPriority="73" w:unhideWhenUsed="0"/>
+    <w:lsdException w:name="Light Shading Accent 5" w:semiHidden="0" w:uiPriority="60" w:unhideWhenUsed="0"/>
+    <w:lsdException w:name="Light List Accent 5" w:semiHidden="0" w:uiPriority="61" w:unhideWhenUsed="0"/>
+    <w:lsdException w:name="Light Grid Accent 5" w:semiHidden="0" w:uiPriority="62" w:unhideWhenUsed="0"/>
+    <w:lsdException w:name="Medium Shading 1 Accent 5" w:semiHidden="0" w:uiPriority="63" w:unhideWhenUsed="0"/>
+    <w:lsdException w:name="Medium Shading 2 Accent 5" w:semiHidden="0" w:uiPriority="64" w:unhideWhenUsed="0"/>
+    <w:lsdException w:name="Medium List 1 Accent 5" w:semiHidden="0" w:uiPriority="65" w:unhideWhenUsed="0"/>
+    <w:lsdException w:name="Medium List 2 Accent 5" w:semiHidden="0" w:uiPriority="66" w:unhideWhenUsed="0"/>
+    <w:lsdException w:name="Medium Grid 1 Accent 5" w:semiHidden="0" w:uiPriority="67" w:unhideWhenUsed="0"/>
+    <w:lsdException w:name="Medium Grid 2 Accent 5" w:semiHidden="0" w:uiPriority="68" w:unhideWhenUsed="0"/>
+    <w:lsdException w:name="Medium Grid 3 Accent 5" w:semiHidden="0" w:uiPriority="69" w:unhideWhenUsed="0"/>
+    <w:lsdException w:name="Dark List Accent 5" w:semiHidden="0" w:uiPriority="70" w:unhideWhenUsed="0"/>
+    <w:lsdException w:name="Colorful Shading Accent 5" w:semiHidden="0" w:uiPriority="71" w:unhideWhenUsed="0"/>
+    <w:lsdException w:name="Colorful List Accent 5" w:semiHidden="0" w:uiPriority="72" w:unhideWhenUsed="0"/>
+    <w:lsdException w:name="Colorful Grid Accent 5" w:semiHidden="0" w:uiPriority="73" w:unhideWhenUsed="0"/>
+    <w:lsdException w:name="Light Shading Accent 6" w:semiHidden="0" w:uiPriority="60" w:unhideWhenUsed="0"/>
+    <w:lsdException w:name="Light List Accent 6" w:semiHidden="0" w:uiPriority="61" w:unhideWhenUsed="0"/>
+    <w:lsdException w:name="Light Grid Accent 6" w:semiHidden="0" w:uiPriority="62" w:unhideWhenUsed="0"/>
+    <w:lsdException w:name="Medium Shading 1 Accent 6" w:semiHidden="0" w:uiPriority="63" w:unhideWhenUsed="0"/>
+    <w:lsdException w:name="Medium Shading 2 Accent 6" w:semiHidden="0" w:uiPriority="64" w:unhideWhenUsed="0"/>
+    <w:lsdException w:name="Medium List 1 Accent 6" w:semiHidden="0" w:uiPriority="65" w:unhideWhenUsed="0"/>
+    <w:lsdException w:name="Medium List 2 Accent 6" w:semiHidden="0" w:uiPriority="66" w:unhideWhenUsed="0"/>
+    <w:lsdException w:name="Medium Grid 1 Accent 6" w:semiHidden="0" w:uiPriority="67" w:unhideWhenUsed="0"/>
+    <w:lsdException w:name="Medium Grid 2 Accent 6" w:semiHidden="0" w:uiPriority="68" w:unhideWhenUsed="0"/>
+    <w:lsdException w:name="Medium Grid 3 Accent 6" w:semiHidden="0" w:uiPriority="69" w:unhideWhenUsed="0"/>
+    <w:lsdException w:name="Dark List Accent 6" w:semiHidden="0" w:uiPriority="70" w:unhideWhenUsed="0"/>
+    <w:lsdException w:name="Colorful Shading Accent 6" w:semiHidden="0" w:uiPriority="71" w:unhideWhenUsed="0"/>
+    <w:lsdException w:name="Colorful List Accent 6" w:semiHidden="0" w:uiPriority="72" w:unhideWhenUsed="0"/>
+    <w:lsdException w:name="Colorful Grid Accent 6" w:semiHidden="0" w:uiPriority="73" w:unhideWhenUsed="0"/>
+    <w:lsdException w:name="Subtle Emphasis" w:semiHidden="0" w:uiPriority="19" w:unhideWhenUsed="0" w:qFormat="1"/>
+    <w:lsdException w:name="Intense Emphasis" w:semiHidden="0" w:uiPriority="21" w:unhideWhenUsed="0" w:qFormat="1"/>
+    <w:lsdException w:name="Subtle Reference" w:semiHidden="0" w:uiPriority="31" w:unhideWhenUsed="0" w:qFormat="1"/>
+    <w:lsdException w:name="Intense Reference" w:semiHidden="0" w:uiPriority="32" w:unhideWhenUsed="0" w:qFormat="1"/>
+    <w:lsdException w:name="Book Title" w:semiHidden="0" w:uiPriority="33" w:unhideWhenUsed="0" w:qFormat="1"/>
+    <w:lsdException w:name="Bibliography" w:uiPriority="37"/>
+    <w:lsdException w:name="TOC Heading" w:uiPriority="39" w:qFormat="1"/>
+  </w:latentStyles>
+  <w:style w:type="paragraph" w:default="1" w:styleId="Normal">
+    <w:name w:val="Normal"/>
+    <w:qFormat/>
+  </w:style>
+  <w:style w:type="character" w:default="1" w:styleId="Fuentedeprrafopredeter">
+    <w:name w:val="Default Paragraph Font"/>
+    <w:uiPriority w:val="1"/>
+    <w:semiHidden/>
+    <w:unhideWhenUsed/>
+  </w:style>
+  <w:style w:type="table" w:default="1" w:styleId="Tablanormal">
+    <w:name w:val="Normal Table"/>
+    <w:uiPriority w:val="99"/>
+    <w:semiHidden/>
+    <w:unhideWhenUsed/>
+    <w:tblPr>
+      <w:tblInd w:w="0" w:type="dxa"/>
+      <w:tblCellMar>
+        <w:top w:w="0" w:type="dxa"/>
+        <w:left w:w="108" w:type="dxa"/>
+        <w:bottom w:w="0" w:type="dxa"/>
+        <w:right w:w="108" w:type="dxa"/>
+      </w:tblCellMar>
+    </w:tblPr>
+  </w:style>
+  <w:style w:type="numbering" w:default="1" w:styleId="Sinlista">
+    <w:name w:val="No List"/>
+    <w:uiPriority w:val="99"/>
+    <w:semiHidden/>
+    <w:unhideWhenUsed/>
   </w:style>
 </w:styles>
 </file>

</xml_diff>